<commit_message>
updated Exposé (methods and description of data)
</commit_message>
<xml_diff>
--- a/03_Exposé/Exposé_Christian_Neumann.docx
+++ b/03_Exposé/Exposé_Christian_Neumann.docx
@@ -9,13 +9,15 @@
         <w:jc w:val="center"/>
         <w:rPr>
           <w:rFonts w:ascii="Times New Roman" w:hAnsi="Times New Roman" w:cs="Times New Roman"/>
-          <w:sz w:val="28"/>
-        </w:rPr>
-      </w:pPr>
-      <w:r>
-        <w:rPr>
-          <w:rFonts w:ascii="Times New Roman" w:hAnsi="Times New Roman" w:cs="Times New Roman"/>
-          <w:sz w:val="28"/>
+          <w:sz w:val="24"/>
+          <w:szCs w:val="24"/>
+        </w:rPr>
+      </w:pPr>
+      <w:r>
+        <w:rPr>
+          <w:rFonts w:ascii="Times New Roman" w:hAnsi="Times New Roman" w:cs="Times New Roman"/>
+          <w:sz w:val="24"/>
+          <w:szCs w:val="24"/>
         </w:rPr>
         <w:t>Christian-Albrechts-Universität zu Kiel</w:t>
       </w:r>
@@ -27,13 +29,15 @@
         <w:jc w:val="center"/>
         <w:rPr>
           <w:rFonts w:ascii="Times New Roman" w:hAnsi="Times New Roman" w:cs="Times New Roman"/>
-          <w:sz w:val="28"/>
-        </w:rPr>
-      </w:pPr>
-      <w:r>
-        <w:rPr>
-          <w:rFonts w:ascii="Times New Roman" w:hAnsi="Times New Roman" w:cs="Times New Roman"/>
-          <w:sz w:val="28"/>
+          <w:sz w:val="24"/>
+          <w:szCs w:val="24"/>
+        </w:rPr>
+      </w:pPr>
+      <w:r>
+        <w:rPr>
+          <w:rFonts w:ascii="Times New Roman" w:hAnsi="Times New Roman" w:cs="Times New Roman"/>
+          <w:sz w:val="24"/>
+          <w:szCs w:val="24"/>
         </w:rPr>
         <w:t>Institut für Psychologie</w:t>
       </w:r>
@@ -70,16 +74,7 @@
           <w:sz w:val="24"/>
           <w:szCs w:val="24"/>
         </w:rPr>
-        <w:t>Exposé zur Master</w:t>
-      </w:r>
-      <w:r>
-        <w:rPr>
-          <w:rFonts w:ascii="Times New Roman" w:hAnsi="Times New Roman" w:cs="Times New Roman"/>
-          <w:b/>
-          <w:sz w:val="24"/>
-          <w:szCs w:val="24"/>
-        </w:rPr>
-        <w:t>arbeit</w:t>
+        <w:t>Exposé zur Masterarbeit</w:t>
       </w:r>
     </w:p>
     <w:p>
@@ -113,16 +108,7 @@
           <w:sz w:val="24"/>
           <w:szCs w:val="24"/>
         </w:rPr>
-        <w:t>Hier Titel der Bachelorarbeit eintragen; max. 3</w:t>
-      </w:r>
-      <w:r>
-        <w:rPr>
-          <w:rFonts w:ascii="Times New Roman" w:hAnsi="Times New Roman" w:cs="Times New Roman"/>
-          <w:b/>
-          <w:sz w:val="24"/>
-          <w:szCs w:val="24"/>
-        </w:rPr>
-        <w:t xml:space="preserve"> Zeilen</w:t>
+        <w:t>Hier Titel der Bachelorarbeit eintragen; max. 3 Zeilen</w:t>
       </w:r>
     </w:p>
     <w:p>
@@ -186,23 +172,7 @@
           <w:sz w:val="24"/>
           <w:szCs w:val="24"/>
         </w:rPr>
-        <w:t>Christian Neumann</w:t>
-      </w:r>
-      <w:r>
-        <w:rPr>
-          <w:rFonts w:ascii="Times New Roman" w:hAnsi="Times New Roman" w:cs="Times New Roman"/>
-          <w:sz w:val="24"/>
-          <w:szCs w:val="24"/>
-        </w:rPr>
-        <w:t xml:space="preserve"> – </w:t>
-      </w:r>
-      <w:r>
-        <w:rPr>
-          <w:rFonts w:ascii="Times New Roman" w:hAnsi="Times New Roman" w:cs="Times New Roman"/>
-          <w:sz w:val="24"/>
-          <w:szCs w:val="24"/>
-        </w:rPr>
-        <w:t>stu203277@mail.uni-kiel.de</w:t>
+        <w:t>Christian Neumann – stu203277@mail.uni-kiel.de</w:t>
       </w:r>
     </w:p>
     <w:p>
@@ -270,7 +240,6 @@
           <w:szCs w:val="24"/>
         </w:rPr>
       </w:pPr>
-      <w:proofErr w:type="spellStart"/>
       <w:r>
         <w:rPr>
           <w:rFonts w:ascii="Times New Roman" w:hAnsi="Times New Roman" w:cs="Times New Roman"/>
@@ -278,9 +247,8 @@
           <w:sz w:val="24"/>
           <w:szCs w:val="24"/>
         </w:rPr>
-        <w:t>GutachterInnen</w:t>
-      </w:r>
-      <w:proofErr w:type="spellEnd"/>
+        <w:t>Gutachter</w:t>
+      </w:r>
     </w:p>
     <w:tbl>
       <w:tblPr>
@@ -389,15 +357,15 @@
               <w:spacing w:line="360" w:lineRule="auto"/>
               <w:rPr>
                 <w:rFonts w:ascii="Times New Roman" w:hAnsi="Times New Roman" w:cs="Times New Roman"/>
-                <w:sz w:val="18"/>
-                <w:szCs w:val="18"/>
+                <w:sz w:val="24"/>
+                <w:szCs w:val="24"/>
               </w:rPr>
             </w:pPr>
             <w:r>
               <w:rPr>
                 <w:rFonts w:ascii="Times New Roman" w:hAnsi="Times New Roman" w:cs="Times New Roman"/>
-                <w:sz w:val="18"/>
-                <w:szCs w:val="18"/>
+                <w:sz w:val="24"/>
+                <w:szCs w:val="24"/>
               </w:rPr>
               <w:t>(Unterschrift)</w:t>
             </w:r>
@@ -515,15 +483,15 @@
               <w:spacing w:line="360" w:lineRule="auto"/>
               <w:rPr>
                 <w:rFonts w:ascii="Times New Roman" w:hAnsi="Times New Roman" w:cs="Times New Roman"/>
-                <w:sz w:val="18"/>
-                <w:szCs w:val="18"/>
+                <w:sz w:val="24"/>
+                <w:szCs w:val="24"/>
               </w:rPr>
             </w:pPr>
             <w:r>
               <w:rPr>
                 <w:rFonts w:ascii="Times New Roman" w:hAnsi="Times New Roman" w:cs="Times New Roman"/>
-                <w:sz w:val="18"/>
-                <w:szCs w:val="18"/>
+                <w:sz w:val="24"/>
+                <w:szCs w:val="24"/>
               </w:rPr>
               <w:t>(Unterschrift)</w:t>
             </w:r>
@@ -576,15 +544,7 @@
           <w:sz w:val="24"/>
           <w:szCs w:val="24"/>
         </w:rPr>
-        <w:t>22.03.2021</w:t>
-      </w:r>
-      <w:r>
-        <w:rPr>
-          <w:rFonts w:ascii="Times New Roman" w:hAnsi="Times New Roman" w:cs="Times New Roman"/>
-          <w:sz w:val="24"/>
-          <w:szCs w:val="24"/>
-        </w:rPr>
-        <w:t xml:space="preserve"> </w:t>
+        <w:t xml:space="preserve">22.03.2021 </w:t>
       </w:r>
       <w:r>
         <w:rPr>
@@ -655,8 +615,8 @@
         <w:spacing w:line="360" w:lineRule="auto"/>
         <w:rPr>
           <w:rFonts w:ascii="Times New Roman" w:hAnsi="Times New Roman" w:cs="Times New Roman"/>
-          <w:sz w:val="18"/>
-          <w:szCs w:val="18"/>
+          <w:sz w:val="24"/>
+          <w:szCs w:val="24"/>
         </w:rPr>
       </w:pPr>
       <w:r>
@@ -722,30 +682,7 @@
           <w:szCs w:val="24"/>
         </w:rPr>
         <w:tab/>
-      </w:r>
-      <w:r>
-        <w:rPr>
-          <w:rFonts w:ascii="Times New Roman" w:hAnsi="Times New Roman" w:cs="Times New Roman"/>
-          <w:sz w:val="18"/>
-          <w:szCs w:val="18"/>
-        </w:rPr>
-        <w:t>(Unterschrift</w:t>
-      </w:r>
-      <w:r>
-        <w:rPr>
-          <w:rFonts w:ascii="Times New Roman" w:hAnsi="Times New Roman" w:cs="Times New Roman"/>
-          <w:sz w:val="18"/>
-          <w:szCs w:val="18"/>
-        </w:rPr>
-        <w:t xml:space="preserve"> der/des Vorsitzenden</w:t>
-      </w:r>
-      <w:r>
-        <w:rPr>
-          <w:rFonts w:ascii="Times New Roman" w:hAnsi="Times New Roman" w:cs="Times New Roman"/>
-          <w:sz w:val="18"/>
-          <w:szCs w:val="18"/>
-        </w:rPr>
-        <w:t>)</w:t>
+        <w:t>(Unterschrift der/des Vorsitzenden)</w:t>
       </w:r>
     </w:p>
     <w:p>
@@ -775,15 +712,7 @@
           <w:sz w:val="24"/>
           <w:szCs w:val="24"/>
         </w:rPr>
-        <w:t xml:space="preserve">□ Ich bestätige, </w:t>
-      </w:r>
-      <w:r>
-        <w:rPr>
-          <w:rFonts w:ascii="Times New Roman" w:hAnsi="Times New Roman" w:cs="Times New Roman"/>
-          <w:sz w:val="24"/>
-          <w:szCs w:val="24"/>
-        </w:rPr>
-        <w:t xml:space="preserve">dass ich die </w:t>
+        <w:t xml:space="preserve">□ Ich bestätige, dass ich die </w:t>
       </w:r>
       <w:r>
         <w:rPr>
@@ -793,37 +722,7 @@
           <w:sz w:val="24"/>
           <w:szCs w:val="24"/>
         </w:rPr>
-        <w:t>Informa</w:t>
-      </w:r>
-      <w:r>
-        <w:rPr>
-          <w:rFonts w:ascii="Times New Roman" w:hAnsi="Times New Roman" w:cs="Times New Roman"/>
-          <w:b/>
-          <w:bCs/>
-          <w:sz w:val="24"/>
-          <w:szCs w:val="24"/>
-        </w:rPr>
-        <w:t>tionen und Hinweise zur Master</w:t>
-      </w:r>
-      <w:r>
-        <w:rPr>
-          <w:rFonts w:ascii="Times New Roman" w:hAnsi="Times New Roman" w:cs="Times New Roman"/>
-          <w:b/>
-          <w:bCs/>
-          <w:sz w:val="24"/>
-          <w:szCs w:val="24"/>
-        </w:rPr>
-        <w:t>arbeit</w:t>
-      </w:r>
-      <w:r>
-        <w:rPr>
-          <w:rFonts w:ascii="Times New Roman" w:hAnsi="Times New Roman" w:cs="Times New Roman"/>
-          <w:b/>
-          <w:bCs/>
-          <w:sz w:val="24"/>
-          <w:szCs w:val="24"/>
-        </w:rPr>
-        <w:t xml:space="preserve"> </w:t>
+        <w:t xml:space="preserve">Informationen und Hinweise zur Masterarbeit </w:t>
       </w:r>
       <w:r>
         <w:rPr>
@@ -890,37 +789,22 @@
         <w:spacing w:line="360" w:lineRule="auto"/>
         <w:rPr>
           <w:rFonts w:ascii="Times New Roman" w:hAnsi="Times New Roman" w:cs="Times New Roman"/>
-          <w:sz w:val="18"/>
-          <w:szCs w:val="18"/>
-        </w:rPr>
-      </w:pPr>
-      <w:r>
-        <w:rPr>
-          <w:rFonts w:ascii="Times New Roman" w:hAnsi="Times New Roman" w:cs="Times New Roman"/>
-          <w:sz w:val="18"/>
-          <w:szCs w:val="18"/>
-        </w:rPr>
-        <w:t>(Unterschrift</w:t>
-      </w:r>
-      <w:r>
-        <w:rPr>
-          <w:rFonts w:ascii="Times New Roman" w:hAnsi="Times New Roman" w:cs="Times New Roman"/>
-          <w:sz w:val="18"/>
-          <w:szCs w:val="18"/>
-        </w:rPr>
-        <w:t xml:space="preserve"> der/des Studierenden</w:t>
-      </w:r>
-      <w:r>
-        <w:rPr>
-          <w:rFonts w:ascii="Times New Roman" w:hAnsi="Times New Roman" w:cs="Times New Roman"/>
-          <w:sz w:val="18"/>
-          <w:szCs w:val="18"/>
-        </w:rPr>
-        <w:t>)</w:t>
-      </w:r>
-    </w:p>
-    <w:p>
-      <w:pPr>
+          <w:sz w:val="24"/>
+          <w:szCs w:val="24"/>
+        </w:rPr>
+      </w:pPr>
+      <w:r>
+        <w:rPr>
+          <w:rFonts w:ascii="Times New Roman" w:hAnsi="Times New Roman" w:cs="Times New Roman"/>
+          <w:sz w:val="24"/>
+          <w:szCs w:val="24"/>
+        </w:rPr>
+        <w:t>(Unterschrift der/des Studierenden)</w:t>
+      </w:r>
+    </w:p>
+    <w:p>
+      <w:pPr>
+        <w:spacing w:line="360" w:lineRule="auto"/>
         <w:rPr>
           <w:rFonts w:ascii="Times New Roman" w:hAnsi="Times New Roman" w:cs="Times New Roman"/>
           <w:b/>
@@ -942,6 +826,7 @@
     </w:p>
     <w:p>
       <w:pPr>
+        <w:spacing w:line="360" w:lineRule="auto"/>
         <w:rPr>
           <w:rFonts w:ascii="Times New Roman" w:hAnsi="Times New Roman" w:cs="Times New Roman"/>
           <w:b/>
@@ -964,6 +849,7 @@
     </w:p>
     <w:p>
       <w:pPr>
+        <w:spacing w:line="360" w:lineRule="auto"/>
         <w:rPr>
           <w:rFonts w:ascii="Times New Roman" w:hAnsi="Times New Roman" w:cs="Times New Roman"/>
           <w:bCs/>
@@ -1283,6 +1169,7 @@
     </w:p>
     <w:p>
       <w:pPr>
+        <w:spacing w:line="360" w:lineRule="auto"/>
         <w:rPr>
           <w:rFonts w:ascii="Times New Roman" w:hAnsi="Times New Roman" w:cs="Times New Roman"/>
           <w:bCs/>
@@ -1729,7 +1616,16 @@
           <w:sz w:val="24"/>
           <w:szCs w:val="24"/>
         </w:rPr>
-        <w:t xml:space="preserve"> Behandlung reagieren,</w:t>
+        <w:t xml:space="preserve"> Behandlung ansprechen</w:t>
+      </w:r>
+      <w:r>
+        <w:rPr>
+          <w:rFonts w:ascii="Times New Roman" w:hAnsi="Times New Roman" w:cs="Times New Roman"/>
+          <w:bCs/>
+          <w:sz w:val="24"/>
+          <w:szCs w:val="24"/>
+        </w:rPr>
+        <w:t>,</w:t>
       </w:r>
       <w:r>
         <w:rPr>
@@ -1783,16 +1679,7 @@
           <w:sz w:val="24"/>
           <w:szCs w:val="24"/>
         </w:rPr>
-        <w:t xml:space="preserve"> Psychosen und Major Depression </w:t>
-      </w:r>
-      <w:r>
-        <w:rPr>
-          <w:rFonts w:ascii="Times New Roman" w:hAnsi="Times New Roman" w:cs="Times New Roman"/>
-          <w:bCs/>
-          <w:sz w:val="24"/>
-          <w:szCs w:val="24"/>
-        </w:rPr>
-        <w:t>(</w:t>
+        <w:t xml:space="preserve"> Psychosen und Major Depression (</w:t>
       </w:r>
       <w:proofErr w:type="spellStart"/>
       <w:r>
@@ -1812,20 +1699,12 @@
           <w:sz w:val="24"/>
           <w:szCs w:val="24"/>
         </w:rPr>
-        <w:t xml:space="preserve"> et al., 2017)</w:t>
-      </w:r>
-      <w:r>
-        <w:rPr>
-          <w:rFonts w:ascii="Times New Roman" w:hAnsi="Times New Roman" w:cs="Times New Roman"/>
-          <w:bCs/>
-          <w:sz w:val="24"/>
-          <w:szCs w:val="24"/>
-        </w:rPr>
-        <w:t xml:space="preserve">. </w:t>
-      </w:r>
-    </w:p>
-    <w:p>
-      <w:pPr>
+        <w:t xml:space="preserve"> et al., 2017). </w:t>
+      </w:r>
+    </w:p>
+    <w:p>
+      <w:pPr>
+        <w:spacing w:line="360" w:lineRule="auto"/>
         <w:rPr>
           <w:rFonts w:ascii="Times New Roman" w:hAnsi="Times New Roman" w:cs="Times New Roman"/>
           <w:bCs/>
@@ -1903,7 +1782,17 @@
           <w:sz w:val="24"/>
           <w:szCs w:val="24"/>
         </w:rPr>
-        <w:t xml:space="preserve"> Dadurch kann auf effizientere Weise mit niedrigerer Spannung der gleiche Effekt induziert werden. </w:t>
+        <w:t xml:space="preserve"> Dadurch kann auf effizientere Weise mit niedrigerer Spannung der </w:t>
+      </w:r>
+      <w:r>
+        <w:rPr>
+          <w:rFonts w:ascii="Times New Roman" w:hAnsi="Times New Roman" w:cs="Times New Roman"/>
+          <w:bCs/>
+          <w:sz w:val="24"/>
+          <w:szCs w:val="24"/>
+        </w:rPr>
+        <w:lastRenderedPageBreak/>
+        <w:t xml:space="preserve">gleiche Effekt induziert werden. </w:t>
       </w:r>
       <w:r>
         <w:rPr>
@@ -2053,9 +1942,12 @@
         </w:rPr>
         <w:t xml:space="preserve"> </w:t>
       </w:r>
-    </w:p>
-    <w:p>
-      <w:pPr>
+      <w:bookmarkStart w:id="0" w:name="_GoBack"/>
+      <w:bookmarkEnd w:id="0"/>
+    </w:p>
+    <w:p>
+      <w:pPr>
+        <w:spacing w:line="360" w:lineRule="auto"/>
         <w:rPr>
           <w:rFonts w:ascii="Times New Roman" w:hAnsi="Times New Roman" w:cs="Times New Roman"/>
           <w:b/>
@@ -2064,9 +1956,7 @@
           <w:szCs w:val="24"/>
         </w:rPr>
       </w:pPr>
-    </w:p>
-    <w:p>
-      <w:pPr>
+      <w:r>
         <w:rPr>
           <w:rFonts w:ascii="Times New Roman" w:hAnsi="Times New Roman" w:cs="Times New Roman"/>
           <w:b/>
@@ -2074,8 +1964,248 @@
           <w:sz w:val="24"/>
           <w:szCs w:val="24"/>
         </w:rPr>
-      </w:pPr>
-      <w:r>
+        <w:t xml:space="preserve">Fragestellung und Ziel </w:t>
+      </w:r>
+    </w:p>
+    <w:p>
+      <w:pPr>
+        <w:spacing w:line="360" w:lineRule="auto"/>
+        <w:rPr>
+          <w:rFonts w:ascii="Times New Roman" w:hAnsi="Times New Roman" w:cs="Times New Roman"/>
+          <w:bCs/>
+          <w:sz w:val="24"/>
+          <w:szCs w:val="24"/>
+        </w:rPr>
+      </w:pPr>
+      <w:r>
+        <w:rPr>
+          <w:rFonts w:ascii="Times New Roman" w:hAnsi="Times New Roman" w:cs="Times New Roman"/>
+          <w:bCs/>
+          <w:sz w:val="24"/>
+          <w:szCs w:val="24"/>
+        </w:rPr>
+        <w:t xml:space="preserve">Die Elektroden </w:t>
+      </w:r>
+      <w:r>
+        <w:rPr>
+          <w:rFonts w:ascii="Times New Roman" w:hAnsi="Times New Roman" w:cs="Times New Roman"/>
+          <w:bCs/>
+          <w:sz w:val="24"/>
+          <w:szCs w:val="24"/>
+        </w:rPr>
+        <w:t xml:space="preserve">bei einer DBS </w:t>
+      </w:r>
+      <w:r>
+        <w:rPr>
+          <w:rFonts w:ascii="Times New Roman" w:hAnsi="Times New Roman" w:cs="Times New Roman"/>
+          <w:bCs/>
+          <w:sz w:val="24"/>
+          <w:szCs w:val="24"/>
+        </w:rPr>
+        <w:t>sind nicht nur in der Lage, elektrische Signale zu senden, sondern können auch die</w:t>
+      </w:r>
+      <w:r>
+        <w:rPr>
+          <w:rFonts w:ascii="Times New Roman" w:hAnsi="Times New Roman" w:cs="Times New Roman"/>
+          <w:bCs/>
+          <w:sz w:val="24"/>
+          <w:szCs w:val="24"/>
+        </w:rPr>
+        <w:t xml:space="preserve"> bereits vorhandenen</w:t>
+      </w:r>
+      <w:r>
+        <w:rPr>
+          <w:rFonts w:ascii="Times New Roman" w:hAnsi="Times New Roman" w:cs="Times New Roman"/>
+          <w:bCs/>
+          <w:sz w:val="24"/>
+          <w:szCs w:val="24"/>
+        </w:rPr>
+        <w:t xml:space="preserve"> elektrische</w:t>
+      </w:r>
+      <w:r>
+        <w:rPr>
+          <w:rFonts w:ascii="Times New Roman" w:hAnsi="Times New Roman" w:cs="Times New Roman"/>
+          <w:bCs/>
+          <w:sz w:val="24"/>
+          <w:szCs w:val="24"/>
+        </w:rPr>
+        <w:t>n Signale des Gehirns empfangen und messen.</w:t>
+      </w:r>
+      <w:r>
+        <w:rPr>
+          <w:rFonts w:ascii="Times New Roman" w:hAnsi="Times New Roman" w:cs="Times New Roman"/>
+          <w:bCs/>
+          <w:sz w:val="24"/>
+          <w:szCs w:val="24"/>
+        </w:rPr>
+        <w:t xml:space="preserve"> Be</w:t>
+      </w:r>
+      <w:r>
+        <w:rPr>
+          <w:rFonts w:ascii="Times New Roman" w:hAnsi="Times New Roman" w:cs="Times New Roman"/>
+          <w:bCs/>
+          <w:sz w:val="24"/>
+          <w:szCs w:val="24"/>
+        </w:rPr>
+        <w:t>i Parkinsonpatient*innen</w:t>
+      </w:r>
+      <w:r>
+        <w:rPr>
+          <w:rFonts w:ascii="Times New Roman" w:hAnsi="Times New Roman" w:cs="Times New Roman"/>
+          <w:bCs/>
+          <w:sz w:val="24"/>
+          <w:szCs w:val="24"/>
+        </w:rPr>
+        <w:t>, die mit D</w:t>
+      </w:r>
+      <w:r>
+        <w:rPr>
+          <w:rFonts w:ascii="Times New Roman" w:hAnsi="Times New Roman" w:cs="Times New Roman"/>
+          <w:bCs/>
+          <w:sz w:val="24"/>
+          <w:szCs w:val="24"/>
+        </w:rPr>
+        <w:t>BS behandelt werden, können daher EEG-Daten</w:t>
+      </w:r>
+      <w:r>
+        <w:rPr>
+          <w:rFonts w:ascii="Times New Roman" w:hAnsi="Times New Roman" w:cs="Times New Roman"/>
+          <w:bCs/>
+          <w:sz w:val="24"/>
+          <w:szCs w:val="24"/>
+        </w:rPr>
+        <w:t xml:space="preserve"> für einen Bereich</w:t>
+      </w:r>
+      <w:r>
+        <w:rPr>
+          <w:rFonts w:ascii="Times New Roman" w:hAnsi="Times New Roman" w:cs="Times New Roman"/>
+          <w:bCs/>
+          <w:sz w:val="24"/>
+          <w:szCs w:val="24"/>
+        </w:rPr>
+        <w:t xml:space="preserve"> gemessen werden, die</w:t>
+      </w:r>
+      <w:r>
+        <w:rPr>
+          <w:rFonts w:ascii="Times New Roman" w:hAnsi="Times New Roman" w:cs="Times New Roman"/>
+          <w:bCs/>
+          <w:sz w:val="24"/>
+          <w:szCs w:val="24"/>
+        </w:rPr>
+        <w:t xml:space="preserve"> unter regulären Umständen kein normales EEG-Gerät messen kann. Das UKSH </w:t>
+      </w:r>
+      <w:r>
+        <w:rPr>
+          <w:rFonts w:ascii="Times New Roman" w:hAnsi="Times New Roman" w:cs="Times New Roman"/>
+          <w:bCs/>
+          <w:sz w:val="24"/>
+          <w:szCs w:val="24"/>
+        </w:rPr>
+        <w:t>h</w:t>
+      </w:r>
+      <w:r>
+        <w:rPr>
+          <w:rFonts w:ascii="Times New Roman" w:hAnsi="Times New Roman" w:cs="Times New Roman"/>
+          <w:bCs/>
+          <w:sz w:val="24"/>
+          <w:szCs w:val="24"/>
+        </w:rPr>
+        <w:t>at eine große Ansammlung von LFP-</w:t>
+      </w:r>
+      <w:r>
+        <w:rPr>
+          <w:rFonts w:ascii="Times New Roman" w:hAnsi="Times New Roman" w:cs="Times New Roman"/>
+          <w:bCs/>
+          <w:sz w:val="24"/>
+          <w:szCs w:val="24"/>
+        </w:rPr>
+        <w:t xml:space="preserve">Daten von ungefähr 800 Patient*innen. </w:t>
+      </w:r>
+      <w:r>
+        <w:rPr>
+          <w:rFonts w:ascii="Times New Roman" w:hAnsi="Times New Roman" w:cs="Times New Roman"/>
+          <w:bCs/>
+          <w:sz w:val="24"/>
+          <w:szCs w:val="24"/>
+        </w:rPr>
+        <w:t>Wir stellen uns die Frage, ob</w:t>
+      </w:r>
+      <w:r>
+        <w:rPr>
+          <w:rFonts w:ascii="Times New Roman" w:hAnsi="Times New Roman" w:cs="Times New Roman"/>
+          <w:bCs/>
+          <w:sz w:val="24"/>
+          <w:szCs w:val="24"/>
+        </w:rPr>
+        <w:t xml:space="preserve"> die Tiefe der Elektrode in Abhängigkeit von den Eigenschaften der Spek</w:t>
+      </w:r>
+      <w:r>
+        <w:rPr>
+          <w:rFonts w:ascii="Times New Roman" w:hAnsi="Times New Roman" w:cs="Times New Roman"/>
+          <w:bCs/>
+          <w:sz w:val="24"/>
+          <w:szCs w:val="24"/>
+        </w:rPr>
+        <w:t>tren vorhergesagt werden kann. Dabei wird ein Zusammenhang zwischen der Beta-Power und der Tiefe der Elektrode erwa</w:t>
+      </w:r>
+      <w:r>
+        <w:rPr>
+          <w:rFonts w:ascii="Times New Roman" w:hAnsi="Times New Roman" w:cs="Times New Roman"/>
+          <w:bCs/>
+          <w:sz w:val="24"/>
+          <w:szCs w:val="24"/>
+        </w:rPr>
+        <w:t>rtet, da es dafür bereits Befunde gibt</w:t>
+      </w:r>
+      <w:r>
+        <w:rPr>
+          <w:rFonts w:ascii="Times New Roman" w:hAnsi="Times New Roman" w:cs="Times New Roman"/>
+          <w:bCs/>
+          <w:sz w:val="24"/>
+          <w:szCs w:val="24"/>
+        </w:rPr>
+        <w:t xml:space="preserve">. Es soll jedoch explorativ nach weiteren </w:t>
+      </w:r>
+      <w:r>
+        <w:rPr>
+          <w:rFonts w:ascii="Times New Roman" w:hAnsi="Times New Roman" w:cs="Times New Roman"/>
+          <w:bCs/>
+          <w:sz w:val="24"/>
+          <w:szCs w:val="24"/>
+        </w:rPr>
+        <w:t xml:space="preserve">Eigenschaften und Frequenzen gesucht werden, die gemeinsam die beste Vorhersage für die Tiefe </w:t>
+      </w:r>
+      <w:r>
+        <w:rPr>
+          <w:rFonts w:ascii="Times New Roman" w:hAnsi="Times New Roman" w:cs="Times New Roman"/>
+          <w:bCs/>
+          <w:sz w:val="24"/>
+          <w:szCs w:val="24"/>
+        </w:rPr>
+        <w:t xml:space="preserve">der Elektrode </w:t>
+      </w:r>
+      <w:r>
+        <w:rPr>
+          <w:rFonts w:ascii="Times New Roman" w:hAnsi="Times New Roman" w:cs="Times New Roman"/>
+          <w:bCs/>
+          <w:sz w:val="24"/>
+          <w:szCs w:val="24"/>
+        </w:rPr>
+        <w:t xml:space="preserve">machen können. Das Ziel dieser Masterarbeit ist es, einen Schritt in die Richtung zu machen, dass die komplizierte manuelle Identifikation der geeignetsten Position für die Elektrode </w:t>
+      </w:r>
+      <w:r>
+        <w:rPr>
+          <w:rFonts w:ascii="Times New Roman" w:hAnsi="Times New Roman" w:cs="Times New Roman"/>
+          <w:bCs/>
+          <w:sz w:val="24"/>
+          <w:szCs w:val="24"/>
+        </w:rPr>
+        <w:t xml:space="preserve">in Zukunft weitgehend automatisiert werden kann. </w:t>
+      </w:r>
+    </w:p>
+    <w:p>
+      <w:pPr>
+        <w:spacing w:line="360" w:lineRule="auto"/>
         <w:rPr>
           <w:rFonts w:ascii="Times New Roman" w:hAnsi="Times New Roman" w:cs="Times New Roman"/>
           <w:b/>
@@ -2083,246 +2213,8 @@
           <w:sz w:val="24"/>
           <w:szCs w:val="24"/>
         </w:rPr>
-        <w:t xml:space="preserve">Fragestellung und Ziel </w:t>
-      </w:r>
-    </w:p>
-    <w:p>
-      <w:pPr>
-        <w:rPr>
-          <w:rFonts w:ascii="Times New Roman" w:hAnsi="Times New Roman" w:cs="Times New Roman"/>
-          <w:bCs/>
-          <w:sz w:val="24"/>
-          <w:szCs w:val="24"/>
-        </w:rPr>
-      </w:pPr>
-      <w:r>
-        <w:rPr>
-          <w:rFonts w:ascii="Times New Roman" w:hAnsi="Times New Roman" w:cs="Times New Roman"/>
-          <w:bCs/>
-          <w:sz w:val="24"/>
-          <w:szCs w:val="24"/>
-        </w:rPr>
-        <w:t xml:space="preserve">Die Elektroden </w:t>
-      </w:r>
-      <w:r>
-        <w:rPr>
-          <w:rFonts w:ascii="Times New Roman" w:hAnsi="Times New Roman" w:cs="Times New Roman"/>
-          <w:bCs/>
-          <w:sz w:val="24"/>
-          <w:szCs w:val="24"/>
-        </w:rPr>
-        <w:t xml:space="preserve">bei einer DBS </w:t>
-      </w:r>
-      <w:r>
-        <w:rPr>
-          <w:rFonts w:ascii="Times New Roman" w:hAnsi="Times New Roman" w:cs="Times New Roman"/>
-          <w:bCs/>
-          <w:sz w:val="24"/>
-          <w:szCs w:val="24"/>
-        </w:rPr>
-        <w:t>sind nicht nur in der Lage, elektrische Signale zu senden, sondern können auch die</w:t>
-      </w:r>
-      <w:r>
-        <w:rPr>
-          <w:rFonts w:ascii="Times New Roman" w:hAnsi="Times New Roman" w:cs="Times New Roman"/>
-          <w:bCs/>
-          <w:sz w:val="24"/>
-          <w:szCs w:val="24"/>
-        </w:rPr>
-        <w:t xml:space="preserve"> bereits vorhandenen</w:t>
-      </w:r>
-      <w:r>
-        <w:rPr>
-          <w:rFonts w:ascii="Times New Roman" w:hAnsi="Times New Roman" w:cs="Times New Roman"/>
-          <w:bCs/>
-          <w:sz w:val="24"/>
-          <w:szCs w:val="24"/>
-        </w:rPr>
-        <w:t xml:space="preserve"> elektrische</w:t>
-      </w:r>
-      <w:r>
-        <w:rPr>
-          <w:rFonts w:ascii="Times New Roman" w:hAnsi="Times New Roman" w:cs="Times New Roman"/>
-          <w:bCs/>
-          <w:sz w:val="24"/>
-          <w:szCs w:val="24"/>
-        </w:rPr>
-        <w:t>n Signale des Gehirns empfangen und messen.</w:t>
-      </w:r>
-      <w:r>
-        <w:rPr>
-          <w:rFonts w:ascii="Times New Roman" w:hAnsi="Times New Roman" w:cs="Times New Roman"/>
-          <w:bCs/>
-          <w:sz w:val="24"/>
-          <w:szCs w:val="24"/>
-        </w:rPr>
-        <w:t xml:space="preserve"> Be</w:t>
-      </w:r>
-      <w:r>
-        <w:rPr>
-          <w:rFonts w:ascii="Times New Roman" w:hAnsi="Times New Roman" w:cs="Times New Roman"/>
-          <w:bCs/>
-          <w:sz w:val="24"/>
-          <w:szCs w:val="24"/>
-        </w:rPr>
-        <w:t>i Parkinsonpatient*innen</w:t>
-      </w:r>
-      <w:r>
-        <w:rPr>
-          <w:rFonts w:ascii="Times New Roman" w:hAnsi="Times New Roman" w:cs="Times New Roman"/>
-          <w:bCs/>
-          <w:sz w:val="24"/>
-          <w:szCs w:val="24"/>
-        </w:rPr>
-        <w:t>, die mit D</w:t>
-      </w:r>
-      <w:r>
-        <w:rPr>
-          <w:rFonts w:ascii="Times New Roman" w:hAnsi="Times New Roman" w:cs="Times New Roman"/>
-          <w:bCs/>
-          <w:sz w:val="24"/>
-          <w:szCs w:val="24"/>
-        </w:rPr>
-        <w:t>BS behandelt werden, können daher EEG-Daten</w:t>
-      </w:r>
-      <w:r>
-        <w:rPr>
-          <w:rFonts w:ascii="Times New Roman" w:hAnsi="Times New Roman" w:cs="Times New Roman"/>
-          <w:bCs/>
-          <w:sz w:val="24"/>
-          <w:szCs w:val="24"/>
-        </w:rPr>
-        <w:t xml:space="preserve"> für einen Bereich</w:t>
-      </w:r>
-      <w:r>
-        <w:rPr>
-          <w:rFonts w:ascii="Times New Roman" w:hAnsi="Times New Roman" w:cs="Times New Roman"/>
-          <w:bCs/>
-          <w:sz w:val="24"/>
-          <w:szCs w:val="24"/>
-        </w:rPr>
-        <w:t xml:space="preserve"> gemessen werden, die</w:t>
-      </w:r>
-      <w:r>
-        <w:rPr>
-          <w:rFonts w:ascii="Times New Roman" w:hAnsi="Times New Roman" w:cs="Times New Roman"/>
-          <w:bCs/>
-          <w:sz w:val="24"/>
-          <w:szCs w:val="24"/>
-        </w:rPr>
-        <w:t xml:space="preserve"> unter regulären Umständen kein normales EEG-Gerät messen kann. Das UKSH </w:t>
-      </w:r>
-      <w:r>
-        <w:rPr>
-          <w:rFonts w:ascii="Times New Roman" w:hAnsi="Times New Roman" w:cs="Times New Roman"/>
-          <w:bCs/>
-          <w:sz w:val="24"/>
-          <w:szCs w:val="24"/>
-        </w:rPr>
-        <w:t>h</w:t>
-      </w:r>
-      <w:r>
-        <w:rPr>
-          <w:rFonts w:ascii="Times New Roman" w:hAnsi="Times New Roman" w:cs="Times New Roman"/>
-          <w:bCs/>
-          <w:sz w:val="24"/>
-          <w:szCs w:val="24"/>
-        </w:rPr>
-        <w:t>at eine große Ansammlung von LFP-</w:t>
-      </w:r>
-      <w:r>
-        <w:rPr>
-          <w:rFonts w:ascii="Times New Roman" w:hAnsi="Times New Roman" w:cs="Times New Roman"/>
-          <w:bCs/>
-          <w:sz w:val="24"/>
-          <w:szCs w:val="24"/>
-        </w:rPr>
-        <w:t xml:space="preserve">Daten von ungefähr 800 Patient*innen. </w:t>
-      </w:r>
-      <w:r>
-        <w:rPr>
-          <w:rFonts w:ascii="Times New Roman" w:hAnsi="Times New Roman" w:cs="Times New Roman"/>
-          <w:bCs/>
-          <w:sz w:val="24"/>
-          <w:szCs w:val="24"/>
-        </w:rPr>
-        <w:t>Wir stellen uns die Frage, ob</w:t>
-      </w:r>
-      <w:r>
-        <w:rPr>
-          <w:rFonts w:ascii="Times New Roman" w:hAnsi="Times New Roman" w:cs="Times New Roman"/>
-          <w:bCs/>
-          <w:sz w:val="24"/>
-          <w:szCs w:val="24"/>
-        </w:rPr>
-        <w:t xml:space="preserve"> die Tiefe der Elektrode in Abhängigkeit von den Eigenschaften der Spek</w:t>
-      </w:r>
-      <w:r>
-        <w:rPr>
-          <w:rFonts w:ascii="Times New Roman" w:hAnsi="Times New Roman" w:cs="Times New Roman"/>
-          <w:bCs/>
-          <w:sz w:val="24"/>
-          <w:szCs w:val="24"/>
-        </w:rPr>
-        <w:t>tren vorhergesagt werden kann. Dabei wird ein Zusammenhang zwischen der Beta-Power und der Tiefe der Elektrode erwa</w:t>
-      </w:r>
-      <w:r>
-        <w:rPr>
-          <w:rFonts w:ascii="Times New Roman" w:hAnsi="Times New Roman" w:cs="Times New Roman"/>
-          <w:bCs/>
-          <w:sz w:val="24"/>
-          <w:szCs w:val="24"/>
-        </w:rPr>
-        <w:t>rtet, da es dafür bereits Befunde gibt</w:t>
-      </w:r>
-      <w:r>
-        <w:rPr>
-          <w:rFonts w:ascii="Times New Roman" w:hAnsi="Times New Roman" w:cs="Times New Roman"/>
-          <w:bCs/>
-          <w:sz w:val="24"/>
-          <w:szCs w:val="24"/>
-        </w:rPr>
-        <w:t xml:space="preserve">. Es soll jedoch explorativ nach weiteren </w:t>
-      </w:r>
-      <w:r>
-        <w:rPr>
-          <w:rFonts w:ascii="Times New Roman" w:hAnsi="Times New Roman" w:cs="Times New Roman"/>
-          <w:bCs/>
-          <w:sz w:val="24"/>
-          <w:szCs w:val="24"/>
-        </w:rPr>
-        <w:t xml:space="preserve">Eigenschaften und Frequenzen gesucht werden, die gemeinsam die beste Vorhersage für die Tiefe </w:t>
-      </w:r>
-      <w:r>
-        <w:rPr>
-          <w:rFonts w:ascii="Times New Roman" w:hAnsi="Times New Roman" w:cs="Times New Roman"/>
-          <w:bCs/>
-          <w:sz w:val="24"/>
-          <w:szCs w:val="24"/>
-        </w:rPr>
-        <w:t xml:space="preserve">der Elektrode </w:t>
-      </w:r>
-      <w:r>
-        <w:rPr>
-          <w:rFonts w:ascii="Times New Roman" w:hAnsi="Times New Roman" w:cs="Times New Roman"/>
-          <w:bCs/>
-          <w:sz w:val="24"/>
-          <w:szCs w:val="24"/>
-        </w:rPr>
-        <w:t xml:space="preserve">machen können. Das Ziel dieser Masterarbeit ist es, einen Schritt in die Richtung zu machen, dass die komplizierte manuelle Identifikation der geeignetsten Position für die Elektrode </w:t>
-      </w:r>
-      <w:r>
-        <w:rPr>
-          <w:rFonts w:ascii="Times New Roman" w:hAnsi="Times New Roman" w:cs="Times New Roman"/>
-          <w:bCs/>
-          <w:sz w:val="24"/>
-          <w:szCs w:val="24"/>
-        </w:rPr>
-        <w:t xml:space="preserve">in Zukunft weitgehend automatisiert werden kann. </w:t>
-      </w:r>
-    </w:p>
-    <w:p>
-      <w:pPr>
+      </w:pPr>
+      <w:r>
         <w:rPr>
           <w:rFonts w:ascii="Times New Roman" w:hAnsi="Times New Roman" w:cs="Times New Roman"/>
           <w:b/>
@@ -2330,34 +2222,127 @@
           <w:sz w:val="24"/>
           <w:szCs w:val="24"/>
         </w:rPr>
-      </w:pPr>
-      <w:r>
-        <w:rPr>
-          <w:rFonts w:ascii="Times New Roman" w:hAnsi="Times New Roman" w:cs="Times New Roman"/>
-          <w:b/>
-          <w:bCs/>
-          <w:sz w:val="24"/>
-          <w:szCs w:val="24"/>
-        </w:rPr>
         <w:t>Methodisches Vorgehen</w:t>
       </w:r>
     </w:p>
     <w:p>
       <w:pPr>
-        <w:rPr>
-          <w:rFonts w:ascii="Times New Roman" w:hAnsi="Times New Roman" w:cs="Times New Roman"/>
-          <w:bCs/>
-          <w:sz w:val="24"/>
-          <w:szCs w:val="24"/>
-        </w:rPr>
-      </w:pPr>
-      <w:r>
-        <w:rPr>
-          <w:rFonts w:ascii="Times New Roman" w:hAnsi="Times New Roman" w:cs="Times New Roman"/>
-          <w:bCs/>
-          <w:sz w:val="24"/>
-          <w:szCs w:val="24"/>
-        </w:rPr>
+        <w:spacing w:line="360" w:lineRule="auto"/>
+        <w:rPr>
+          <w:rFonts w:ascii="Times New Roman" w:hAnsi="Times New Roman" w:cs="Times New Roman"/>
+          <w:bCs/>
+          <w:sz w:val="24"/>
+          <w:szCs w:val="24"/>
+        </w:rPr>
+      </w:pPr>
+      <w:r>
+        <w:rPr>
+          <w:rFonts w:ascii="Times New Roman" w:hAnsi="Times New Roman" w:cs="Times New Roman"/>
+          <w:bCs/>
+          <w:sz w:val="24"/>
+          <w:szCs w:val="24"/>
+        </w:rPr>
+        <w:t xml:space="preserve">Im ersten Schritt muss ein Überblick über die vorliegenden Daten entwickelt werden. Die Datensätze werden per </w:t>
+      </w:r>
+      <w:proofErr w:type="spellStart"/>
+      <w:r>
+        <w:rPr>
+          <w:rFonts w:ascii="Times New Roman" w:hAnsi="Times New Roman" w:cs="Times New Roman"/>
+          <w:bCs/>
+          <w:sz w:val="24"/>
+          <w:szCs w:val="24"/>
+        </w:rPr>
+        <w:t>Matlab</w:t>
+      </w:r>
+      <w:proofErr w:type="spellEnd"/>
+      <w:r>
+        <w:rPr>
+          <w:rFonts w:ascii="Times New Roman" w:hAnsi="Times New Roman" w:cs="Times New Roman"/>
+          <w:bCs/>
+          <w:sz w:val="24"/>
+          <w:szCs w:val="24"/>
+        </w:rPr>
+        <w:t xml:space="preserve"> (R2020b, </w:t>
+      </w:r>
+      <w:proofErr w:type="spellStart"/>
+      <w:r>
+        <w:rPr>
+          <w:rFonts w:ascii="Times New Roman" w:hAnsi="Times New Roman" w:cs="Times New Roman"/>
+          <w:bCs/>
+          <w:sz w:val="24"/>
+          <w:szCs w:val="24"/>
+        </w:rPr>
+        <w:t>MathWorks</w:t>
+      </w:r>
+      <w:proofErr w:type="spellEnd"/>
+      <w:r>
+        <w:rPr>
+          <w:rFonts w:ascii="Times New Roman" w:hAnsi="Times New Roman" w:cs="Times New Roman"/>
+          <w:bCs/>
+          <w:sz w:val="24"/>
+          <w:szCs w:val="24"/>
+        </w:rPr>
+        <w:t xml:space="preserve"> Inc.) eingelesen und betrachtet. Für eine zusätzliche Förderung des Verständnisses ist die Teilnahme bei einer OP, bei der die DBS durchgeführt wird, als Beobachter geplant. Mit der Toolbox Fieldtrip (</w:t>
+      </w:r>
+      <w:proofErr w:type="spellStart"/>
+      <w:r>
+        <w:rPr>
+          <w:rFonts w:ascii="Times New Roman" w:hAnsi="Times New Roman" w:cs="Times New Roman"/>
+          <w:bCs/>
+          <w:sz w:val="24"/>
+          <w:szCs w:val="24"/>
+        </w:rPr>
+        <w:t>Oostenveld</w:t>
+      </w:r>
+      <w:proofErr w:type="spellEnd"/>
+      <w:r>
+        <w:rPr>
+          <w:rFonts w:ascii="Times New Roman" w:hAnsi="Times New Roman" w:cs="Times New Roman"/>
+          <w:bCs/>
+          <w:sz w:val="24"/>
+          <w:szCs w:val="24"/>
+        </w:rPr>
+        <w:t xml:space="preserve">, Fries, Maris &amp; </w:t>
+      </w:r>
+      <w:proofErr w:type="spellStart"/>
+      <w:r>
+        <w:rPr>
+          <w:rFonts w:ascii="Times New Roman" w:hAnsi="Times New Roman" w:cs="Times New Roman"/>
+          <w:bCs/>
+          <w:sz w:val="24"/>
+          <w:szCs w:val="24"/>
+        </w:rPr>
+        <w:t>Schoffelen</w:t>
+      </w:r>
+      <w:proofErr w:type="spellEnd"/>
+      <w:r>
+        <w:rPr>
+          <w:rFonts w:ascii="Times New Roman" w:hAnsi="Times New Roman" w:cs="Times New Roman"/>
+          <w:bCs/>
+          <w:sz w:val="24"/>
+          <w:szCs w:val="24"/>
+        </w:rPr>
+        <w:t xml:space="preserve">, 2011) können die Daten sortiert und vorverarbeitet werden. Im nächsten Schritt müssen die genutzten Methoden und die jeweiligen Einstellungen für die Datenverarbeitung optimiert werden. </w:t>
+      </w:r>
+    </w:p>
+    <w:p>
+      <w:pPr>
+        <w:spacing w:line="360" w:lineRule="auto"/>
+        <w:rPr>
+          <w:rFonts w:ascii="Times New Roman" w:hAnsi="Times New Roman" w:cs="Times New Roman"/>
+          <w:bCs/>
+          <w:sz w:val="24"/>
+          <w:szCs w:val="24"/>
+        </w:rPr>
+      </w:pPr>
+      <w:r>
+        <w:rPr>
+          <w:rFonts w:ascii="Times New Roman" w:hAnsi="Times New Roman" w:cs="Times New Roman"/>
+          <w:bCs/>
+          <w:sz w:val="24"/>
+          <w:szCs w:val="24"/>
+        </w:rPr>
+        <w:lastRenderedPageBreak/>
         <w:t>Nachdem aus den LFPs die jeweiligen Power-Spektren entnommen worden sind, können sie durch neue Algorithmen in ihre periodischen und aperiodischen Komponenten aufgeteilt werden. Es ist bereits gut belegt, dass</w:t>
       </w:r>
       <w:r>
@@ -2390,11 +2375,95 @@
         </w:rPr>
         <w:t xml:space="preserve"> Weise übersehen wird, wenn sie vollständig bei der Auswertung rausgerechnet wird. </w:t>
       </w:r>
-      <w:bookmarkStart w:id="0" w:name="_GoBack"/>
-      <w:bookmarkEnd w:id="0"/>
-    </w:p>
-    <w:p>
-      <w:pPr>
+      <w:r>
+        <w:rPr>
+          <w:rFonts w:ascii="Times New Roman" w:hAnsi="Times New Roman" w:cs="Times New Roman"/>
+          <w:bCs/>
+          <w:sz w:val="24"/>
+          <w:szCs w:val="24"/>
+        </w:rPr>
+        <w:t>(</w:t>
+      </w:r>
+      <w:proofErr w:type="spellStart"/>
+      <w:r>
+        <w:rPr>
+          <w:rFonts w:ascii="Times New Roman" w:hAnsi="Times New Roman" w:cs="Times New Roman"/>
+          <w:bCs/>
+          <w:sz w:val="24"/>
+          <w:szCs w:val="24"/>
+        </w:rPr>
+        <w:t>Donoghue</w:t>
+      </w:r>
+      <w:proofErr w:type="spellEnd"/>
+      <w:r>
+        <w:rPr>
+          <w:rFonts w:ascii="Times New Roman" w:hAnsi="Times New Roman" w:cs="Times New Roman"/>
+          <w:bCs/>
+          <w:sz w:val="24"/>
+          <w:szCs w:val="24"/>
+        </w:rPr>
+        <w:t xml:space="preserve"> et al., 2020).</w:t>
+      </w:r>
+    </w:p>
+    <w:p>
+      <w:pPr>
+        <w:spacing w:line="360" w:lineRule="auto"/>
+        <w:rPr>
+          <w:rFonts w:ascii="Times New Roman" w:hAnsi="Times New Roman" w:cs="Times New Roman"/>
+          <w:bCs/>
+          <w:sz w:val="24"/>
+          <w:szCs w:val="24"/>
+        </w:rPr>
+      </w:pPr>
+      <w:r>
+        <w:rPr>
+          <w:rFonts w:ascii="Times New Roman" w:hAnsi="Times New Roman" w:cs="Times New Roman"/>
+          <w:bCs/>
+          <w:sz w:val="24"/>
+          <w:szCs w:val="24"/>
+        </w:rPr>
+        <w:t xml:space="preserve">Abschließend werden die herausgerechneten Eigenschaften </w:t>
+      </w:r>
+      <w:r>
+        <w:rPr>
+          <w:rFonts w:ascii="Times New Roman" w:hAnsi="Times New Roman" w:cs="Times New Roman"/>
+          <w:bCs/>
+          <w:sz w:val="24"/>
+          <w:szCs w:val="24"/>
+        </w:rPr>
+        <w:t xml:space="preserve">mit Hilfe einer Regression ausgewertet. </w:t>
+      </w:r>
+      <w:r>
+        <w:rPr>
+          <w:rFonts w:ascii="Times New Roman" w:hAnsi="Times New Roman" w:cs="Times New Roman"/>
+          <w:bCs/>
+          <w:sz w:val="24"/>
+          <w:szCs w:val="24"/>
+        </w:rPr>
+        <w:t>Das Ziel ist es, mit einem selbstgeschriebenen Skript</w:t>
+      </w:r>
+      <w:r>
+        <w:rPr>
+          <w:rFonts w:ascii="Times New Roman" w:hAnsi="Times New Roman" w:cs="Times New Roman"/>
+          <w:bCs/>
+          <w:sz w:val="24"/>
+          <w:szCs w:val="24"/>
+        </w:rPr>
+        <w:t xml:space="preserve"> den gesamten beschriebenen Prozess automatisiert ablaufen zu lassen, um die Datensätze sämtlicher Patienten </w:t>
+      </w:r>
+      <w:r>
+        <w:rPr>
+          <w:rFonts w:ascii="Times New Roman" w:hAnsi="Times New Roman" w:cs="Times New Roman"/>
+          <w:bCs/>
+          <w:sz w:val="24"/>
+          <w:szCs w:val="24"/>
+        </w:rPr>
+        <w:t xml:space="preserve">potentiell für die Auswertung nutzen zu können. </w:t>
+      </w:r>
+    </w:p>
+    <w:p>
+      <w:pPr>
+        <w:spacing w:line="360" w:lineRule="auto"/>
         <w:rPr>
           <w:rFonts w:ascii="Times New Roman" w:hAnsi="Times New Roman" w:cs="Times New Roman"/>
           <w:b/>
@@ -2411,47 +2480,213 @@
           <w:sz w:val="24"/>
           <w:szCs w:val="24"/>
         </w:rPr>
+        <w:t>Vorliegende Daten</w:t>
+      </w:r>
+    </w:p>
+    <w:p>
+      <w:pPr>
+        <w:spacing w:line="360" w:lineRule="auto"/>
+        <w:rPr>
+          <w:rFonts w:ascii="Times New Roman" w:hAnsi="Times New Roman" w:cs="Times New Roman"/>
+          <w:bCs/>
+          <w:sz w:val="24"/>
+          <w:szCs w:val="24"/>
+        </w:rPr>
+      </w:pPr>
+      <w:r>
+        <w:rPr>
+          <w:rFonts w:ascii="Times New Roman" w:hAnsi="Times New Roman" w:cs="Times New Roman"/>
+          <w:bCs/>
+          <w:sz w:val="24"/>
+          <w:szCs w:val="24"/>
+        </w:rPr>
+        <w:t xml:space="preserve">Die Tiefe der Elektroden ist in dem Namen der Datei codiert. Dabei </w:t>
+      </w:r>
+      <w:r>
+        <w:rPr>
+          <w:rFonts w:ascii="Times New Roman" w:hAnsi="Times New Roman" w:cs="Times New Roman"/>
+          <w:bCs/>
+          <w:sz w:val="24"/>
+          <w:szCs w:val="24"/>
+        </w:rPr>
+        <w:t>ist 0 die anatomische Mitte des STN. Im Namen der Datei ist ebenfalls codiert, von welcher Seit die Elektrode kommt und ob es T1 oder T2 ist.</w:t>
+      </w:r>
+      <w:r>
+        <w:rPr>
+          <w:rFonts w:ascii="Times New Roman" w:hAnsi="Times New Roman" w:cs="Times New Roman"/>
+          <w:bCs/>
+          <w:sz w:val="24"/>
+          <w:szCs w:val="24"/>
+        </w:rPr>
+        <w:t xml:space="preserve"> Jede Datei enthält Informationen über die Anzahl, Art und Messeinheit der Kanäle, die Samplerate und die Anzahl der Samples, ob sich die Elektrode zentral, </w:t>
+      </w:r>
+      <w:proofErr w:type="spellStart"/>
+      <w:r>
+        <w:rPr>
+          <w:rFonts w:ascii="Times New Roman" w:hAnsi="Times New Roman" w:cs="Times New Roman"/>
+          <w:bCs/>
+          <w:sz w:val="24"/>
+          <w:szCs w:val="24"/>
+        </w:rPr>
+        <w:t>anterior</w:t>
+      </w:r>
+      <w:proofErr w:type="spellEnd"/>
+      <w:r>
+        <w:rPr>
+          <w:rFonts w:ascii="Times New Roman" w:hAnsi="Times New Roman" w:cs="Times New Roman"/>
+          <w:bCs/>
+          <w:sz w:val="24"/>
+          <w:szCs w:val="24"/>
+        </w:rPr>
+        <w:t xml:space="preserve"> oder </w:t>
+      </w:r>
+      <w:proofErr w:type="spellStart"/>
+      <w:r>
+        <w:rPr>
+          <w:rFonts w:ascii="Times New Roman" w:hAnsi="Times New Roman" w:cs="Times New Roman"/>
+          <w:bCs/>
+          <w:sz w:val="24"/>
+          <w:szCs w:val="24"/>
+        </w:rPr>
+        <w:t>posterior</w:t>
+      </w:r>
+      <w:proofErr w:type="spellEnd"/>
+      <w:r>
+        <w:rPr>
+          <w:rFonts w:ascii="Times New Roman" w:hAnsi="Times New Roman" w:cs="Times New Roman"/>
+          <w:bCs/>
+          <w:sz w:val="24"/>
+          <w:szCs w:val="24"/>
+        </w:rPr>
+        <w:t xml:space="preserve"> befindet sowie den Messwert der Gehirnaktivität.</w:t>
+      </w:r>
+      <w:r>
+        <w:rPr>
+          <w:rFonts w:ascii="Times New Roman" w:hAnsi="Times New Roman" w:cs="Times New Roman"/>
+          <w:bCs/>
+          <w:sz w:val="24"/>
+          <w:szCs w:val="24"/>
+        </w:rPr>
+        <w:t xml:space="preserve"> Neben den Rohdaten befinden sich in Datensätzen auch bereits </w:t>
+      </w:r>
+      <w:r>
+        <w:rPr>
+          <w:rFonts w:ascii="Times New Roman" w:hAnsi="Times New Roman" w:cs="Times New Roman"/>
+          <w:bCs/>
+          <w:sz w:val="24"/>
+          <w:szCs w:val="24"/>
+        </w:rPr>
+        <w:t>vorgefilterte Daten.</w:t>
+      </w:r>
+    </w:p>
+    <w:p>
+      <w:pPr>
+        <w:spacing w:line="360" w:lineRule="auto"/>
+        <w:rPr>
+          <w:rFonts w:ascii="Times New Roman" w:hAnsi="Times New Roman" w:cs="Times New Roman"/>
+          <w:b/>
+          <w:bCs/>
+          <w:sz w:val="24"/>
+          <w:szCs w:val="24"/>
+          <w:lang w:val="en-US"/>
+        </w:rPr>
+      </w:pPr>
+      <w:proofErr w:type="spellStart"/>
+      <w:r>
+        <w:rPr>
+          <w:rFonts w:ascii="Times New Roman" w:hAnsi="Times New Roman" w:cs="Times New Roman"/>
+          <w:b/>
+          <w:bCs/>
+          <w:sz w:val="24"/>
+          <w:szCs w:val="24"/>
+          <w:lang w:val="en-US"/>
+        </w:rPr>
         <w:t>Literatur</w:t>
       </w:r>
-    </w:p>
-    <w:p>
-      <w:pPr>
-        <w:rPr>
-          <w:rFonts w:ascii="Times New Roman" w:hAnsi="Times New Roman" w:cs="Times New Roman"/>
-          <w:color w:val="222222"/>
+      <w:proofErr w:type="spellEnd"/>
+    </w:p>
+    <w:p>
+      <w:pPr>
+        <w:spacing w:line="360" w:lineRule="auto"/>
+        <w:rPr>
+          <w:rFonts w:ascii="Times New Roman" w:hAnsi="Times New Roman" w:cs="Times New Roman"/>
+          <w:bCs/>
+          <w:sz w:val="24"/>
+          <w:szCs w:val="24"/>
+          <w:lang w:val="en-US"/>
+        </w:rPr>
+      </w:pPr>
+      <w:r>
+        <w:rPr>
+          <w:rFonts w:ascii="Times New Roman" w:hAnsi="Times New Roman" w:cs="Times New Roman"/>
+          <w:bCs/>
+          <w:sz w:val="24"/>
+          <w:szCs w:val="24"/>
+          <w:lang w:val="en-US"/>
+        </w:rPr>
+        <w:t xml:space="preserve">Donoghue, T., Haller, M., Peterson, E. J., Varma, P., Sebastian, P., </w:t>
+      </w:r>
+      <w:proofErr w:type="gramStart"/>
+      <w:r>
+        <w:rPr>
+          <w:rFonts w:ascii="Times New Roman" w:hAnsi="Times New Roman" w:cs="Times New Roman"/>
+          <w:bCs/>
+          <w:sz w:val="24"/>
+          <w:szCs w:val="24"/>
+          <w:lang w:val="en-US"/>
+        </w:rPr>
+        <w:t>Gao</w:t>
+      </w:r>
+      <w:proofErr w:type="gramEnd"/>
+      <w:r>
+        <w:rPr>
+          <w:rFonts w:ascii="Times New Roman" w:hAnsi="Times New Roman" w:cs="Times New Roman"/>
+          <w:bCs/>
+          <w:sz w:val="24"/>
+          <w:szCs w:val="24"/>
+          <w:lang w:val="en-US"/>
+        </w:rPr>
+        <w:t>, R. et al. (2020). Parameterizing neural power spectra into periodic and aperiodic components. Nature neuroscience, 23(12), 1655-1665.</w:t>
+      </w:r>
+    </w:p>
+    <w:p>
+      <w:pPr>
+        <w:spacing w:line="360" w:lineRule="auto"/>
+        <w:rPr>
+          <w:rFonts w:ascii="Times New Roman" w:hAnsi="Times New Roman" w:cs="Times New Roman"/>
           <w:sz w:val="24"/>
           <w:szCs w:val="24"/>
           <w:shd w:val="clear" w:color="auto" w:fill="FFFFFF"/>
           <w:lang w:val="en-US"/>
         </w:rPr>
       </w:pPr>
-      <w:r>
-        <w:rPr>
-          <w:rFonts w:ascii="Times New Roman" w:hAnsi="Times New Roman" w:cs="Times New Roman"/>
-          <w:color w:val="222222"/>
+      <w:proofErr w:type="spellStart"/>
+      <w:r>
+        <w:rPr>
+          <w:rFonts w:ascii="Times New Roman" w:hAnsi="Times New Roman" w:cs="Times New Roman"/>
           <w:sz w:val="24"/>
           <w:szCs w:val="24"/>
           <w:shd w:val="clear" w:color="auto" w:fill="FFFFFF"/>
-        </w:rPr>
-        <w:t xml:space="preserve">Jankovic, J. (2008). </w:t>
-      </w:r>
-      <w:r>
-        <w:rPr>
-          <w:rFonts w:ascii="Times New Roman" w:hAnsi="Times New Roman" w:cs="Times New Roman"/>
-          <w:color w:val="222222"/>
+          <w:lang w:val="en-US"/>
+        </w:rPr>
+        <w:t>Jankovic</w:t>
+      </w:r>
+      <w:proofErr w:type="spellEnd"/>
+      <w:r>
+        <w:rPr>
+          <w:rFonts w:ascii="Times New Roman" w:hAnsi="Times New Roman" w:cs="Times New Roman"/>
           <w:sz w:val="24"/>
           <w:szCs w:val="24"/>
           <w:shd w:val="clear" w:color="auto" w:fill="FFFFFF"/>
           <w:lang w:val="en-US"/>
         </w:rPr>
-        <w:t>Parkinson’s disease: clinical features and diagnosis. </w:t>
+        <w:t>, J. (2008). Parkinson’s disease: clinical features and diagnosis. </w:t>
       </w:r>
       <w:r>
         <w:rPr>
           <w:rFonts w:ascii="Times New Roman" w:hAnsi="Times New Roman" w:cs="Times New Roman"/>
           <w:i/>
           <w:iCs/>
-          <w:color w:val="222222"/>
           <w:sz w:val="24"/>
           <w:szCs w:val="24"/>
           <w:shd w:val="clear" w:color="auto" w:fill="FFFFFF"/>
@@ -2462,7 +2697,6 @@
       <w:r>
         <w:rPr>
           <w:rFonts w:ascii="Times New Roman" w:hAnsi="Times New Roman" w:cs="Times New Roman"/>
-          <w:color w:val="222222"/>
           <w:sz w:val="24"/>
           <w:szCs w:val="24"/>
           <w:shd w:val="clear" w:color="auto" w:fill="FFFFFF"/>
@@ -2475,7 +2709,6 @@
           <w:rFonts w:ascii="Times New Roman" w:hAnsi="Times New Roman" w:cs="Times New Roman"/>
           <w:i/>
           <w:iCs/>
-          <w:color w:val="222222"/>
           <w:sz w:val="24"/>
           <w:szCs w:val="24"/>
           <w:shd w:val="clear" w:color="auto" w:fill="FFFFFF"/>
@@ -2486,7 +2719,6 @@
       <w:r>
         <w:rPr>
           <w:rFonts w:ascii="Times New Roman" w:hAnsi="Times New Roman" w:cs="Times New Roman"/>
-          <w:color w:val="222222"/>
           <w:sz w:val="24"/>
           <w:szCs w:val="24"/>
           <w:shd w:val="clear" w:color="auto" w:fill="FFFFFF"/>
@@ -2497,9 +2729,9 @@
     </w:p>
     <w:p>
       <w:pPr>
-        <w:rPr>
-          <w:rFonts w:ascii="Times New Roman" w:hAnsi="Times New Roman" w:cs="Times New Roman"/>
-          <w:color w:val="222222"/>
+        <w:spacing w:line="360" w:lineRule="auto"/>
+        <w:rPr>
+          <w:rFonts w:ascii="Times New Roman" w:hAnsi="Times New Roman" w:cs="Times New Roman"/>
           <w:sz w:val="24"/>
           <w:szCs w:val="24"/>
           <w:shd w:val="clear" w:color="auto" w:fill="FFFFFF"/>
@@ -2510,19 +2742,95 @@
       <w:r>
         <w:rPr>
           <w:rFonts w:ascii="Times New Roman" w:hAnsi="Times New Roman" w:cs="Times New Roman"/>
-          <w:color w:val="222222"/>
           <w:sz w:val="24"/>
           <w:szCs w:val="24"/>
           <w:shd w:val="clear" w:color="auto" w:fill="FFFFFF"/>
           <w:lang w:val="en-US"/>
         </w:rPr>
+        <w:t>Oostenveld</w:t>
+      </w:r>
+      <w:proofErr w:type="spellEnd"/>
+      <w:r>
+        <w:rPr>
+          <w:rFonts w:ascii="Times New Roman" w:hAnsi="Times New Roman" w:cs="Times New Roman"/>
+          <w:sz w:val="24"/>
+          <w:szCs w:val="24"/>
+          <w:shd w:val="clear" w:color="auto" w:fill="FFFFFF"/>
+          <w:lang w:val="en-US"/>
+        </w:rPr>
+        <w:t xml:space="preserve">, R., Fries, P., Maris, E., &amp; </w:t>
+      </w:r>
+      <w:proofErr w:type="spellStart"/>
+      <w:r>
+        <w:rPr>
+          <w:rFonts w:ascii="Times New Roman" w:hAnsi="Times New Roman" w:cs="Times New Roman"/>
+          <w:sz w:val="24"/>
+          <w:szCs w:val="24"/>
+          <w:shd w:val="clear" w:color="auto" w:fill="FFFFFF"/>
+          <w:lang w:val="en-US"/>
+        </w:rPr>
+        <w:t>Schoffelen</w:t>
+      </w:r>
+      <w:proofErr w:type="spellEnd"/>
+      <w:r>
+        <w:rPr>
+          <w:rFonts w:ascii="Times New Roman" w:hAnsi="Times New Roman" w:cs="Times New Roman"/>
+          <w:sz w:val="24"/>
+          <w:szCs w:val="24"/>
+          <w:shd w:val="clear" w:color="auto" w:fill="FFFFFF"/>
+          <w:lang w:val="en-US"/>
+        </w:rPr>
+        <w:t xml:space="preserve">, J. M. (2011). </w:t>
+      </w:r>
+      <w:proofErr w:type="spellStart"/>
+      <w:r>
+        <w:rPr>
+          <w:rFonts w:ascii="Times New Roman" w:hAnsi="Times New Roman" w:cs="Times New Roman"/>
+          <w:sz w:val="24"/>
+          <w:szCs w:val="24"/>
+          <w:shd w:val="clear" w:color="auto" w:fill="FFFFFF"/>
+          <w:lang w:val="en-US"/>
+        </w:rPr>
+        <w:t>FieldTrip</w:t>
+      </w:r>
+      <w:proofErr w:type="spellEnd"/>
+      <w:r>
+        <w:rPr>
+          <w:rFonts w:ascii="Times New Roman" w:hAnsi="Times New Roman" w:cs="Times New Roman"/>
+          <w:sz w:val="24"/>
+          <w:szCs w:val="24"/>
+          <w:shd w:val="clear" w:color="auto" w:fill="FFFFFF"/>
+          <w:lang w:val="en-US"/>
+        </w:rPr>
+        <w:t>: open source software for advanced analysis of MEG, EEG, and invasive electrophysiological data. Computational intelligence and neuroscience, 2011.</w:t>
+      </w:r>
+    </w:p>
+    <w:p>
+      <w:pPr>
+        <w:spacing w:line="360" w:lineRule="auto"/>
+        <w:rPr>
+          <w:rFonts w:ascii="Times New Roman" w:hAnsi="Times New Roman" w:cs="Times New Roman"/>
+          <w:sz w:val="24"/>
+          <w:szCs w:val="24"/>
+          <w:shd w:val="clear" w:color="auto" w:fill="FFFFFF"/>
+          <w:lang w:val="en-US"/>
+        </w:rPr>
+      </w:pPr>
+      <w:proofErr w:type="spellStart"/>
+      <w:r>
+        <w:rPr>
+          <w:rFonts w:ascii="Times New Roman" w:hAnsi="Times New Roman" w:cs="Times New Roman"/>
+          <w:sz w:val="24"/>
+          <w:szCs w:val="24"/>
+          <w:shd w:val="clear" w:color="auto" w:fill="FFFFFF"/>
+          <w:lang w:val="en-US"/>
+        </w:rPr>
         <w:t>Poewe</w:t>
       </w:r>
       <w:proofErr w:type="spellEnd"/>
       <w:r>
         <w:rPr>
           <w:rFonts w:ascii="Times New Roman" w:hAnsi="Times New Roman" w:cs="Times New Roman"/>
-          <w:color w:val="222222"/>
           <w:sz w:val="24"/>
           <w:szCs w:val="24"/>
           <w:shd w:val="clear" w:color="auto" w:fill="FFFFFF"/>
@@ -2534,7 +2842,6 @@
       <w:r>
         <w:rPr>
           <w:rFonts w:ascii="Times New Roman" w:hAnsi="Times New Roman" w:cs="Times New Roman"/>
-          <w:color w:val="222222"/>
           <w:sz w:val="24"/>
           <w:szCs w:val="24"/>
           <w:shd w:val="clear" w:color="auto" w:fill="FFFFFF"/>
@@ -2546,7 +2853,6 @@
       <w:r>
         <w:rPr>
           <w:rFonts w:ascii="Times New Roman" w:hAnsi="Times New Roman" w:cs="Times New Roman"/>
-          <w:color w:val="222222"/>
           <w:sz w:val="24"/>
           <w:szCs w:val="24"/>
           <w:shd w:val="clear" w:color="auto" w:fill="FFFFFF"/>
@@ -2559,7 +2865,6 @@
           <w:rFonts w:ascii="Times New Roman" w:hAnsi="Times New Roman" w:cs="Times New Roman"/>
           <w:i/>
           <w:iCs/>
-          <w:color w:val="222222"/>
           <w:sz w:val="24"/>
           <w:szCs w:val="24"/>
           <w:shd w:val="clear" w:color="auto" w:fill="FFFFFF"/>
@@ -2570,31 +2875,18 @@
       <w:r>
         <w:rPr>
           <w:rFonts w:ascii="Times New Roman" w:hAnsi="Times New Roman" w:cs="Times New Roman"/>
-          <w:color w:val="222222"/>
           <w:sz w:val="24"/>
           <w:szCs w:val="24"/>
           <w:shd w:val="clear" w:color="auto" w:fill="FFFFFF"/>
           <w:lang w:val="en-US"/>
         </w:rPr>
-        <w:t> </w:t>
-      </w:r>
-      <w:r>
-        <w:rPr>
-          <w:rFonts w:ascii="Times New Roman" w:hAnsi="Times New Roman" w:cs="Times New Roman"/>
-          <w:color w:val="222222"/>
-          <w:sz w:val="24"/>
-          <w:szCs w:val="24"/>
-          <w:shd w:val="clear" w:color="auto" w:fill="FFFFFF"/>
-          <w:lang w:val="en-US"/>
-        </w:rPr>
-        <w:t>Parkinson disease. </w:t>
+        <w:t> Parkinson disease. </w:t>
       </w:r>
       <w:r>
         <w:rPr>
           <w:rFonts w:ascii="Times New Roman" w:hAnsi="Times New Roman" w:cs="Times New Roman"/>
           <w:i/>
           <w:iCs/>
-          <w:color w:val="222222"/>
           <w:sz w:val="24"/>
           <w:szCs w:val="24"/>
           <w:shd w:val="clear" w:color="auto" w:fill="FFFFFF"/>
@@ -2605,7 +2897,6 @@
       <w:r>
         <w:rPr>
           <w:rFonts w:ascii="Times New Roman" w:hAnsi="Times New Roman" w:cs="Times New Roman"/>
-          <w:color w:val="222222"/>
           <w:sz w:val="24"/>
           <w:szCs w:val="24"/>
           <w:shd w:val="clear" w:color="auto" w:fill="FFFFFF"/>
@@ -2618,7 +2909,6 @@
           <w:rFonts w:ascii="Times New Roman" w:hAnsi="Times New Roman" w:cs="Times New Roman"/>
           <w:b/>
           <w:bCs/>
-          <w:color w:val="222222"/>
           <w:sz w:val="24"/>
           <w:szCs w:val="24"/>
           <w:shd w:val="clear" w:color="auto" w:fill="FFFFFF"/>
@@ -2629,7 +2919,6 @@
       <w:r>
         <w:rPr>
           <w:rFonts w:ascii="Times New Roman" w:hAnsi="Times New Roman" w:cs="Times New Roman"/>
-          <w:color w:val="222222"/>
           <w:sz w:val="24"/>
           <w:szCs w:val="24"/>
           <w:shd w:val="clear" w:color="auto" w:fill="FFFFFF"/>
@@ -2642,6 +2931,7 @@
           <w:rPr>
             <w:rStyle w:val="Hyperlink"/>
             <w:rFonts w:ascii="Times New Roman" w:hAnsi="Times New Roman" w:cs="Times New Roman"/>
+            <w:color w:val="auto"/>
             <w:sz w:val="24"/>
             <w:szCs w:val="24"/>
             <w:shd w:val="clear" w:color="auto" w:fill="FFFFFF"/>
@@ -2653,6 +2943,7 @@
     </w:p>
     <w:p>
       <w:pPr>
+        <w:spacing w:line="360" w:lineRule="auto"/>
         <w:rPr>
           <w:rFonts w:ascii="Times New Roman" w:hAnsi="Times New Roman" w:cs="Times New Roman"/>
           <w:sz w:val="24"/>
@@ -2664,7 +2955,6 @@
       <w:r>
         <w:rPr>
           <w:rFonts w:ascii="Times New Roman" w:hAnsi="Times New Roman" w:cs="Times New Roman"/>
-          <w:color w:val="222222"/>
           <w:sz w:val="24"/>
           <w:szCs w:val="24"/>
           <w:shd w:val="clear" w:color="auto" w:fill="FFFFFF"/>
@@ -2676,7 +2966,6 @@
       <w:r>
         <w:rPr>
           <w:rFonts w:ascii="Times New Roman" w:hAnsi="Times New Roman" w:cs="Times New Roman"/>
-          <w:color w:val="222222"/>
           <w:sz w:val="24"/>
           <w:szCs w:val="24"/>
           <w:shd w:val="clear" w:color="auto" w:fill="FFFFFF"/>
@@ -2688,7 +2977,6 @@
       <w:r>
         <w:rPr>
           <w:rFonts w:ascii="Times New Roman" w:hAnsi="Times New Roman" w:cs="Times New Roman"/>
-          <w:color w:val="222222"/>
           <w:sz w:val="24"/>
           <w:szCs w:val="24"/>
           <w:shd w:val="clear" w:color="auto" w:fill="FFFFFF"/>
@@ -2700,7 +2988,6 @@
       <w:r>
         <w:rPr>
           <w:rFonts w:ascii="Times New Roman" w:hAnsi="Times New Roman" w:cs="Times New Roman"/>
-          <w:color w:val="222222"/>
           <w:sz w:val="24"/>
           <w:szCs w:val="24"/>
           <w:shd w:val="clear" w:color="auto" w:fill="FFFFFF"/>
@@ -2712,7 +2999,6 @@
       <w:r>
         <w:rPr>
           <w:rFonts w:ascii="Times New Roman" w:hAnsi="Times New Roman" w:cs="Times New Roman"/>
-          <w:color w:val="222222"/>
           <w:sz w:val="24"/>
           <w:szCs w:val="24"/>
           <w:shd w:val="clear" w:color="auto" w:fill="FFFFFF"/>
@@ -2724,7 +3010,6 @@
       <w:r>
         <w:rPr>
           <w:rFonts w:ascii="Times New Roman" w:hAnsi="Times New Roman" w:cs="Times New Roman"/>
-          <w:color w:val="222222"/>
           <w:sz w:val="24"/>
           <w:szCs w:val="24"/>
           <w:shd w:val="clear" w:color="auto" w:fill="FFFFFF"/>
@@ -2736,7 +3021,6 @@
       <w:r>
         <w:rPr>
           <w:rFonts w:ascii="Times New Roman" w:hAnsi="Times New Roman" w:cs="Times New Roman"/>
-          <w:color w:val="222222"/>
           <w:sz w:val="24"/>
           <w:szCs w:val="24"/>
           <w:shd w:val="clear" w:color="auto" w:fill="FFFFFF"/>
@@ -2748,77 +3032,50 @@
       <w:r>
         <w:rPr>
           <w:rFonts w:ascii="Times New Roman" w:hAnsi="Times New Roman" w:cs="Times New Roman"/>
-          <w:color w:val="222222"/>
           <w:sz w:val="24"/>
           <w:szCs w:val="24"/>
           <w:shd w:val="clear" w:color="auto" w:fill="FFFFFF"/>
           <w:lang w:val="en-US"/>
         </w:rPr>
-        <w:t>, V.,</w:t>
-      </w:r>
-      <w:r>
-        <w:rPr>
-          <w:rFonts w:ascii="Times New Roman" w:hAnsi="Times New Roman" w:cs="Times New Roman"/>
-          <w:color w:val="222222"/>
+        <w:t xml:space="preserve">, V., </w:t>
+      </w:r>
+      <w:proofErr w:type="spellStart"/>
+      <w:r>
+        <w:rPr>
+          <w:rFonts w:ascii="Times New Roman" w:hAnsi="Times New Roman" w:cs="Times New Roman"/>
           <w:sz w:val="24"/>
           <w:szCs w:val="24"/>
           <w:shd w:val="clear" w:color="auto" w:fill="FFFFFF"/>
           <w:lang w:val="en-US"/>
         </w:rPr>
-        <w:t xml:space="preserve"> </w:t>
+        <w:t>Raviv</w:t>
+      </w:r>
+      <w:proofErr w:type="spellEnd"/>
+      <w:r>
+        <w:rPr>
+          <w:rFonts w:ascii="Times New Roman" w:hAnsi="Times New Roman" w:cs="Times New Roman"/>
+          <w:sz w:val="24"/>
+          <w:szCs w:val="24"/>
+          <w:shd w:val="clear" w:color="auto" w:fill="FFFFFF"/>
+          <w:lang w:val="en-US"/>
+        </w:rPr>
+        <w:t xml:space="preserve">, N. et al. (2020). Functional use of directional local field potentials in the </w:t>
       </w:r>
       <w:proofErr w:type="spellStart"/>
       <w:r>
         <w:rPr>
           <w:rFonts w:ascii="Times New Roman" w:hAnsi="Times New Roman" w:cs="Times New Roman"/>
-          <w:color w:val="222222"/>
           <w:sz w:val="24"/>
           <w:szCs w:val="24"/>
           <w:shd w:val="clear" w:color="auto" w:fill="FFFFFF"/>
           <w:lang w:val="en-US"/>
         </w:rPr>
-        <w:t>Raviv</w:t>
+        <w:t>subthalamic</w:t>
       </w:r>
       <w:proofErr w:type="spellEnd"/>
       <w:r>
         <w:rPr>
           <w:rFonts w:ascii="Times New Roman" w:hAnsi="Times New Roman" w:cs="Times New Roman"/>
-          <w:color w:val="222222"/>
-          <w:sz w:val="24"/>
-          <w:szCs w:val="24"/>
-          <w:shd w:val="clear" w:color="auto" w:fill="FFFFFF"/>
-          <w:lang w:val="en-US"/>
-        </w:rPr>
-        <w:t>, N. et al</w:t>
-      </w:r>
-      <w:r>
-        <w:rPr>
-          <w:rFonts w:ascii="Times New Roman" w:hAnsi="Times New Roman" w:cs="Times New Roman"/>
-          <w:color w:val="222222"/>
-          <w:sz w:val="24"/>
-          <w:szCs w:val="24"/>
-          <w:shd w:val="clear" w:color="auto" w:fill="FFFFFF"/>
-          <w:lang w:val="en-US"/>
-        </w:rPr>
-        <w:t xml:space="preserve">. (2020). Functional use of directional local field potentials in the </w:t>
-      </w:r>
-      <w:proofErr w:type="spellStart"/>
-      <w:r>
-        <w:rPr>
-          <w:rFonts w:ascii="Times New Roman" w:hAnsi="Times New Roman" w:cs="Times New Roman"/>
-          <w:color w:val="222222"/>
-          <w:sz w:val="24"/>
-          <w:szCs w:val="24"/>
-          <w:shd w:val="clear" w:color="auto" w:fill="FFFFFF"/>
-          <w:lang w:val="en-US"/>
-        </w:rPr>
-        <w:t>subthalamic</w:t>
-      </w:r>
-      <w:proofErr w:type="spellEnd"/>
-      <w:r>
-        <w:rPr>
-          <w:rFonts w:ascii="Times New Roman" w:hAnsi="Times New Roman" w:cs="Times New Roman"/>
-          <w:color w:val="222222"/>
           <w:sz w:val="24"/>
           <w:szCs w:val="24"/>
           <w:shd w:val="clear" w:color="auto" w:fill="FFFFFF"/>
@@ -2831,7 +3088,6 @@
           <w:rFonts w:ascii="Times New Roman" w:hAnsi="Times New Roman" w:cs="Times New Roman"/>
           <w:i/>
           <w:iCs/>
-          <w:color w:val="222222"/>
           <w:sz w:val="24"/>
           <w:szCs w:val="24"/>
           <w:shd w:val="clear" w:color="auto" w:fill="FFFFFF"/>
@@ -2844,7 +3100,6 @@
           <w:rFonts w:ascii="Times New Roman" w:hAnsi="Times New Roman" w:cs="Times New Roman"/>
           <w:i/>
           <w:iCs/>
-          <w:color w:val="222222"/>
           <w:sz w:val="24"/>
           <w:szCs w:val="24"/>
           <w:shd w:val="clear" w:color="auto" w:fill="FFFFFF"/>
@@ -2855,7 +3110,6 @@
       <w:r>
         <w:rPr>
           <w:rFonts w:ascii="Times New Roman" w:hAnsi="Times New Roman" w:cs="Times New Roman"/>
-          <w:color w:val="222222"/>
           <w:sz w:val="24"/>
           <w:szCs w:val="24"/>
           <w:shd w:val="clear" w:color="auto" w:fill="FFFFFF"/>
@@ -2867,7 +3121,6 @@
           <w:rFonts w:ascii="Times New Roman" w:hAnsi="Times New Roman" w:cs="Times New Roman"/>
           <w:i/>
           <w:iCs/>
-          <w:color w:val="222222"/>
           <w:sz w:val="24"/>
           <w:szCs w:val="24"/>
           <w:shd w:val="clear" w:color="auto" w:fill="FFFFFF"/>
@@ -2877,7 +3130,6 @@
       <w:r>
         <w:rPr>
           <w:rFonts w:ascii="Times New Roman" w:hAnsi="Times New Roman" w:cs="Times New Roman"/>
-          <w:color w:val="222222"/>
           <w:sz w:val="24"/>
           <w:szCs w:val="24"/>
           <w:shd w:val="clear" w:color="auto" w:fill="FFFFFF"/>
@@ -3573,7 +3825,6 @@
   <w:style w:type="character" w:default="1" w:styleId="Absatz-Standardschriftart">
     <w:name w:val="Default Paragraph Font"/>
     <w:uiPriority w:val="1"/>
-    <w:semiHidden/>
     <w:unhideWhenUsed/>
   </w:style>
   <w:style w:type="table" w:default="1" w:styleId="NormaleTabelle">

</xml_diff>

<commit_message>
updated Exposé and added a copy of read_data
</commit_message>
<xml_diff>
--- a/03_Exposé/Exposé_Christian_Neumann.docx
+++ b/03_Exposé/Exposé_Christian_Neumann.docx
@@ -1737,16 +1737,54 @@
           <w:sz w:val="24"/>
           <w:szCs w:val="24"/>
         </w:rPr>
-        <w:t xml:space="preserve"> des STN. Multi-Kontakt di</w:t>
-      </w:r>
-      <w:r>
-        <w:rPr>
-          <w:rFonts w:ascii="Times New Roman" w:hAnsi="Times New Roman" w:cs="Times New Roman"/>
-          <w:bCs/>
-          <w:sz w:val="24"/>
-          <w:szCs w:val="24"/>
-        </w:rPr>
-        <w:t>rektionale Elektroden sind daher geeigneter, da sich mit ihnen</w:t>
+        <w:t xml:space="preserve"> des STN.</w:t>
+      </w:r>
+      <w:r>
+        <w:rPr>
+          <w:rFonts w:ascii="Times New Roman" w:hAnsi="Times New Roman" w:cs="Times New Roman"/>
+          <w:bCs/>
+          <w:sz w:val="24"/>
+          <w:szCs w:val="24"/>
+        </w:rPr>
+        <w:t xml:space="preserve"> </w:t>
+      </w:r>
+      <w:proofErr w:type="gramStart"/>
+      <w:r>
+        <w:rPr>
+          <w:rFonts w:ascii="Times New Roman" w:hAnsi="Times New Roman" w:cs="Times New Roman"/>
+          <w:bCs/>
+          <w:sz w:val="24"/>
+          <w:szCs w:val="24"/>
+        </w:rPr>
+        <w:t>D</w:t>
+      </w:r>
+      <w:r>
+        <w:rPr>
+          <w:rFonts w:ascii="Times New Roman" w:hAnsi="Times New Roman" w:cs="Times New Roman"/>
+          <w:bCs/>
+          <w:sz w:val="24"/>
+          <w:szCs w:val="24"/>
+        </w:rPr>
+        <w:t>irektionale</w:t>
+      </w:r>
+      <w:proofErr w:type="gramEnd"/>
+      <w:r>
+        <w:rPr>
+          <w:rFonts w:ascii="Times New Roman" w:hAnsi="Times New Roman" w:cs="Times New Roman"/>
+          <w:bCs/>
+          <w:sz w:val="24"/>
+          <w:szCs w:val="24"/>
+        </w:rPr>
+        <w:t xml:space="preserve"> Multi-Kontakt</w:t>
+      </w:r>
+      <w:r>
+        <w:rPr>
+          <w:rFonts w:ascii="Times New Roman" w:hAnsi="Times New Roman" w:cs="Times New Roman"/>
+          <w:bCs/>
+          <w:sz w:val="24"/>
+          <w:szCs w:val="24"/>
+        </w:rPr>
+        <w:t xml:space="preserve"> Elektroden sind daher geeigneter, da sich mit ihnen</w:t>
       </w:r>
       <w:r>
         <w:rPr>
@@ -1855,7 +1893,25 @@
           <w:sz w:val="24"/>
           <w:szCs w:val="24"/>
         </w:rPr>
-        <w:t xml:space="preserve">. Lokale Feldpotentiale (LFPs) sind in der Vergangenheit oft als Informationsquelle verwendet worden. Es konnte zum Beispiel eine erhöhte Beta-Band Aktivität (8-30 Hz) im STN während des Ruhezustands beobachtet werden. </w:t>
+        <w:t>. Lokale Feldpotentiale (LFPs) sind in der Vergangenheit oft als Informationsquelle verwendet worden. Es konnte zum Beispiel ein</w:t>
+      </w:r>
+      <w:r>
+        <w:rPr>
+          <w:rFonts w:ascii="Times New Roman" w:hAnsi="Times New Roman" w:cs="Times New Roman"/>
+          <w:bCs/>
+          <w:sz w:val="24"/>
+          <w:szCs w:val="24"/>
+        </w:rPr>
+        <w:t>e erhöhte Beta-Band Aktivität (13-35</w:t>
+      </w:r>
+      <w:r>
+        <w:rPr>
+          <w:rFonts w:ascii="Times New Roman" w:hAnsi="Times New Roman" w:cs="Times New Roman"/>
+          <w:bCs/>
+          <w:sz w:val="24"/>
+          <w:szCs w:val="24"/>
+        </w:rPr>
+        <w:t xml:space="preserve"> Hz) im STN während des Ruhezustands beobachtet werden. </w:t>
       </w:r>
       <w:r>
         <w:rPr>
@@ -1941,30 +1997,1211 @@
           <w:szCs w:val="24"/>
         </w:rPr>
         <w:t xml:space="preserve"> </w:t>
+      </w:r>
+    </w:p>
+    <w:p>
+      <w:pPr>
+        <w:spacing w:line="360" w:lineRule="auto"/>
+        <w:rPr>
+          <w:rFonts w:ascii="Times New Roman" w:hAnsi="Times New Roman" w:cs="Times New Roman"/>
+          <w:b/>
+          <w:bCs/>
+          <w:sz w:val="24"/>
+          <w:szCs w:val="24"/>
+        </w:rPr>
+      </w:pPr>
+      <w:r>
+        <w:rPr>
+          <w:rFonts w:ascii="Times New Roman" w:hAnsi="Times New Roman" w:cs="Times New Roman"/>
+          <w:b/>
+          <w:bCs/>
+          <w:sz w:val="24"/>
+          <w:szCs w:val="24"/>
+        </w:rPr>
+        <w:t xml:space="preserve">Fragestellung und Ziel </w:t>
+      </w:r>
+    </w:p>
+    <w:p>
+      <w:pPr>
+        <w:spacing w:line="360" w:lineRule="auto"/>
+        <w:rPr>
+          <w:rFonts w:ascii="Times New Roman" w:hAnsi="Times New Roman" w:cs="Times New Roman"/>
+          <w:bCs/>
+          <w:sz w:val="24"/>
+          <w:szCs w:val="24"/>
+        </w:rPr>
+      </w:pPr>
+      <w:r>
+        <w:rPr>
+          <w:rFonts w:ascii="Times New Roman" w:hAnsi="Times New Roman" w:cs="Times New Roman"/>
+          <w:bCs/>
+          <w:sz w:val="24"/>
+          <w:szCs w:val="24"/>
+        </w:rPr>
+        <w:t>Um die den optimalen Zielbereich der Elektroden bei einer DBS zu lokalisi</w:t>
+      </w:r>
+      <w:r>
+        <w:rPr>
+          <w:rFonts w:ascii="Times New Roman" w:hAnsi="Times New Roman" w:cs="Times New Roman"/>
+          <w:bCs/>
+          <w:sz w:val="24"/>
+          <w:szCs w:val="24"/>
+        </w:rPr>
+        <w:t>eren, werden MRT</w:t>
+      </w:r>
+      <w:r>
+        <w:rPr>
+          <w:rFonts w:ascii="Times New Roman" w:hAnsi="Times New Roman" w:cs="Times New Roman"/>
+          <w:bCs/>
+          <w:sz w:val="24"/>
+          <w:szCs w:val="24"/>
+        </w:rPr>
+        <w:t xml:space="preserve"> aber auch Mikroelektroden-Aufzeichnungen (MER) genutzt. </w:t>
+      </w:r>
+      <w:r>
+        <w:rPr>
+          <w:rFonts w:ascii="Times New Roman" w:hAnsi="Times New Roman" w:cs="Times New Roman"/>
+          <w:bCs/>
+          <w:sz w:val="24"/>
+          <w:szCs w:val="24"/>
+        </w:rPr>
+        <w:t xml:space="preserve">Die Elektroden </w:t>
+      </w:r>
+      <w:r>
+        <w:rPr>
+          <w:rFonts w:ascii="Times New Roman" w:hAnsi="Times New Roman" w:cs="Times New Roman"/>
+          <w:bCs/>
+          <w:sz w:val="24"/>
+          <w:szCs w:val="24"/>
+        </w:rPr>
+        <w:t xml:space="preserve">bei einer DBS </w:t>
+      </w:r>
+      <w:r>
+        <w:rPr>
+          <w:rFonts w:ascii="Times New Roman" w:hAnsi="Times New Roman" w:cs="Times New Roman"/>
+          <w:bCs/>
+          <w:sz w:val="24"/>
+          <w:szCs w:val="24"/>
+        </w:rPr>
+        <w:t>sind nicht nur in der Lage, elektrische Signale zu senden, sondern können auch die</w:t>
+      </w:r>
+      <w:r>
+        <w:rPr>
+          <w:rFonts w:ascii="Times New Roman" w:hAnsi="Times New Roman" w:cs="Times New Roman"/>
+          <w:bCs/>
+          <w:sz w:val="24"/>
+          <w:szCs w:val="24"/>
+        </w:rPr>
+        <w:t xml:space="preserve"> bereits vorhandenen</w:t>
+      </w:r>
+      <w:r>
+        <w:rPr>
+          <w:rFonts w:ascii="Times New Roman" w:hAnsi="Times New Roman" w:cs="Times New Roman"/>
+          <w:bCs/>
+          <w:sz w:val="24"/>
+          <w:szCs w:val="24"/>
+        </w:rPr>
+        <w:t xml:space="preserve"> elektrische</w:t>
+      </w:r>
+      <w:r>
+        <w:rPr>
+          <w:rFonts w:ascii="Times New Roman" w:hAnsi="Times New Roman" w:cs="Times New Roman"/>
+          <w:bCs/>
+          <w:sz w:val="24"/>
+          <w:szCs w:val="24"/>
+        </w:rPr>
+        <w:t>n Signale des Gehirns empfangen und messen.</w:t>
+      </w:r>
+      <w:r>
+        <w:rPr>
+          <w:rFonts w:ascii="Times New Roman" w:hAnsi="Times New Roman" w:cs="Times New Roman"/>
+          <w:bCs/>
+          <w:sz w:val="24"/>
+          <w:szCs w:val="24"/>
+        </w:rPr>
+        <w:t xml:space="preserve"> Be</w:t>
+      </w:r>
+      <w:r>
+        <w:rPr>
+          <w:rFonts w:ascii="Times New Roman" w:hAnsi="Times New Roman" w:cs="Times New Roman"/>
+          <w:bCs/>
+          <w:sz w:val="24"/>
+          <w:szCs w:val="24"/>
+        </w:rPr>
+        <w:t>i Parkinsonpatient*innen</w:t>
+      </w:r>
+      <w:r>
+        <w:rPr>
+          <w:rFonts w:ascii="Times New Roman" w:hAnsi="Times New Roman" w:cs="Times New Roman"/>
+          <w:bCs/>
+          <w:sz w:val="24"/>
+          <w:szCs w:val="24"/>
+        </w:rPr>
+        <w:t>, die mit D</w:t>
+      </w:r>
+      <w:r>
+        <w:rPr>
+          <w:rFonts w:ascii="Times New Roman" w:hAnsi="Times New Roman" w:cs="Times New Roman"/>
+          <w:bCs/>
+          <w:sz w:val="24"/>
+          <w:szCs w:val="24"/>
+        </w:rPr>
+        <w:t>BS behandel</w:t>
+      </w:r>
+      <w:r>
+        <w:rPr>
+          <w:rFonts w:ascii="Times New Roman" w:hAnsi="Times New Roman" w:cs="Times New Roman"/>
+          <w:bCs/>
+          <w:sz w:val="24"/>
+          <w:szCs w:val="24"/>
+        </w:rPr>
+        <w:t>t werden, können daher elektrophysiologische Daten</w:t>
+      </w:r>
+      <w:r>
+        <w:rPr>
+          <w:rFonts w:ascii="Times New Roman" w:hAnsi="Times New Roman" w:cs="Times New Roman"/>
+          <w:bCs/>
+          <w:sz w:val="24"/>
+          <w:szCs w:val="24"/>
+        </w:rPr>
+        <w:t xml:space="preserve"> für einen Bereich</w:t>
+      </w:r>
+      <w:r>
+        <w:rPr>
+          <w:rFonts w:ascii="Times New Roman" w:hAnsi="Times New Roman" w:cs="Times New Roman"/>
+          <w:bCs/>
+          <w:sz w:val="24"/>
+          <w:szCs w:val="24"/>
+        </w:rPr>
+        <w:t xml:space="preserve"> gemessen werden, die</w:t>
+      </w:r>
+      <w:r>
+        <w:rPr>
+          <w:rFonts w:ascii="Times New Roman" w:hAnsi="Times New Roman" w:cs="Times New Roman"/>
+          <w:bCs/>
+          <w:sz w:val="24"/>
+          <w:szCs w:val="24"/>
+        </w:rPr>
+        <w:t xml:space="preserve"> unter regulären Umständen kein normales EEG-Gerät messen kann. </w:t>
+      </w:r>
+      <w:r>
+        <w:rPr>
+          <w:rFonts w:ascii="Times New Roman" w:hAnsi="Times New Roman" w:cs="Times New Roman"/>
+          <w:bCs/>
+          <w:sz w:val="24"/>
+          <w:szCs w:val="24"/>
+        </w:rPr>
+        <w:t>(</w:t>
+      </w:r>
+      <w:proofErr w:type="spellStart"/>
+      <w:r>
+        <w:rPr>
+          <w:rFonts w:ascii="Times New Roman" w:hAnsi="Times New Roman" w:cs="Times New Roman"/>
+          <w:bCs/>
+          <w:sz w:val="24"/>
+          <w:szCs w:val="24"/>
+        </w:rPr>
+        <w:t>Koirala</w:t>
+      </w:r>
+      <w:proofErr w:type="spellEnd"/>
+      <w:r>
+        <w:rPr>
+          <w:rFonts w:ascii="Times New Roman" w:hAnsi="Times New Roman" w:cs="Times New Roman"/>
+          <w:bCs/>
+          <w:sz w:val="24"/>
+          <w:szCs w:val="24"/>
+        </w:rPr>
+        <w:t xml:space="preserve"> et al., 2017).</w:t>
+      </w:r>
+    </w:p>
+    <w:p>
+      <w:pPr>
+        <w:spacing w:line="360" w:lineRule="auto"/>
+        <w:rPr>
+          <w:rFonts w:ascii="Times New Roman" w:hAnsi="Times New Roman" w:cs="Times New Roman"/>
+          <w:bCs/>
+          <w:sz w:val="24"/>
+          <w:szCs w:val="24"/>
+        </w:rPr>
+      </w:pPr>
+      <w:r>
+        <w:rPr>
+          <w:rFonts w:ascii="Times New Roman" w:hAnsi="Times New Roman" w:cs="Times New Roman"/>
+          <w:bCs/>
+          <w:sz w:val="24"/>
+          <w:szCs w:val="24"/>
+        </w:rPr>
+        <w:t xml:space="preserve">Die geleitete Implantierung der Elektroden benötigt jedoch die elektrophysiologische Evaluation eines Experten. Der motorische Bereich des STN ist nämlich sehr klein. Um zu vermeiden, dass sich die Spannung zu anliegenden Strukturen verteilt, wird eine sehr genaue Positionierung benötigt. Ansonsten können sensomotorische Nebenwirkungen auftreten wie Dysarthrie (Störungen des Sprechens), Kontraktionen, Parästhesie, Störungen des Augenbewegung und psychiatrische Symptome. </w:t>
+      </w:r>
+      <w:r>
+        <w:rPr>
+          <w:rFonts w:ascii="Times New Roman" w:hAnsi="Times New Roman" w:cs="Times New Roman"/>
+          <w:bCs/>
+          <w:sz w:val="24"/>
+          <w:szCs w:val="24"/>
+        </w:rPr>
+        <w:t xml:space="preserve">Neurochirurgen sind angewiesen auf eine Kombination aus Bildgebung, Elektrophysiologie, kinästhetischen Reaktionen und Stimulationstests, um die Elektrode beim DBS akkurat in den sensomotorischen Bereich des STN zu positionieren. Der Goldstandard ist zurzeit das MER von einzel- und multi-Neuron Aktivität. Diese Aufnahmen ermöglichen hoch-auflösende Kartierungen der jeweiligen Bereiche. Die Interpretation ist abhängig </w:t>
+      </w:r>
+      <w:r>
+        <w:rPr>
+          <w:rFonts w:ascii="Times New Roman" w:hAnsi="Times New Roman" w:cs="Times New Roman"/>
+          <w:bCs/>
+          <w:sz w:val="24"/>
+          <w:szCs w:val="24"/>
+        </w:rPr>
+        <w:t xml:space="preserve">von erfahrenen Neuropsychologen. Ein großes Problem, das dabei besteht, ist neben dem Aufwand auch die Subjektivität der Interpretation und die Patienten-spezifischen neuropathologischen Abweichungen. Um dieses Problem zu lösen, gibt es Ansätze, welche die Informationen aus den MER mit Oszillationsmustern in spezifischen Frequenzbändern der LFPs </w:t>
+      </w:r>
+      <w:r>
+        <w:rPr>
+          <w:rFonts w:ascii="Times New Roman" w:hAnsi="Times New Roman" w:cs="Times New Roman"/>
+          <w:bCs/>
+          <w:sz w:val="24"/>
+          <w:szCs w:val="24"/>
+        </w:rPr>
+        <w:lastRenderedPageBreak/>
+        <w:t xml:space="preserve">kombinieren. Es wurde bereits nachgewiesen, dass Zielbereiche innerhalb des STN, die eine Zunahme der spektralen Power in der Beta-Frequenz aufweisen mit einer Verbesserung des klinischen Outcomes korreliert. Automatisierte Programme sollen den Aufwand </w:t>
+      </w:r>
+      <w:r>
+        <w:rPr>
+          <w:rFonts w:ascii="Times New Roman" w:hAnsi="Times New Roman" w:cs="Times New Roman"/>
+          <w:bCs/>
+          <w:sz w:val="24"/>
+          <w:szCs w:val="24"/>
+        </w:rPr>
+        <w:t xml:space="preserve">der Zielbestimmung verringern und eine zuverlässige, neutrale Leitung für die Positionierung der Elektrode sein. Es gibt bereits eine halbautomatische Anwendung im </w:t>
+      </w:r>
+      <w:proofErr w:type="spellStart"/>
+      <w:r>
+        <w:rPr>
+          <w:rFonts w:ascii="Times New Roman" w:hAnsi="Times New Roman" w:cs="Times New Roman"/>
+          <w:bCs/>
+          <w:sz w:val="24"/>
+          <w:szCs w:val="24"/>
+        </w:rPr>
+        <w:t>Neuro</w:t>
+      </w:r>
+      <w:proofErr w:type="spellEnd"/>
+      <w:r>
+        <w:rPr>
+          <w:rFonts w:ascii="Times New Roman" w:hAnsi="Times New Roman" w:cs="Times New Roman"/>
+          <w:bCs/>
+          <w:sz w:val="24"/>
+          <w:szCs w:val="24"/>
+        </w:rPr>
+        <w:t xml:space="preserve"> Omega System, das die dorsalen und ventralen Grenzen des STN detektieren und die optimale Tiefe der Implantierung vorhersagen kann. Die Vorhersage der Anwendung hat eine hohe Übereinstimmung mit den Beobachtungen von erfahrenen Neurochirurgen und Neuropsychologen mit Abweichungen unter einem Millimeter. </w:t>
+      </w:r>
+      <w:r>
+        <w:rPr>
+          <w:rFonts w:ascii="Times New Roman" w:hAnsi="Times New Roman" w:cs="Times New Roman"/>
+          <w:bCs/>
+          <w:sz w:val="24"/>
+          <w:szCs w:val="24"/>
+        </w:rPr>
+        <w:t>(Thompson et al., 2018).</w:t>
+      </w:r>
+    </w:p>
+    <w:p>
+      <w:pPr>
+        <w:spacing w:line="360" w:lineRule="auto"/>
+        <w:rPr>
+          <w:rFonts w:ascii="Times New Roman" w:hAnsi="Times New Roman" w:cs="Times New Roman"/>
+          <w:bCs/>
+          <w:sz w:val="24"/>
+          <w:szCs w:val="24"/>
+        </w:rPr>
+      </w:pPr>
+      <w:r>
+        <w:rPr>
+          <w:rFonts w:ascii="Times New Roman" w:hAnsi="Times New Roman" w:cs="Times New Roman"/>
+          <w:bCs/>
+          <w:sz w:val="24"/>
+          <w:szCs w:val="24"/>
+        </w:rPr>
+        <w:t xml:space="preserve">Das UKSH </w:t>
+      </w:r>
+      <w:r>
+        <w:rPr>
+          <w:rFonts w:ascii="Times New Roman" w:hAnsi="Times New Roman" w:cs="Times New Roman"/>
+          <w:bCs/>
+          <w:sz w:val="24"/>
+          <w:szCs w:val="24"/>
+        </w:rPr>
+        <w:t>h</w:t>
+      </w:r>
+      <w:r>
+        <w:rPr>
+          <w:rFonts w:ascii="Times New Roman" w:hAnsi="Times New Roman" w:cs="Times New Roman"/>
+          <w:bCs/>
+          <w:sz w:val="24"/>
+          <w:szCs w:val="24"/>
+        </w:rPr>
+        <w:t>at eine große Ansammlung von LFP-</w:t>
+      </w:r>
+      <w:r>
+        <w:rPr>
+          <w:rFonts w:ascii="Times New Roman" w:hAnsi="Times New Roman" w:cs="Times New Roman"/>
+          <w:bCs/>
+          <w:sz w:val="24"/>
+          <w:szCs w:val="24"/>
+        </w:rPr>
+        <w:t xml:space="preserve">Daten von ungefähr 800 Patient*innen. </w:t>
+      </w:r>
+      <w:r>
+        <w:rPr>
+          <w:rFonts w:ascii="Times New Roman" w:hAnsi="Times New Roman" w:cs="Times New Roman"/>
+          <w:bCs/>
+          <w:sz w:val="24"/>
+          <w:szCs w:val="24"/>
+        </w:rPr>
+        <w:t>Wir stellen uns die Frage, ob</w:t>
+      </w:r>
+      <w:r>
+        <w:rPr>
+          <w:rFonts w:ascii="Times New Roman" w:hAnsi="Times New Roman" w:cs="Times New Roman"/>
+          <w:bCs/>
+          <w:sz w:val="24"/>
+          <w:szCs w:val="24"/>
+        </w:rPr>
+        <w:t xml:space="preserve"> mit diesem riesigen Datensatz</w:t>
+      </w:r>
+      <w:r>
+        <w:rPr>
+          <w:rFonts w:ascii="Times New Roman" w:hAnsi="Times New Roman" w:cs="Times New Roman"/>
+          <w:bCs/>
+          <w:sz w:val="24"/>
+          <w:szCs w:val="24"/>
+        </w:rPr>
+        <w:t xml:space="preserve"> die Tiefe der Elektrode in Abhängigkeit von den Eigenschaften der Spek</w:t>
+      </w:r>
+      <w:r>
+        <w:rPr>
+          <w:rFonts w:ascii="Times New Roman" w:hAnsi="Times New Roman" w:cs="Times New Roman"/>
+          <w:bCs/>
+          <w:sz w:val="24"/>
+          <w:szCs w:val="24"/>
+        </w:rPr>
+        <w:t>tren vorhergesagt werden kann. Dabei wird ein Zusammenhang zwischen der Beta-Power und der Tiefe der Elektrode erwa</w:t>
+      </w:r>
+      <w:r>
+        <w:rPr>
+          <w:rFonts w:ascii="Times New Roman" w:hAnsi="Times New Roman" w:cs="Times New Roman"/>
+          <w:bCs/>
+          <w:sz w:val="24"/>
+          <w:szCs w:val="24"/>
+        </w:rPr>
+        <w:t>rtet, da es dafür bereits Befunde gibt</w:t>
+      </w:r>
+      <w:r>
+        <w:rPr>
+          <w:rFonts w:ascii="Times New Roman" w:hAnsi="Times New Roman" w:cs="Times New Roman"/>
+          <w:bCs/>
+          <w:sz w:val="24"/>
+          <w:szCs w:val="24"/>
+        </w:rPr>
+        <w:t xml:space="preserve">. Es soll jedoch explorativ nach weiteren </w:t>
+      </w:r>
+      <w:r>
+        <w:rPr>
+          <w:rFonts w:ascii="Times New Roman" w:hAnsi="Times New Roman" w:cs="Times New Roman"/>
+          <w:bCs/>
+          <w:sz w:val="24"/>
+          <w:szCs w:val="24"/>
+        </w:rPr>
+        <w:t>Eigenschaften und Frequenzen gesucht werden, die gemeinsam die beste Vorhersage für die Tiefe</w:t>
+      </w:r>
+      <w:r>
+        <w:rPr>
+          <w:rFonts w:ascii="Times New Roman" w:hAnsi="Times New Roman" w:cs="Times New Roman"/>
+          <w:bCs/>
+          <w:sz w:val="24"/>
+          <w:szCs w:val="24"/>
+        </w:rPr>
+        <w:t xml:space="preserve"> und Positionierung</w:t>
+      </w:r>
+      <w:r>
+        <w:rPr>
+          <w:rFonts w:ascii="Times New Roman" w:hAnsi="Times New Roman" w:cs="Times New Roman"/>
+          <w:bCs/>
+          <w:sz w:val="24"/>
+          <w:szCs w:val="24"/>
+        </w:rPr>
+        <w:t xml:space="preserve"> </w:t>
+      </w:r>
+      <w:r>
+        <w:rPr>
+          <w:rFonts w:ascii="Times New Roman" w:hAnsi="Times New Roman" w:cs="Times New Roman"/>
+          <w:bCs/>
+          <w:sz w:val="24"/>
+          <w:szCs w:val="24"/>
+        </w:rPr>
+        <w:t xml:space="preserve">der Elektrode </w:t>
+      </w:r>
+      <w:r>
+        <w:rPr>
+          <w:rFonts w:ascii="Times New Roman" w:hAnsi="Times New Roman" w:cs="Times New Roman"/>
+          <w:bCs/>
+          <w:sz w:val="24"/>
+          <w:szCs w:val="24"/>
+        </w:rPr>
+        <w:t xml:space="preserve">machen können. </w:t>
+      </w:r>
+      <w:r>
+        <w:rPr>
+          <w:rFonts w:ascii="Times New Roman" w:hAnsi="Times New Roman" w:cs="Times New Roman"/>
+          <w:bCs/>
+          <w:sz w:val="24"/>
+          <w:szCs w:val="24"/>
+        </w:rPr>
+        <w:t xml:space="preserve">Eine Theta-Frequenz wird beispielsweise mit Tremor in Verbindung gebracht und könnte daher ebenfalls eine valide Information sein. (Thompson et al., 2018). </w:t>
+      </w:r>
+      <w:r>
+        <w:rPr>
+          <w:rFonts w:ascii="Times New Roman" w:hAnsi="Times New Roman" w:cs="Times New Roman"/>
+          <w:bCs/>
+          <w:sz w:val="24"/>
+          <w:szCs w:val="24"/>
+        </w:rPr>
+        <w:t xml:space="preserve">Das Ziel dieser Masterarbeit ist es, einen Schritt in die Richtung zu machen, dass die komplizierte manuelle Identifikation der geeignetsten Position für die Elektrode </w:t>
+      </w:r>
+      <w:r>
+        <w:rPr>
+          <w:rFonts w:ascii="Times New Roman" w:hAnsi="Times New Roman" w:cs="Times New Roman"/>
+          <w:bCs/>
+          <w:sz w:val="24"/>
+          <w:szCs w:val="24"/>
+        </w:rPr>
+        <w:t xml:space="preserve">in Zukunft weitgehend automatisiert werden kann. </w:t>
+      </w:r>
+    </w:p>
+    <w:p>
+      <w:pPr>
+        <w:spacing w:line="360" w:lineRule="auto"/>
+        <w:rPr>
+          <w:rFonts w:ascii="Times New Roman" w:hAnsi="Times New Roman" w:cs="Times New Roman"/>
+          <w:b/>
+          <w:bCs/>
+          <w:sz w:val="24"/>
+          <w:szCs w:val="24"/>
+        </w:rPr>
+      </w:pPr>
+      <w:r>
+        <w:rPr>
+          <w:rFonts w:ascii="Times New Roman" w:hAnsi="Times New Roman" w:cs="Times New Roman"/>
+          <w:b/>
+          <w:bCs/>
+          <w:sz w:val="24"/>
+          <w:szCs w:val="24"/>
+        </w:rPr>
+        <w:t>Methodisches Vorgehen</w:t>
+      </w:r>
+    </w:p>
+    <w:p>
+      <w:pPr>
+        <w:spacing w:line="360" w:lineRule="auto"/>
+        <w:rPr>
+          <w:rFonts w:ascii="Times New Roman" w:hAnsi="Times New Roman" w:cs="Times New Roman"/>
+          <w:bCs/>
+          <w:sz w:val="24"/>
+          <w:szCs w:val="24"/>
+        </w:rPr>
+      </w:pPr>
+      <w:r>
+        <w:rPr>
+          <w:rFonts w:ascii="Times New Roman" w:hAnsi="Times New Roman" w:cs="Times New Roman"/>
+          <w:bCs/>
+          <w:sz w:val="24"/>
+          <w:szCs w:val="24"/>
+        </w:rPr>
+        <w:t xml:space="preserve">Die vorliegenden Daten sind alle von Parkinson-Patient*innen, die eine Therapie durch DBS bekommen haben. </w:t>
+      </w:r>
+      <w:r>
+        <w:rPr>
+          <w:rFonts w:ascii="Times New Roman" w:hAnsi="Times New Roman" w:cs="Times New Roman"/>
+          <w:bCs/>
+          <w:sz w:val="24"/>
+          <w:szCs w:val="24"/>
+        </w:rPr>
+        <w:t>Ein Patient hat mehrere Dateien pro Tiefe, wobei die Tiefe der Elektroden in dem</w:t>
+      </w:r>
+      <w:r>
+        <w:rPr>
+          <w:rFonts w:ascii="Times New Roman" w:hAnsi="Times New Roman" w:cs="Times New Roman"/>
+          <w:bCs/>
+          <w:sz w:val="24"/>
+          <w:szCs w:val="24"/>
+        </w:rPr>
+        <w:t xml:space="preserve"> Namen der Datei codiert</w:t>
+      </w:r>
+      <w:r>
+        <w:rPr>
+          <w:rFonts w:ascii="Times New Roman" w:hAnsi="Times New Roman" w:cs="Times New Roman"/>
+          <w:bCs/>
+          <w:sz w:val="24"/>
+          <w:szCs w:val="24"/>
+        </w:rPr>
+        <w:t xml:space="preserve"> ist</w:t>
+      </w:r>
+      <w:r>
+        <w:rPr>
+          <w:rFonts w:ascii="Times New Roman" w:hAnsi="Times New Roman" w:cs="Times New Roman"/>
+          <w:bCs/>
+          <w:sz w:val="24"/>
+          <w:szCs w:val="24"/>
+        </w:rPr>
+        <w:t xml:space="preserve">. Dabei ist 0 die anatomische Mitte des STN. Im Namen der Datei ist ebenfalls </w:t>
+      </w:r>
+      <w:r>
+        <w:rPr>
+          <w:rFonts w:ascii="Times New Roman" w:hAnsi="Times New Roman" w:cs="Times New Roman"/>
+          <w:bCs/>
+          <w:sz w:val="24"/>
+          <w:szCs w:val="24"/>
+        </w:rPr>
+        <w:t>codiert, ob sich die jeweiligen Elektroden auf der linken oder rechten Hemisphäre befinden und um welche Trajektorie es sich handelt</w:t>
+      </w:r>
+      <w:r>
+        <w:rPr>
+          <w:rFonts w:ascii="Times New Roman" w:hAnsi="Times New Roman" w:cs="Times New Roman"/>
+          <w:bCs/>
+          <w:sz w:val="24"/>
+          <w:szCs w:val="24"/>
+        </w:rPr>
+        <w:t>. Jede Datei enthält Informationen über die Anzahl, Art und Messeinheit der Kanäle, die Sample</w:t>
+      </w:r>
+      <w:r>
+        <w:rPr>
+          <w:rFonts w:ascii="Times New Roman" w:hAnsi="Times New Roman" w:cs="Times New Roman"/>
+          <w:bCs/>
+          <w:sz w:val="24"/>
+          <w:szCs w:val="24"/>
+        </w:rPr>
+        <w:t>rate und die Anz</w:t>
+      </w:r>
+      <w:r>
+        <w:rPr>
+          <w:rFonts w:ascii="Times New Roman" w:hAnsi="Times New Roman" w:cs="Times New Roman"/>
+          <w:bCs/>
+          <w:sz w:val="24"/>
+          <w:szCs w:val="24"/>
+        </w:rPr>
+        <w:t>ahl der Samples. D</w:t>
+      </w:r>
+      <w:r>
+        <w:rPr>
+          <w:rFonts w:ascii="Times New Roman" w:hAnsi="Times New Roman" w:cs="Times New Roman"/>
+          <w:bCs/>
+          <w:sz w:val="24"/>
+          <w:szCs w:val="24"/>
+        </w:rPr>
+        <w:t xml:space="preserve">ie Elektroden </w:t>
+      </w:r>
+      <w:r>
+        <w:rPr>
+          <w:rFonts w:ascii="Times New Roman" w:hAnsi="Times New Roman" w:cs="Times New Roman"/>
+          <w:bCs/>
+          <w:sz w:val="24"/>
+          <w:szCs w:val="24"/>
+        </w:rPr>
+        <w:t xml:space="preserve">werden </w:t>
+      </w:r>
+      <w:r>
+        <w:rPr>
+          <w:rFonts w:ascii="Times New Roman" w:hAnsi="Times New Roman" w:cs="Times New Roman"/>
+          <w:bCs/>
+          <w:sz w:val="24"/>
+          <w:szCs w:val="24"/>
+        </w:rPr>
+        <w:t xml:space="preserve">mit Hilfe von einer winkelstabilen Vorrichtung eingeführt, bei der bis zu 5 Elektroden von verschiedenen Richtungen implantiert werden können. Die Datei enthält </w:t>
+      </w:r>
+      <w:r>
+        <w:rPr>
+          <w:rFonts w:ascii="Times New Roman" w:hAnsi="Times New Roman" w:cs="Times New Roman"/>
+          <w:bCs/>
+          <w:sz w:val="24"/>
+          <w:szCs w:val="24"/>
+        </w:rPr>
+        <w:t xml:space="preserve">daher </w:t>
+      </w:r>
+      <w:r>
+        <w:rPr>
+          <w:rFonts w:ascii="Times New Roman" w:hAnsi="Times New Roman" w:cs="Times New Roman"/>
+          <w:bCs/>
+          <w:sz w:val="24"/>
+          <w:szCs w:val="24"/>
+        </w:rPr>
+        <w:t>auch die Information,</w:t>
+      </w:r>
+      <w:r>
+        <w:rPr>
+          <w:rFonts w:ascii="Times New Roman" w:hAnsi="Times New Roman" w:cs="Times New Roman"/>
+          <w:bCs/>
+          <w:sz w:val="24"/>
+          <w:szCs w:val="24"/>
+        </w:rPr>
+        <w:t xml:space="preserve"> ob sich die </w:t>
+      </w:r>
+      <w:r>
+        <w:rPr>
+          <w:rFonts w:ascii="Times New Roman" w:hAnsi="Times New Roman" w:cs="Times New Roman"/>
+          <w:bCs/>
+          <w:sz w:val="24"/>
+          <w:szCs w:val="24"/>
+        </w:rPr>
+        <w:t xml:space="preserve">Elektrode zentral, </w:t>
+      </w:r>
+      <w:proofErr w:type="spellStart"/>
+      <w:r>
+        <w:rPr>
+          <w:rFonts w:ascii="Times New Roman" w:hAnsi="Times New Roman" w:cs="Times New Roman"/>
+          <w:bCs/>
+          <w:sz w:val="24"/>
+          <w:szCs w:val="24"/>
+        </w:rPr>
+        <w:t>anterior</w:t>
+      </w:r>
+      <w:proofErr w:type="spellEnd"/>
+      <w:r>
+        <w:rPr>
+          <w:rFonts w:ascii="Times New Roman" w:hAnsi="Times New Roman" w:cs="Times New Roman"/>
+          <w:bCs/>
+          <w:sz w:val="24"/>
+          <w:szCs w:val="24"/>
+        </w:rPr>
+        <w:t>,</w:t>
+      </w:r>
+      <w:r>
+        <w:rPr>
+          <w:rFonts w:ascii="Times New Roman" w:hAnsi="Times New Roman" w:cs="Times New Roman"/>
+          <w:bCs/>
+          <w:sz w:val="24"/>
+          <w:szCs w:val="24"/>
+        </w:rPr>
+        <w:t xml:space="preserve"> </w:t>
+      </w:r>
+      <w:proofErr w:type="spellStart"/>
+      <w:r>
+        <w:rPr>
+          <w:rFonts w:ascii="Times New Roman" w:hAnsi="Times New Roman" w:cs="Times New Roman"/>
+          <w:bCs/>
+          <w:sz w:val="24"/>
+          <w:szCs w:val="24"/>
+        </w:rPr>
+        <w:t>posterior</w:t>
+      </w:r>
+      <w:proofErr w:type="spellEnd"/>
+      <w:r>
+        <w:rPr>
+          <w:rFonts w:ascii="Times New Roman" w:hAnsi="Times New Roman" w:cs="Times New Roman"/>
+          <w:bCs/>
+          <w:sz w:val="24"/>
+          <w:szCs w:val="24"/>
+        </w:rPr>
+        <w:t>, medial oder lateral in dieser Vorrichtung</w:t>
+      </w:r>
+      <w:r>
+        <w:rPr>
+          <w:rFonts w:ascii="Times New Roman" w:hAnsi="Times New Roman" w:cs="Times New Roman"/>
+          <w:bCs/>
+          <w:sz w:val="24"/>
+          <w:szCs w:val="24"/>
+        </w:rPr>
+        <w:t xml:space="preserve"> befindet</w:t>
+      </w:r>
+      <w:r>
+        <w:rPr>
+          <w:rFonts w:ascii="Times New Roman" w:hAnsi="Times New Roman" w:cs="Times New Roman"/>
+          <w:bCs/>
+          <w:sz w:val="24"/>
+          <w:szCs w:val="24"/>
+        </w:rPr>
+        <w:t>. Außerdem</w:t>
+      </w:r>
+      <w:r>
+        <w:rPr>
+          <w:rFonts w:ascii="Times New Roman" w:hAnsi="Times New Roman" w:cs="Times New Roman"/>
+          <w:bCs/>
+          <w:sz w:val="24"/>
+          <w:szCs w:val="24"/>
+        </w:rPr>
+        <w:t xml:space="preserve"> enthalten die Dateien auch</w:t>
+      </w:r>
+      <w:r>
+        <w:rPr>
+          <w:rFonts w:ascii="Times New Roman" w:hAnsi="Times New Roman" w:cs="Times New Roman"/>
+          <w:bCs/>
+          <w:sz w:val="24"/>
+          <w:szCs w:val="24"/>
+        </w:rPr>
+        <w:t xml:space="preserve"> den Messwert der Gehirnaktivität. Neben den Rohdaten befinden sich in Datensätzen auch bereits </w:t>
+      </w:r>
+      <w:r>
+        <w:rPr>
+          <w:rFonts w:ascii="Times New Roman" w:hAnsi="Times New Roman" w:cs="Times New Roman"/>
+          <w:bCs/>
+          <w:sz w:val="24"/>
+          <w:szCs w:val="24"/>
+        </w:rPr>
+        <w:t>vorgefilterte Daten, die jedoch nicht in dieser Studie verwendet werden.</w:t>
+      </w:r>
+    </w:p>
+    <w:p>
+      <w:pPr>
+        <w:spacing w:line="360" w:lineRule="auto"/>
+        <w:rPr>
+          <w:rFonts w:ascii="Times New Roman" w:hAnsi="Times New Roman" w:cs="Times New Roman"/>
+          <w:b/>
+          <w:bCs/>
+          <w:sz w:val="24"/>
+          <w:szCs w:val="24"/>
+        </w:rPr>
+      </w:pPr>
+    </w:p>
+    <w:p>
+      <w:pPr>
+        <w:spacing w:line="360" w:lineRule="auto"/>
+        <w:rPr>
+          <w:rFonts w:ascii="Times New Roman" w:hAnsi="Times New Roman" w:cs="Times New Roman"/>
+          <w:bCs/>
+          <w:sz w:val="24"/>
+          <w:szCs w:val="24"/>
+        </w:rPr>
+      </w:pPr>
+      <w:r>
+        <w:rPr>
+          <w:rFonts w:ascii="Times New Roman" w:hAnsi="Times New Roman" w:cs="Times New Roman"/>
+          <w:bCs/>
+          <w:sz w:val="24"/>
+          <w:szCs w:val="24"/>
+        </w:rPr>
+        <w:lastRenderedPageBreak/>
+        <w:t>Neuronale Oszillationen sind besonders wichtig für die neuronale Verarbeitung und Kommunikation. Zusätzlich gibt es auch neuere Erkenntnisse, dass nicht-sinusförmige Eigenschaften von Oszillationen physiologische und pathophysiologische Charakteristiken aufweisen (Cole et al., 2017).</w:t>
+      </w:r>
+    </w:p>
+    <w:p>
+      <w:pPr>
+        <w:spacing w:line="360" w:lineRule="auto"/>
+        <w:rPr>
+          <w:rFonts w:ascii="Times New Roman" w:hAnsi="Times New Roman" w:cs="Times New Roman"/>
+          <w:bCs/>
+          <w:sz w:val="24"/>
+          <w:szCs w:val="24"/>
+        </w:rPr>
+      </w:pPr>
+      <w:r>
+        <w:rPr>
+          <w:rFonts w:ascii="Times New Roman" w:hAnsi="Times New Roman" w:cs="Times New Roman"/>
+          <w:bCs/>
+          <w:sz w:val="24"/>
+          <w:szCs w:val="24"/>
+        </w:rPr>
+        <w:t xml:space="preserve">Das Ziel ist es, die bisherigen Befunde zu den Zusammenhängen zwischen neuronalen Oszillationen und der Position der Elektroden bei DBS, mit modernen und umfangreichen Methoden zu festigen </w:t>
+      </w:r>
+      <w:r>
+        <w:rPr>
+          <w:rFonts w:ascii="Times New Roman" w:hAnsi="Times New Roman" w:cs="Times New Roman"/>
+          <w:bCs/>
+          <w:sz w:val="24"/>
+          <w:szCs w:val="24"/>
+        </w:rPr>
+        <w:t>und zusätzlich durch den äußerst großen Datensatz von hunderten Patient*innen weitere Zusammenhänge zu finden. M</w:t>
+      </w:r>
+      <w:r>
+        <w:rPr>
+          <w:rFonts w:ascii="Times New Roman" w:hAnsi="Times New Roman" w:cs="Times New Roman"/>
+          <w:bCs/>
+          <w:sz w:val="24"/>
+          <w:szCs w:val="24"/>
+        </w:rPr>
+        <w:t>it einem selbstgeschriebenen Skript</w:t>
+      </w:r>
+      <w:r>
+        <w:rPr>
+          <w:rFonts w:ascii="Times New Roman" w:hAnsi="Times New Roman" w:cs="Times New Roman"/>
+          <w:bCs/>
+          <w:sz w:val="24"/>
+          <w:szCs w:val="24"/>
+        </w:rPr>
+        <w:t xml:space="preserve"> soll der </w:t>
+      </w:r>
+      <w:r>
+        <w:rPr>
+          <w:rFonts w:ascii="Times New Roman" w:hAnsi="Times New Roman" w:cs="Times New Roman"/>
+          <w:bCs/>
+          <w:sz w:val="24"/>
+          <w:szCs w:val="24"/>
+        </w:rPr>
+        <w:t>gesamte beschriebene</w:t>
+      </w:r>
+      <w:r>
+        <w:rPr>
+          <w:rFonts w:ascii="Times New Roman" w:hAnsi="Times New Roman" w:cs="Times New Roman"/>
+          <w:bCs/>
+          <w:sz w:val="24"/>
+          <w:szCs w:val="24"/>
+        </w:rPr>
+        <w:t xml:space="preserve"> Prozess a</w:t>
+      </w:r>
+      <w:r>
+        <w:rPr>
+          <w:rFonts w:ascii="Times New Roman" w:hAnsi="Times New Roman" w:cs="Times New Roman"/>
+          <w:bCs/>
+          <w:sz w:val="24"/>
+          <w:szCs w:val="24"/>
+        </w:rPr>
+        <w:t>utomatisiert ablaufen,</w:t>
+      </w:r>
+      <w:r>
+        <w:rPr>
+          <w:rFonts w:ascii="Times New Roman" w:hAnsi="Times New Roman" w:cs="Times New Roman"/>
+          <w:bCs/>
+          <w:sz w:val="24"/>
+          <w:szCs w:val="24"/>
+        </w:rPr>
+        <w:t xml:space="preserve"> um die Datensätze sämtlicher Patienten potentiell für die Auswertung nutzen zu können. </w:t>
+      </w:r>
+      <w:r>
+        <w:rPr>
+          <w:rFonts w:ascii="Times New Roman" w:hAnsi="Times New Roman" w:cs="Times New Roman"/>
+          <w:bCs/>
+          <w:sz w:val="24"/>
+          <w:szCs w:val="24"/>
+        </w:rPr>
+        <w:t>Dies wäre ein weiterer Schritt in die Richtung, dass durch ein vollständig automatisiertes und objektives Programm die manuelle Positionierung der Elektroden bei DBS ersetzt werden kann, um viel Aufwand zu sparen bei mindestens gleich bleibender Qualität.</w:t>
       </w:r>
       <w:bookmarkStart w:id="0" w:name="_GoBack"/>
       <w:bookmarkEnd w:id="0"/>
+      <w:r>
+        <w:rPr>
+          <w:rFonts w:ascii="Times New Roman" w:hAnsi="Times New Roman" w:cs="Times New Roman"/>
+          <w:bCs/>
+          <w:sz w:val="24"/>
+          <w:szCs w:val="24"/>
+        </w:rPr>
+        <w:t xml:space="preserve"> </w:t>
+      </w:r>
     </w:p>
     <w:p>
       <w:pPr>
         <w:spacing w:line="360" w:lineRule="auto"/>
         <w:rPr>
           <w:rFonts w:ascii="Times New Roman" w:hAnsi="Times New Roman" w:cs="Times New Roman"/>
-          <w:b/>
-          <w:bCs/>
-          <w:sz w:val="24"/>
-          <w:szCs w:val="24"/>
-        </w:rPr>
-      </w:pPr>
-      <w:r>
-        <w:rPr>
-          <w:rFonts w:ascii="Times New Roman" w:hAnsi="Times New Roman" w:cs="Times New Roman"/>
-          <w:b/>
-          <w:bCs/>
-          <w:sz w:val="24"/>
-          <w:szCs w:val="24"/>
-        </w:rPr>
-        <w:t xml:space="preserve">Fragestellung und Ziel </w:t>
+          <w:bCs/>
+          <w:sz w:val="24"/>
+          <w:szCs w:val="24"/>
+        </w:rPr>
+      </w:pPr>
+      <w:r>
+        <w:rPr>
+          <w:rFonts w:ascii="Times New Roman" w:hAnsi="Times New Roman" w:cs="Times New Roman"/>
+          <w:bCs/>
+          <w:sz w:val="24"/>
+          <w:szCs w:val="24"/>
+        </w:rPr>
+        <w:t xml:space="preserve">Im ersten Schritt muss ein Überblick über die vorliegenden Daten entwickelt werden. Die Datensätze werden per </w:t>
+      </w:r>
+      <w:proofErr w:type="spellStart"/>
+      <w:r>
+        <w:rPr>
+          <w:rFonts w:ascii="Times New Roman" w:hAnsi="Times New Roman" w:cs="Times New Roman"/>
+          <w:bCs/>
+          <w:sz w:val="24"/>
+          <w:szCs w:val="24"/>
+        </w:rPr>
+        <w:t>Matlab</w:t>
+      </w:r>
+      <w:proofErr w:type="spellEnd"/>
+      <w:r>
+        <w:rPr>
+          <w:rFonts w:ascii="Times New Roman" w:hAnsi="Times New Roman" w:cs="Times New Roman"/>
+          <w:bCs/>
+          <w:sz w:val="24"/>
+          <w:szCs w:val="24"/>
+        </w:rPr>
+        <w:t xml:space="preserve"> (R2020b, </w:t>
+      </w:r>
+      <w:proofErr w:type="spellStart"/>
+      <w:r>
+        <w:rPr>
+          <w:rFonts w:ascii="Times New Roman" w:hAnsi="Times New Roman" w:cs="Times New Roman"/>
+          <w:bCs/>
+          <w:sz w:val="24"/>
+          <w:szCs w:val="24"/>
+        </w:rPr>
+        <w:t>MathWorks</w:t>
+      </w:r>
+      <w:proofErr w:type="spellEnd"/>
+      <w:r>
+        <w:rPr>
+          <w:rFonts w:ascii="Times New Roman" w:hAnsi="Times New Roman" w:cs="Times New Roman"/>
+          <w:bCs/>
+          <w:sz w:val="24"/>
+          <w:szCs w:val="24"/>
+        </w:rPr>
+        <w:t xml:space="preserve"> Inc.) eingelesen und betrachtet. Mit der Toolbox Fieldtrip (</w:t>
+      </w:r>
+      <w:proofErr w:type="spellStart"/>
+      <w:r>
+        <w:rPr>
+          <w:rFonts w:ascii="Times New Roman" w:hAnsi="Times New Roman" w:cs="Times New Roman"/>
+          <w:bCs/>
+          <w:sz w:val="24"/>
+          <w:szCs w:val="24"/>
+        </w:rPr>
+        <w:t>Oostenveld</w:t>
+      </w:r>
+      <w:proofErr w:type="spellEnd"/>
+      <w:r>
+        <w:rPr>
+          <w:rFonts w:ascii="Times New Roman" w:hAnsi="Times New Roman" w:cs="Times New Roman"/>
+          <w:bCs/>
+          <w:sz w:val="24"/>
+          <w:szCs w:val="24"/>
+        </w:rPr>
+        <w:t xml:space="preserve">, Fries, Maris &amp; </w:t>
+      </w:r>
+      <w:proofErr w:type="spellStart"/>
+      <w:r>
+        <w:rPr>
+          <w:rFonts w:ascii="Times New Roman" w:hAnsi="Times New Roman" w:cs="Times New Roman"/>
+          <w:bCs/>
+          <w:sz w:val="24"/>
+          <w:szCs w:val="24"/>
+        </w:rPr>
+        <w:t>Schoffelen</w:t>
+      </w:r>
+      <w:proofErr w:type="spellEnd"/>
+      <w:r>
+        <w:rPr>
+          <w:rFonts w:ascii="Times New Roman" w:hAnsi="Times New Roman" w:cs="Times New Roman"/>
+          <w:bCs/>
+          <w:sz w:val="24"/>
+          <w:szCs w:val="24"/>
+        </w:rPr>
+        <w:t xml:space="preserve">, 2011) </w:t>
+      </w:r>
+      <w:r>
+        <w:rPr>
+          <w:rFonts w:ascii="Times New Roman" w:hAnsi="Times New Roman" w:cs="Times New Roman"/>
+          <w:bCs/>
+          <w:sz w:val="24"/>
+          <w:szCs w:val="24"/>
+        </w:rPr>
+        <w:t xml:space="preserve">und selbsterstellten Skripten </w:t>
+      </w:r>
+      <w:r>
+        <w:rPr>
+          <w:rFonts w:ascii="Times New Roman" w:hAnsi="Times New Roman" w:cs="Times New Roman"/>
+          <w:bCs/>
+          <w:sz w:val="24"/>
+          <w:szCs w:val="24"/>
+        </w:rPr>
+        <w:t xml:space="preserve">können die Daten sortiert und vorverarbeitet werden. Im nächsten Schritt müssen die genutzten Methoden und die jeweiligen Einstellungen für die Datenverarbeitung optimiert werden. </w:t>
+      </w:r>
+      <w:r>
+        <w:rPr>
+          <w:rFonts w:ascii="Times New Roman" w:hAnsi="Times New Roman" w:cs="Times New Roman"/>
+          <w:bCs/>
+          <w:sz w:val="24"/>
+          <w:szCs w:val="24"/>
+        </w:rPr>
+        <w:t xml:space="preserve">Nach dem Einlesen werden die Daten als erstes bereinigt. Das Skript führt eine automatische Artefakt Erkennung durch und entfernt alle Dateien, in denen keine auswertbaren Daten vorhanden sind. Anschließend werden die Daten gefiltert </w:t>
+      </w:r>
+      <w:r>
+        <w:rPr>
+          <w:rFonts w:ascii="Times New Roman" w:hAnsi="Times New Roman" w:cs="Times New Roman"/>
+          <w:bCs/>
+          <w:sz w:val="24"/>
+          <w:szCs w:val="24"/>
+        </w:rPr>
+        <w:t xml:space="preserve">in Abhängigkeit von dem jeweiligen Bereich, der untersucht werden soll. Für die Beta-Frequenz wird beispielsweise </w:t>
+      </w:r>
+      <w:r>
+        <w:rPr>
+          <w:rFonts w:ascii="Times New Roman" w:hAnsi="Times New Roman" w:cs="Times New Roman"/>
+          <w:bCs/>
+          <w:sz w:val="24"/>
+          <w:szCs w:val="24"/>
+        </w:rPr>
+        <w:t xml:space="preserve">wie bereits erwähnt </w:t>
+      </w:r>
+      <w:r>
+        <w:rPr>
+          <w:rFonts w:ascii="Times New Roman" w:hAnsi="Times New Roman" w:cs="Times New Roman"/>
+          <w:bCs/>
+          <w:sz w:val="24"/>
+          <w:szCs w:val="24"/>
+        </w:rPr>
+        <w:t>ein Bandpass-Filter von 13 bis 35 Hz angewendet, während zur Extrahierung der Spike-Aktivität ein Bandpass-Filter von 300 bis 3000 angewendet wird</w:t>
+      </w:r>
+      <w:r>
+        <w:rPr>
+          <w:rFonts w:ascii="Times New Roman" w:hAnsi="Times New Roman" w:cs="Times New Roman"/>
+          <w:bCs/>
+          <w:sz w:val="24"/>
+          <w:szCs w:val="24"/>
+        </w:rPr>
+        <w:t xml:space="preserve"> (Rey, </w:t>
+      </w:r>
+      <w:proofErr w:type="spellStart"/>
+      <w:r>
+        <w:rPr>
+          <w:rFonts w:ascii="Times New Roman" w:hAnsi="Times New Roman" w:cs="Times New Roman"/>
+          <w:bCs/>
+          <w:sz w:val="24"/>
+          <w:szCs w:val="24"/>
+        </w:rPr>
+        <w:t>Pedreira</w:t>
+      </w:r>
+      <w:proofErr w:type="spellEnd"/>
+      <w:r>
+        <w:rPr>
+          <w:rFonts w:ascii="Times New Roman" w:hAnsi="Times New Roman" w:cs="Times New Roman"/>
+          <w:bCs/>
+          <w:sz w:val="24"/>
+          <w:szCs w:val="24"/>
+        </w:rPr>
+        <w:t xml:space="preserve"> &amp; </w:t>
+      </w:r>
+      <w:proofErr w:type="spellStart"/>
+      <w:r>
+        <w:rPr>
+          <w:rFonts w:ascii="Times New Roman" w:hAnsi="Times New Roman" w:cs="Times New Roman"/>
+          <w:bCs/>
+          <w:sz w:val="24"/>
+          <w:szCs w:val="24"/>
+        </w:rPr>
+        <w:t>Quiroga</w:t>
+      </w:r>
+      <w:proofErr w:type="spellEnd"/>
+      <w:r>
+        <w:rPr>
+          <w:rFonts w:ascii="Times New Roman" w:hAnsi="Times New Roman" w:cs="Times New Roman"/>
+          <w:bCs/>
+          <w:sz w:val="24"/>
+          <w:szCs w:val="24"/>
+        </w:rPr>
+        <w:t>, 2015)</w:t>
+      </w:r>
+      <w:r>
+        <w:rPr>
+          <w:rFonts w:ascii="Times New Roman" w:hAnsi="Times New Roman" w:cs="Times New Roman"/>
+          <w:bCs/>
+          <w:sz w:val="24"/>
+          <w:szCs w:val="24"/>
+        </w:rPr>
+        <w:t xml:space="preserve">. </w:t>
+      </w:r>
+      <w:r>
+        <w:rPr>
+          <w:rFonts w:ascii="Times New Roman" w:hAnsi="Times New Roman" w:cs="Times New Roman"/>
+          <w:bCs/>
+          <w:sz w:val="24"/>
+          <w:szCs w:val="24"/>
+        </w:rPr>
+        <w:t xml:space="preserve">Danach sollen Zeit-Frequenz-Analysen gerechnet werden, </w:t>
+      </w:r>
+      <w:r>
+        <w:rPr>
+          <w:rFonts w:ascii="Times New Roman" w:hAnsi="Times New Roman" w:cs="Times New Roman"/>
+          <w:bCs/>
+          <w:sz w:val="24"/>
+          <w:szCs w:val="24"/>
+        </w:rPr>
+        <w:t xml:space="preserve">um </w:t>
+      </w:r>
+      <w:r>
+        <w:rPr>
+          <w:rFonts w:ascii="Times New Roman" w:hAnsi="Times New Roman" w:cs="Times New Roman"/>
+          <w:bCs/>
+          <w:sz w:val="24"/>
+          <w:szCs w:val="24"/>
+        </w:rPr>
+        <w:t xml:space="preserve">die Power der jeweiligen Frequenzen über die Zeit </w:t>
+      </w:r>
+      <w:r>
+        <w:rPr>
+          <w:rFonts w:ascii="Times New Roman" w:hAnsi="Times New Roman" w:cs="Times New Roman"/>
+          <w:bCs/>
+          <w:sz w:val="24"/>
+          <w:szCs w:val="24"/>
+        </w:rPr>
+        <w:t xml:space="preserve">sichtbar zu machen. Dafür wurde im Vorfeld recherchiert und an den Daten eines/einer einzelnen Patienten/Patientin exploriert, welche Methode </w:t>
+      </w:r>
+      <w:r>
+        <w:rPr>
+          <w:rFonts w:ascii="Times New Roman" w:hAnsi="Times New Roman" w:cs="Times New Roman"/>
+          <w:bCs/>
+          <w:sz w:val="24"/>
+          <w:szCs w:val="24"/>
+        </w:rPr>
+        <w:t xml:space="preserve">den besten </w:t>
+      </w:r>
+      <w:proofErr w:type="spellStart"/>
+      <w:r>
+        <w:rPr>
+          <w:rFonts w:ascii="Times New Roman" w:hAnsi="Times New Roman" w:cs="Times New Roman"/>
+          <w:bCs/>
+          <w:sz w:val="24"/>
+          <w:szCs w:val="24"/>
+        </w:rPr>
+        <w:t>Kompromis</w:t>
+      </w:r>
+      <w:proofErr w:type="spellEnd"/>
+      <w:r>
+        <w:rPr>
+          <w:rFonts w:ascii="Times New Roman" w:hAnsi="Times New Roman" w:cs="Times New Roman"/>
+          <w:bCs/>
+          <w:sz w:val="24"/>
+          <w:szCs w:val="24"/>
+        </w:rPr>
+        <w:t xml:space="preserve"> </w:t>
+      </w:r>
+      <w:r>
+        <w:rPr>
+          <w:rFonts w:ascii="Times New Roman" w:hAnsi="Times New Roman" w:cs="Times New Roman"/>
+          <w:bCs/>
+          <w:sz w:val="24"/>
+          <w:szCs w:val="24"/>
+        </w:rPr>
+        <w:t xml:space="preserve">zwischen der Auflösung der Frequenz- und der Zeitdimension. Neben einer FFT mit </w:t>
+      </w:r>
+      <w:proofErr w:type="spellStart"/>
+      <w:r>
+        <w:rPr>
+          <w:rFonts w:ascii="Times New Roman" w:hAnsi="Times New Roman" w:cs="Times New Roman"/>
+          <w:bCs/>
+          <w:sz w:val="24"/>
+          <w:szCs w:val="24"/>
+        </w:rPr>
+        <w:t>Hanning-Taper</w:t>
+      </w:r>
+      <w:proofErr w:type="spellEnd"/>
+      <w:r>
+        <w:rPr>
+          <w:rFonts w:ascii="Times New Roman" w:hAnsi="Times New Roman" w:cs="Times New Roman"/>
+          <w:bCs/>
+          <w:sz w:val="24"/>
+          <w:szCs w:val="24"/>
+        </w:rPr>
+        <w:t xml:space="preserve"> und einer Wavelet-Transformation bei denen unterschiedliche Einstellungen getestet wurden, werden auch alternative neuere Methode</w:t>
+      </w:r>
+      <w:r>
+        <w:rPr>
+          <w:rFonts w:ascii="Times New Roman" w:hAnsi="Times New Roman" w:cs="Times New Roman"/>
+          <w:bCs/>
+          <w:sz w:val="24"/>
+          <w:szCs w:val="24"/>
+        </w:rPr>
+        <w:t>n</w:t>
+      </w:r>
+      <w:r>
+        <w:rPr>
+          <w:rFonts w:ascii="Times New Roman" w:hAnsi="Times New Roman" w:cs="Times New Roman"/>
+          <w:bCs/>
+          <w:sz w:val="24"/>
+          <w:szCs w:val="24"/>
+        </w:rPr>
+        <w:t xml:space="preserve"> in Erwägung gezogen.</w:t>
       </w:r>
     </w:p>
     <w:p>
@@ -1984,223 +3221,91 @@
           <w:sz w:val="24"/>
           <w:szCs w:val="24"/>
         </w:rPr>
-        <w:t xml:space="preserve">Die Elektroden </w:t>
-      </w:r>
-      <w:r>
-        <w:rPr>
-          <w:rFonts w:ascii="Times New Roman" w:hAnsi="Times New Roman" w:cs="Times New Roman"/>
-          <w:bCs/>
-          <w:sz w:val="24"/>
-          <w:szCs w:val="24"/>
-        </w:rPr>
-        <w:t xml:space="preserve">bei einer DBS </w:t>
-      </w:r>
-      <w:r>
-        <w:rPr>
-          <w:rFonts w:ascii="Times New Roman" w:hAnsi="Times New Roman" w:cs="Times New Roman"/>
-          <w:bCs/>
-          <w:sz w:val="24"/>
-          <w:szCs w:val="24"/>
-        </w:rPr>
-        <w:t>sind nicht nur in der Lage, elektrische Signale zu senden, sondern können auch die</w:t>
-      </w:r>
-      <w:r>
-        <w:rPr>
-          <w:rFonts w:ascii="Times New Roman" w:hAnsi="Times New Roman" w:cs="Times New Roman"/>
-          <w:bCs/>
-          <w:sz w:val="24"/>
-          <w:szCs w:val="24"/>
-        </w:rPr>
-        <w:t xml:space="preserve"> bereits vorhandenen</w:t>
-      </w:r>
-      <w:r>
-        <w:rPr>
-          <w:rFonts w:ascii="Times New Roman" w:hAnsi="Times New Roman" w:cs="Times New Roman"/>
-          <w:bCs/>
-          <w:sz w:val="24"/>
-          <w:szCs w:val="24"/>
-        </w:rPr>
-        <w:t xml:space="preserve"> elektrische</w:t>
-      </w:r>
-      <w:r>
-        <w:rPr>
-          <w:rFonts w:ascii="Times New Roman" w:hAnsi="Times New Roman" w:cs="Times New Roman"/>
-          <w:bCs/>
-          <w:sz w:val="24"/>
-          <w:szCs w:val="24"/>
-        </w:rPr>
-        <w:t>n Signale des Gehirns empfangen und messen.</w:t>
-      </w:r>
-      <w:r>
-        <w:rPr>
-          <w:rFonts w:ascii="Times New Roman" w:hAnsi="Times New Roman" w:cs="Times New Roman"/>
-          <w:bCs/>
-          <w:sz w:val="24"/>
-          <w:szCs w:val="24"/>
-        </w:rPr>
-        <w:t xml:space="preserve"> Be</w:t>
-      </w:r>
-      <w:r>
-        <w:rPr>
-          <w:rFonts w:ascii="Times New Roman" w:hAnsi="Times New Roman" w:cs="Times New Roman"/>
-          <w:bCs/>
-          <w:sz w:val="24"/>
-          <w:szCs w:val="24"/>
-        </w:rPr>
-        <w:t>i Parkinsonpatient*innen</w:t>
-      </w:r>
-      <w:r>
-        <w:rPr>
-          <w:rFonts w:ascii="Times New Roman" w:hAnsi="Times New Roman" w:cs="Times New Roman"/>
-          <w:bCs/>
-          <w:sz w:val="24"/>
-          <w:szCs w:val="24"/>
-        </w:rPr>
-        <w:t>, die mit D</w:t>
-      </w:r>
-      <w:r>
-        <w:rPr>
-          <w:rFonts w:ascii="Times New Roman" w:hAnsi="Times New Roman" w:cs="Times New Roman"/>
-          <w:bCs/>
-          <w:sz w:val="24"/>
-          <w:szCs w:val="24"/>
-        </w:rPr>
-        <w:t>BS behandelt werden, können daher EEG-Daten</w:t>
-      </w:r>
-      <w:r>
-        <w:rPr>
-          <w:rFonts w:ascii="Times New Roman" w:hAnsi="Times New Roman" w:cs="Times New Roman"/>
-          <w:bCs/>
-          <w:sz w:val="24"/>
-          <w:szCs w:val="24"/>
-        </w:rPr>
-        <w:t xml:space="preserve"> für einen Bereich</w:t>
-      </w:r>
-      <w:r>
-        <w:rPr>
-          <w:rFonts w:ascii="Times New Roman" w:hAnsi="Times New Roman" w:cs="Times New Roman"/>
-          <w:bCs/>
-          <w:sz w:val="24"/>
-          <w:szCs w:val="24"/>
-        </w:rPr>
-        <w:t xml:space="preserve"> gemessen werden, die</w:t>
-      </w:r>
-      <w:r>
-        <w:rPr>
-          <w:rFonts w:ascii="Times New Roman" w:hAnsi="Times New Roman" w:cs="Times New Roman"/>
-          <w:bCs/>
-          <w:sz w:val="24"/>
-          <w:szCs w:val="24"/>
-        </w:rPr>
-        <w:t xml:space="preserve"> unter regulären Umständen kein normales EEG-Gerät messen kann. Das UKSH </w:t>
-      </w:r>
-      <w:r>
-        <w:rPr>
-          <w:rFonts w:ascii="Times New Roman" w:hAnsi="Times New Roman" w:cs="Times New Roman"/>
-          <w:bCs/>
-          <w:sz w:val="24"/>
-          <w:szCs w:val="24"/>
-        </w:rPr>
-        <w:t>h</w:t>
-      </w:r>
-      <w:r>
-        <w:rPr>
-          <w:rFonts w:ascii="Times New Roman" w:hAnsi="Times New Roman" w:cs="Times New Roman"/>
-          <w:bCs/>
-          <w:sz w:val="24"/>
-          <w:szCs w:val="24"/>
-        </w:rPr>
-        <w:t>at eine große Ansammlung von LFP-</w:t>
-      </w:r>
-      <w:r>
-        <w:rPr>
-          <w:rFonts w:ascii="Times New Roman" w:hAnsi="Times New Roman" w:cs="Times New Roman"/>
-          <w:bCs/>
-          <w:sz w:val="24"/>
-          <w:szCs w:val="24"/>
-        </w:rPr>
-        <w:t xml:space="preserve">Daten von ungefähr 800 Patient*innen. </w:t>
-      </w:r>
-      <w:r>
-        <w:rPr>
-          <w:rFonts w:ascii="Times New Roman" w:hAnsi="Times New Roman" w:cs="Times New Roman"/>
-          <w:bCs/>
-          <w:sz w:val="24"/>
-          <w:szCs w:val="24"/>
-        </w:rPr>
-        <w:t>Wir stellen uns die Frage, ob</w:t>
-      </w:r>
-      <w:r>
-        <w:rPr>
-          <w:rFonts w:ascii="Times New Roman" w:hAnsi="Times New Roman" w:cs="Times New Roman"/>
-          <w:bCs/>
-          <w:sz w:val="24"/>
-          <w:szCs w:val="24"/>
-        </w:rPr>
-        <w:t xml:space="preserve"> die Tiefe der Elektrode in Abhängigkeit von den Eigenschaften der Spek</w:t>
-      </w:r>
-      <w:r>
-        <w:rPr>
-          <w:rFonts w:ascii="Times New Roman" w:hAnsi="Times New Roman" w:cs="Times New Roman"/>
-          <w:bCs/>
-          <w:sz w:val="24"/>
-          <w:szCs w:val="24"/>
-        </w:rPr>
-        <w:t>tren vorhergesagt werden kann. Dabei wird ein Zusammenhang zwischen der Beta-Power und der Tiefe der Elektrode erwa</w:t>
-      </w:r>
-      <w:r>
-        <w:rPr>
-          <w:rFonts w:ascii="Times New Roman" w:hAnsi="Times New Roman" w:cs="Times New Roman"/>
-          <w:bCs/>
-          <w:sz w:val="24"/>
-          <w:szCs w:val="24"/>
-        </w:rPr>
-        <w:t>rtet, da es dafür bereits Befunde gibt</w:t>
-      </w:r>
-      <w:r>
-        <w:rPr>
-          <w:rFonts w:ascii="Times New Roman" w:hAnsi="Times New Roman" w:cs="Times New Roman"/>
-          <w:bCs/>
-          <w:sz w:val="24"/>
-          <w:szCs w:val="24"/>
-        </w:rPr>
-        <w:t xml:space="preserve">. Es soll jedoch explorativ nach weiteren </w:t>
-      </w:r>
-      <w:r>
-        <w:rPr>
-          <w:rFonts w:ascii="Times New Roman" w:hAnsi="Times New Roman" w:cs="Times New Roman"/>
-          <w:bCs/>
-          <w:sz w:val="24"/>
-          <w:szCs w:val="24"/>
-        </w:rPr>
-        <w:t xml:space="preserve">Eigenschaften und Frequenzen gesucht werden, die gemeinsam die beste Vorhersage für die Tiefe </w:t>
-      </w:r>
-      <w:r>
-        <w:rPr>
-          <w:rFonts w:ascii="Times New Roman" w:hAnsi="Times New Roman" w:cs="Times New Roman"/>
-          <w:bCs/>
-          <w:sz w:val="24"/>
-          <w:szCs w:val="24"/>
-        </w:rPr>
-        <w:t xml:space="preserve">der Elektrode </w:t>
-      </w:r>
-      <w:r>
-        <w:rPr>
-          <w:rFonts w:ascii="Times New Roman" w:hAnsi="Times New Roman" w:cs="Times New Roman"/>
-          <w:bCs/>
-          <w:sz w:val="24"/>
-          <w:szCs w:val="24"/>
-        </w:rPr>
-        <w:t xml:space="preserve">machen können. Das Ziel dieser Masterarbeit ist es, einen Schritt in die Richtung zu machen, dass die komplizierte manuelle Identifikation der geeignetsten Position für die Elektrode </w:t>
-      </w:r>
-      <w:r>
-        <w:rPr>
-          <w:rFonts w:ascii="Times New Roman" w:hAnsi="Times New Roman" w:cs="Times New Roman"/>
-          <w:bCs/>
-          <w:sz w:val="24"/>
-          <w:szCs w:val="24"/>
-        </w:rPr>
-        <w:t xml:space="preserve">in Zukunft weitgehend automatisiert werden kann. </w:t>
+        <w:t xml:space="preserve">Nachdem aus den LFPs die jeweiligen Power-Spektren entnommen worden sind, können sie durch neue Algorithmen in ihre periodischen und aperiodischen Komponenten aufgeteilt werden. Es ist bereits gut belegt, </w:t>
+      </w:r>
+      <w:r>
+        <w:rPr>
+          <w:rFonts w:ascii="Times New Roman" w:hAnsi="Times New Roman" w:cs="Times New Roman"/>
+          <w:bCs/>
+          <w:sz w:val="24"/>
+          <w:szCs w:val="24"/>
+        </w:rPr>
+        <w:t xml:space="preserve">dass </w:t>
+      </w:r>
+      <w:r>
+        <w:rPr>
+          <w:rFonts w:ascii="Times New Roman" w:hAnsi="Times New Roman" w:cs="Times New Roman"/>
+          <w:bCs/>
+          <w:sz w:val="24"/>
+          <w:szCs w:val="24"/>
+        </w:rPr>
+        <w:t xml:space="preserve">die periodischen Oszillationen einen Zusammenhang mit physiologischen und kognitiven Aspekten haben. Aber auch die aperiodische 1/f-Komponente </w:t>
+      </w:r>
+      <w:r>
+        <w:rPr>
+          <w:rFonts w:ascii="Times New Roman" w:hAnsi="Times New Roman" w:cs="Times New Roman"/>
+          <w:bCs/>
+          <w:sz w:val="24"/>
+          <w:szCs w:val="24"/>
+        </w:rPr>
+        <w:lastRenderedPageBreak/>
+        <w:t xml:space="preserve">scheint eine Aussagekraft zu haben, die </w:t>
+      </w:r>
+      <w:r>
+        <w:rPr>
+          <w:rFonts w:ascii="Times New Roman" w:hAnsi="Times New Roman" w:cs="Times New Roman"/>
+          <w:bCs/>
+          <w:sz w:val="24"/>
+          <w:szCs w:val="24"/>
+        </w:rPr>
+        <w:t xml:space="preserve">eventuell </w:t>
+      </w:r>
+      <w:r>
+        <w:rPr>
+          <w:rFonts w:ascii="Times New Roman" w:hAnsi="Times New Roman" w:cs="Times New Roman"/>
+          <w:bCs/>
+          <w:sz w:val="24"/>
+          <w:szCs w:val="24"/>
+        </w:rPr>
+        <w:t xml:space="preserve">übersehen wird, wenn sie vollständig bei der Auswertung rausgerechnet wird. </w:t>
+      </w:r>
+      <w:r>
+        <w:rPr>
+          <w:rFonts w:ascii="Times New Roman" w:hAnsi="Times New Roman" w:cs="Times New Roman"/>
+          <w:bCs/>
+          <w:sz w:val="24"/>
+          <w:szCs w:val="24"/>
+        </w:rPr>
+        <w:t>(</w:t>
+      </w:r>
+      <w:proofErr w:type="spellStart"/>
+      <w:r>
+        <w:rPr>
+          <w:rFonts w:ascii="Times New Roman" w:hAnsi="Times New Roman" w:cs="Times New Roman"/>
+          <w:bCs/>
+          <w:sz w:val="24"/>
+          <w:szCs w:val="24"/>
+        </w:rPr>
+        <w:t>Donoghue</w:t>
+      </w:r>
+      <w:proofErr w:type="spellEnd"/>
+      <w:r>
+        <w:rPr>
+          <w:rFonts w:ascii="Times New Roman" w:hAnsi="Times New Roman" w:cs="Times New Roman"/>
+          <w:bCs/>
+          <w:sz w:val="24"/>
+          <w:szCs w:val="24"/>
+        </w:rPr>
+        <w:t xml:space="preserve"> et al., 2020).</w:t>
+      </w:r>
+      <w:r>
+        <w:rPr>
+          <w:rFonts w:ascii="Times New Roman" w:hAnsi="Times New Roman" w:cs="Times New Roman"/>
+          <w:bCs/>
+          <w:sz w:val="24"/>
+          <w:szCs w:val="24"/>
+        </w:rPr>
+        <w:t xml:space="preserve"> </w:t>
       </w:r>
     </w:p>
     <w:p>
@@ -2208,21 +3313,39 @@
         <w:spacing w:line="360" w:lineRule="auto"/>
         <w:rPr>
           <w:rFonts w:ascii="Times New Roman" w:hAnsi="Times New Roman" w:cs="Times New Roman"/>
+          <w:bCs/>
+          <w:sz w:val="24"/>
+          <w:szCs w:val="24"/>
+        </w:rPr>
+      </w:pPr>
+      <w:r>
+        <w:rPr>
+          <w:rFonts w:ascii="Times New Roman" w:hAnsi="Times New Roman" w:cs="Times New Roman"/>
+          <w:bCs/>
+          <w:sz w:val="24"/>
+          <w:szCs w:val="24"/>
+        </w:rPr>
+        <w:t xml:space="preserve">Abschließend werden die herausgerechneten Eigenschaften </w:t>
+      </w:r>
+      <w:r>
+        <w:rPr>
+          <w:rFonts w:ascii="Times New Roman" w:hAnsi="Times New Roman" w:cs="Times New Roman"/>
+          <w:bCs/>
+          <w:sz w:val="24"/>
+          <w:szCs w:val="24"/>
+        </w:rPr>
+        <w:t xml:space="preserve">mit Hilfe einer Regression ausgewertet. </w:t>
+      </w:r>
+      <w:r>
+        <w:rPr>
+          <w:rFonts w:ascii="Times New Roman" w:hAnsi="Times New Roman" w:cs="Times New Roman"/>
           <w:b/>
           <w:bCs/>
           <w:sz w:val="24"/>
           <w:szCs w:val="24"/>
-        </w:rPr>
-      </w:pPr>
-      <w:r>
-        <w:rPr>
-          <w:rFonts w:ascii="Times New Roman" w:hAnsi="Times New Roman" w:cs="Times New Roman"/>
-          <w:b/>
-          <w:bCs/>
-          <w:sz w:val="24"/>
-          <w:szCs w:val="24"/>
-        </w:rPr>
-        <w:t>Methodisches Vorgehen</w:t>
+          <w:lang w:val="en-US"/>
+        </w:rPr>
+        <w:br w:type="page"/>
       </w:r>
     </w:p>
     <w:p>
@@ -2230,100 +3353,27 @@
         <w:spacing w:line="360" w:lineRule="auto"/>
         <w:rPr>
           <w:rFonts w:ascii="Times New Roman" w:hAnsi="Times New Roman" w:cs="Times New Roman"/>
-          <w:bCs/>
-          <w:sz w:val="24"/>
-          <w:szCs w:val="24"/>
-        </w:rPr>
-      </w:pPr>
-      <w:r>
-        <w:rPr>
-          <w:rFonts w:ascii="Times New Roman" w:hAnsi="Times New Roman" w:cs="Times New Roman"/>
-          <w:bCs/>
-          <w:sz w:val="24"/>
-          <w:szCs w:val="24"/>
-        </w:rPr>
-        <w:t xml:space="preserve">Im ersten Schritt muss ein Überblick über die vorliegenden Daten entwickelt werden. Die Datensätze werden per </w:t>
-      </w:r>
-      <w:proofErr w:type="spellStart"/>
-      <w:r>
-        <w:rPr>
-          <w:rFonts w:ascii="Times New Roman" w:hAnsi="Times New Roman" w:cs="Times New Roman"/>
-          <w:bCs/>
-          <w:sz w:val="24"/>
-          <w:szCs w:val="24"/>
-        </w:rPr>
-        <w:t>Matlab</w:t>
-      </w:r>
-      <w:proofErr w:type="spellEnd"/>
-      <w:r>
-        <w:rPr>
-          <w:rFonts w:ascii="Times New Roman" w:hAnsi="Times New Roman" w:cs="Times New Roman"/>
-          <w:bCs/>
-          <w:sz w:val="24"/>
-          <w:szCs w:val="24"/>
-        </w:rPr>
-        <w:t xml:space="preserve"> (R2020b, </w:t>
-      </w:r>
-      <w:proofErr w:type="spellStart"/>
-      <w:r>
-        <w:rPr>
-          <w:rFonts w:ascii="Times New Roman" w:hAnsi="Times New Roman" w:cs="Times New Roman"/>
-          <w:bCs/>
-          <w:sz w:val="24"/>
-          <w:szCs w:val="24"/>
-        </w:rPr>
-        <w:t>MathWorks</w:t>
-      </w:r>
-      <w:proofErr w:type="spellEnd"/>
-      <w:r>
-        <w:rPr>
-          <w:rFonts w:ascii="Times New Roman" w:hAnsi="Times New Roman" w:cs="Times New Roman"/>
-          <w:bCs/>
-          <w:sz w:val="24"/>
-          <w:szCs w:val="24"/>
-        </w:rPr>
-        <w:t xml:space="preserve"> Inc.) eingelesen und betrachtet. Für eine zusätzliche Förderung des Verständnisses ist die Teilnahme bei einer OP, bei der die DBS durchgeführt wird, als Beobachter geplant. Mit der Toolbox Fieldtrip (</w:t>
-      </w:r>
-      <w:proofErr w:type="spellStart"/>
-      <w:r>
-        <w:rPr>
-          <w:rFonts w:ascii="Times New Roman" w:hAnsi="Times New Roman" w:cs="Times New Roman"/>
-          <w:bCs/>
-          <w:sz w:val="24"/>
-          <w:szCs w:val="24"/>
-        </w:rPr>
-        <w:t>Oostenveld</w:t>
-      </w:r>
-      <w:proofErr w:type="spellEnd"/>
-      <w:r>
-        <w:rPr>
-          <w:rFonts w:ascii="Times New Roman" w:hAnsi="Times New Roman" w:cs="Times New Roman"/>
-          <w:bCs/>
-          <w:sz w:val="24"/>
-          <w:szCs w:val="24"/>
-        </w:rPr>
-        <w:t xml:space="preserve">, Fries, Maris &amp; </w:t>
-      </w:r>
-      <w:proofErr w:type="spellStart"/>
-      <w:r>
-        <w:rPr>
-          <w:rFonts w:ascii="Times New Roman" w:hAnsi="Times New Roman" w:cs="Times New Roman"/>
-          <w:bCs/>
-          <w:sz w:val="24"/>
-          <w:szCs w:val="24"/>
-        </w:rPr>
-        <w:t>Schoffelen</w:t>
-      </w:r>
-      <w:proofErr w:type="spellEnd"/>
-      <w:r>
-        <w:rPr>
-          <w:rFonts w:ascii="Times New Roman" w:hAnsi="Times New Roman" w:cs="Times New Roman"/>
-          <w:bCs/>
-          <w:sz w:val="24"/>
-          <w:szCs w:val="24"/>
-        </w:rPr>
-        <w:t xml:space="preserve">, 2011) können die Daten sortiert und vorverarbeitet werden. Im nächsten Schritt müssen die genutzten Methoden und die jeweiligen Einstellungen für die Datenverarbeitung optimiert werden. </w:t>
-      </w:r>
+          <w:b/>
+          <w:bCs/>
+          <w:sz w:val="24"/>
+          <w:szCs w:val="24"/>
+          <w:lang w:val="en-US"/>
+        </w:rPr>
+      </w:pPr>
+      <w:proofErr w:type="spellStart"/>
+      <w:r>
+        <w:rPr>
+          <w:rFonts w:ascii="Times New Roman" w:hAnsi="Times New Roman" w:cs="Times New Roman"/>
+          <w:b/>
+          <w:bCs/>
+          <w:sz w:val="24"/>
+          <w:szCs w:val="24"/>
+          <w:lang w:val="en-US"/>
+        </w:rPr>
+        <w:lastRenderedPageBreak/>
+        <w:t>Literatur</w:t>
+      </w:r>
+      <w:proofErr w:type="spellEnd"/>
     </w:p>
     <w:p>
       <w:pPr>
@@ -2333,76 +3383,230 @@
           <w:bCs/>
           <w:sz w:val="24"/>
           <w:szCs w:val="24"/>
-        </w:rPr>
-      </w:pPr>
-      <w:r>
-        <w:rPr>
-          <w:rFonts w:ascii="Times New Roman" w:hAnsi="Times New Roman" w:cs="Times New Roman"/>
-          <w:bCs/>
-          <w:sz w:val="24"/>
-          <w:szCs w:val="24"/>
-        </w:rPr>
-        <w:lastRenderedPageBreak/>
-        <w:t>Nachdem aus den LFPs die jeweiligen Power-Spektren entnommen worden sind, können sie durch neue Algorithmen in ihre periodischen und aperiodischen Komponenten aufgeteilt werden. Es ist bereits gut belegt, dass</w:t>
-      </w:r>
-      <w:r>
-        <w:rPr>
-          <w:rFonts w:ascii="Times New Roman" w:hAnsi="Times New Roman" w:cs="Times New Roman"/>
-          <w:bCs/>
-          <w:sz w:val="24"/>
-          <w:szCs w:val="24"/>
-        </w:rPr>
-        <w:tab/>
-        <w:t xml:space="preserve">die periodischen Oszillationen einen Zusammenhang mit physiologischen und kognitiven Aspekten haben. Aber auch die aperiodische 1/f-Komponente scheint eine Aussagekraft zu haben, die </w:t>
-      </w:r>
-      <w:proofErr w:type="gramStart"/>
-      <w:r>
-        <w:rPr>
-          <w:rFonts w:ascii="Times New Roman" w:hAnsi="Times New Roman" w:cs="Times New Roman"/>
-          <w:bCs/>
-          <w:sz w:val="24"/>
-          <w:szCs w:val="24"/>
-        </w:rPr>
-        <w:t>möglicher</w:t>
-      </w:r>
-      <w:proofErr w:type="gramEnd"/>
-      <w:r>
-        <w:rPr>
-          <w:rFonts w:ascii="Times New Roman" w:hAnsi="Times New Roman" w:cs="Times New Roman"/>
-          <w:bCs/>
-          <w:sz w:val="24"/>
-          <w:szCs w:val="24"/>
-        </w:rPr>
-        <w:t xml:space="preserve"> Weise übersehen wird, wenn sie vollständig bei der Auswertung rausgerechnet wird. </w:t>
-      </w:r>
-      <w:r>
-        <w:rPr>
-          <w:rFonts w:ascii="Times New Roman" w:hAnsi="Times New Roman" w:cs="Times New Roman"/>
-          <w:bCs/>
-          <w:sz w:val="24"/>
-          <w:szCs w:val="24"/>
-        </w:rPr>
-        <w:t>(</w:t>
-      </w:r>
-      <w:proofErr w:type="spellStart"/>
-      <w:r>
-        <w:rPr>
-          <w:rFonts w:ascii="Times New Roman" w:hAnsi="Times New Roman" w:cs="Times New Roman"/>
-          <w:bCs/>
-          <w:sz w:val="24"/>
-          <w:szCs w:val="24"/>
-        </w:rPr>
-        <w:t>Donoghue</w:t>
-      </w:r>
-      <w:proofErr w:type="spellEnd"/>
-      <w:r>
-        <w:rPr>
-          <w:rFonts w:ascii="Times New Roman" w:hAnsi="Times New Roman" w:cs="Times New Roman"/>
-          <w:bCs/>
-          <w:sz w:val="24"/>
-          <w:szCs w:val="24"/>
-        </w:rPr>
-        <w:t xml:space="preserve"> et al., 2020).</w:t>
+          <w:lang w:val="en-US"/>
+        </w:rPr>
+      </w:pPr>
+      <w:r>
+        <w:rPr>
+          <w:rFonts w:ascii="Times New Roman" w:hAnsi="Times New Roman" w:cs="Times New Roman"/>
+          <w:bCs/>
+          <w:sz w:val="24"/>
+          <w:szCs w:val="24"/>
+          <w:lang w:val="en-US"/>
+        </w:rPr>
+        <w:t>Cole, S.</w:t>
+      </w:r>
+      <w:r>
+        <w:rPr>
+          <w:rFonts w:ascii="Times New Roman" w:hAnsi="Times New Roman" w:cs="Times New Roman"/>
+          <w:bCs/>
+          <w:sz w:val="24"/>
+          <w:szCs w:val="24"/>
+          <w:lang w:val="en-US"/>
+        </w:rPr>
+        <w:t xml:space="preserve"> R.</w:t>
+      </w:r>
+      <w:r>
+        <w:rPr>
+          <w:rFonts w:ascii="Times New Roman" w:hAnsi="Times New Roman" w:cs="Times New Roman"/>
+          <w:bCs/>
+          <w:sz w:val="24"/>
+          <w:szCs w:val="24"/>
+          <w:lang w:val="en-US"/>
+        </w:rPr>
+        <w:t>, v</w:t>
+      </w:r>
+      <w:r>
+        <w:rPr>
+          <w:rFonts w:ascii="Times New Roman" w:hAnsi="Times New Roman" w:cs="Times New Roman"/>
+          <w:bCs/>
+          <w:sz w:val="24"/>
+          <w:szCs w:val="24"/>
+          <w:lang w:val="en-US"/>
+        </w:rPr>
+        <w:t xml:space="preserve">an der </w:t>
+      </w:r>
+      <w:proofErr w:type="spellStart"/>
+      <w:r>
+        <w:rPr>
+          <w:rFonts w:ascii="Times New Roman" w:hAnsi="Times New Roman" w:cs="Times New Roman"/>
+          <w:bCs/>
+          <w:sz w:val="24"/>
+          <w:szCs w:val="24"/>
+          <w:lang w:val="en-US"/>
+        </w:rPr>
+        <w:t>Meij</w:t>
+      </w:r>
+      <w:proofErr w:type="spellEnd"/>
+      <w:r>
+        <w:rPr>
+          <w:rFonts w:ascii="Times New Roman" w:hAnsi="Times New Roman" w:cs="Times New Roman"/>
+          <w:bCs/>
+          <w:sz w:val="24"/>
+          <w:szCs w:val="24"/>
+          <w:lang w:val="en-US"/>
+        </w:rPr>
+        <w:t>, R., Peterson, E.</w:t>
+      </w:r>
+      <w:r>
+        <w:rPr>
+          <w:rFonts w:ascii="Times New Roman" w:hAnsi="Times New Roman" w:cs="Times New Roman"/>
+          <w:bCs/>
+          <w:sz w:val="24"/>
+          <w:szCs w:val="24"/>
+          <w:lang w:val="en-US"/>
+        </w:rPr>
+        <w:t xml:space="preserve"> J.</w:t>
+      </w:r>
+      <w:r>
+        <w:rPr>
+          <w:rFonts w:ascii="Times New Roman" w:hAnsi="Times New Roman" w:cs="Times New Roman"/>
+          <w:bCs/>
+          <w:sz w:val="24"/>
+          <w:szCs w:val="24"/>
+          <w:lang w:val="en-US"/>
+        </w:rPr>
+        <w:t xml:space="preserve">, </w:t>
+      </w:r>
+      <w:r>
+        <w:rPr>
+          <w:rFonts w:ascii="Times New Roman" w:hAnsi="Times New Roman" w:cs="Times New Roman"/>
+          <w:bCs/>
+          <w:sz w:val="24"/>
+          <w:szCs w:val="24"/>
+          <w:lang w:val="en-US"/>
+        </w:rPr>
+        <w:t xml:space="preserve">de </w:t>
+      </w:r>
+      <w:proofErr w:type="spellStart"/>
+      <w:r>
+        <w:rPr>
+          <w:rFonts w:ascii="Times New Roman" w:hAnsi="Times New Roman" w:cs="Times New Roman"/>
+          <w:bCs/>
+          <w:sz w:val="24"/>
+          <w:szCs w:val="24"/>
+          <w:lang w:val="en-US"/>
+        </w:rPr>
+        <w:t>Hemptinne</w:t>
+      </w:r>
+      <w:proofErr w:type="spellEnd"/>
+      <w:r>
+        <w:rPr>
+          <w:rFonts w:ascii="Times New Roman" w:hAnsi="Times New Roman" w:cs="Times New Roman"/>
+          <w:bCs/>
+          <w:sz w:val="24"/>
+          <w:szCs w:val="24"/>
+          <w:lang w:val="en-US"/>
+        </w:rPr>
+        <w:t>, C., Starr, P.</w:t>
+      </w:r>
+      <w:r>
+        <w:rPr>
+          <w:rFonts w:ascii="Times New Roman" w:hAnsi="Times New Roman" w:cs="Times New Roman"/>
+          <w:bCs/>
+          <w:sz w:val="24"/>
+          <w:szCs w:val="24"/>
+          <w:lang w:val="en-US"/>
+        </w:rPr>
+        <w:t xml:space="preserve"> A.</w:t>
+      </w:r>
+      <w:r>
+        <w:rPr>
+          <w:rFonts w:ascii="Times New Roman" w:hAnsi="Times New Roman" w:cs="Times New Roman"/>
+          <w:bCs/>
+          <w:sz w:val="24"/>
+          <w:szCs w:val="24"/>
+          <w:lang w:val="en-US"/>
+        </w:rPr>
+        <w:t xml:space="preserve">, &amp; </w:t>
+      </w:r>
+      <w:proofErr w:type="spellStart"/>
+      <w:r>
+        <w:rPr>
+          <w:rFonts w:ascii="Times New Roman" w:hAnsi="Times New Roman" w:cs="Times New Roman"/>
+          <w:bCs/>
+          <w:sz w:val="24"/>
+          <w:szCs w:val="24"/>
+          <w:lang w:val="en-US"/>
+        </w:rPr>
+        <w:t>Voytek</w:t>
+      </w:r>
+      <w:proofErr w:type="spellEnd"/>
+      <w:r>
+        <w:rPr>
+          <w:rFonts w:ascii="Times New Roman" w:hAnsi="Times New Roman" w:cs="Times New Roman"/>
+          <w:bCs/>
+          <w:sz w:val="24"/>
+          <w:szCs w:val="24"/>
+          <w:lang w:val="en-US"/>
+        </w:rPr>
+        <w:t xml:space="preserve">, B. (2017). </w:t>
+      </w:r>
+      <w:proofErr w:type="spellStart"/>
+      <w:r>
+        <w:rPr>
+          <w:rFonts w:ascii="Times New Roman" w:hAnsi="Times New Roman" w:cs="Times New Roman"/>
+          <w:bCs/>
+          <w:sz w:val="24"/>
+          <w:szCs w:val="24"/>
+          <w:lang w:val="en-US"/>
+        </w:rPr>
+        <w:t>Nonsinusoidal</w:t>
+      </w:r>
+      <w:proofErr w:type="spellEnd"/>
+      <w:r>
+        <w:rPr>
+          <w:rFonts w:ascii="Times New Roman" w:hAnsi="Times New Roman" w:cs="Times New Roman"/>
+          <w:bCs/>
+          <w:sz w:val="24"/>
+          <w:szCs w:val="24"/>
+          <w:lang w:val="en-US"/>
+        </w:rPr>
+        <w:t xml:space="preserve"> beta oscillations reflect cortical pathophysiology in Parkinson's disease. </w:t>
+      </w:r>
+      <w:r>
+        <w:rPr>
+          <w:rFonts w:ascii="Times New Roman" w:hAnsi="Times New Roman" w:cs="Times New Roman"/>
+          <w:bCs/>
+          <w:i/>
+          <w:iCs/>
+          <w:sz w:val="24"/>
+          <w:szCs w:val="24"/>
+          <w:lang w:val="en-US"/>
+        </w:rPr>
+        <w:t>Journal of Neuroscience</w:t>
+      </w:r>
+      <w:r>
+        <w:rPr>
+          <w:rFonts w:ascii="Times New Roman" w:hAnsi="Times New Roman" w:cs="Times New Roman"/>
+          <w:bCs/>
+          <w:sz w:val="24"/>
+          <w:szCs w:val="24"/>
+          <w:lang w:val="en-US"/>
+        </w:rPr>
+        <w:t>, </w:t>
+      </w:r>
+      <w:r>
+        <w:rPr>
+          <w:rFonts w:ascii="Times New Roman" w:hAnsi="Times New Roman" w:cs="Times New Roman"/>
+          <w:bCs/>
+          <w:i/>
+          <w:iCs/>
+          <w:sz w:val="24"/>
+          <w:szCs w:val="24"/>
+          <w:lang w:val="en-US"/>
+        </w:rPr>
+        <w:t>37</w:t>
+      </w:r>
+      <w:r>
+        <w:rPr>
+          <w:rFonts w:ascii="Times New Roman" w:hAnsi="Times New Roman" w:cs="Times New Roman"/>
+          <w:bCs/>
+          <w:sz w:val="24"/>
+          <w:szCs w:val="24"/>
+          <w:lang w:val="en-US"/>
+        </w:rPr>
+        <w:t>(18), 4830-4840.</w:t>
       </w:r>
     </w:p>
     <w:p>
@@ -2413,52 +3617,70 @@
           <w:bCs/>
           <w:sz w:val="24"/>
           <w:szCs w:val="24"/>
-        </w:rPr>
-      </w:pPr>
-      <w:r>
-        <w:rPr>
-          <w:rFonts w:ascii="Times New Roman" w:hAnsi="Times New Roman" w:cs="Times New Roman"/>
-          <w:bCs/>
-          <w:sz w:val="24"/>
-          <w:szCs w:val="24"/>
-        </w:rPr>
-        <w:t xml:space="preserve">Abschließend werden die herausgerechneten Eigenschaften </w:t>
-      </w:r>
-      <w:r>
-        <w:rPr>
-          <w:rFonts w:ascii="Times New Roman" w:hAnsi="Times New Roman" w:cs="Times New Roman"/>
-          <w:bCs/>
-          <w:sz w:val="24"/>
-          <w:szCs w:val="24"/>
-        </w:rPr>
-        <w:t xml:space="preserve">mit Hilfe einer Regression ausgewertet. </w:t>
-      </w:r>
-      <w:r>
-        <w:rPr>
-          <w:rFonts w:ascii="Times New Roman" w:hAnsi="Times New Roman" w:cs="Times New Roman"/>
-          <w:bCs/>
-          <w:sz w:val="24"/>
-          <w:szCs w:val="24"/>
-        </w:rPr>
-        <w:t>Das Ziel ist es, mit einem selbstgeschriebenen Skript</w:t>
-      </w:r>
-      <w:r>
-        <w:rPr>
-          <w:rFonts w:ascii="Times New Roman" w:hAnsi="Times New Roman" w:cs="Times New Roman"/>
-          <w:bCs/>
-          <w:sz w:val="24"/>
-          <w:szCs w:val="24"/>
-        </w:rPr>
-        <w:t xml:space="preserve"> den gesamten beschriebenen Prozess automatisiert ablaufen zu lassen, um die Datensätze sämtlicher Patienten </w:t>
-      </w:r>
-      <w:r>
-        <w:rPr>
-          <w:rFonts w:ascii="Times New Roman" w:hAnsi="Times New Roman" w:cs="Times New Roman"/>
-          <w:bCs/>
-          <w:sz w:val="24"/>
-          <w:szCs w:val="24"/>
-        </w:rPr>
-        <w:t xml:space="preserve">potentiell für die Auswertung nutzen zu können. </w:t>
+          <w:lang w:val="en-US"/>
+        </w:rPr>
+      </w:pPr>
+      <w:r>
+        <w:rPr>
+          <w:rFonts w:ascii="Times New Roman" w:hAnsi="Times New Roman" w:cs="Times New Roman"/>
+          <w:bCs/>
+          <w:sz w:val="24"/>
+          <w:szCs w:val="24"/>
+          <w:lang w:val="en-US"/>
+        </w:rPr>
+        <w:t>Donoghue,</w:t>
+      </w:r>
+      <w:r>
+        <w:rPr>
+          <w:rFonts w:ascii="Times New Roman" w:hAnsi="Times New Roman" w:cs="Times New Roman"/>
+          <w:bCs/>
+          <w:sz w:val="24"/>
+          <w:szCs w:val="24"/>
+          <w:lang w:val="en-US"/>
+        </w:rPr>
+        <w:t xml:space="preserve"> T., Haller, M., Peterson, E.</w:t>
+      </w:r>
+      <w:r>
+        <w:rPr>
+          <w:rFonts w:ascii="Times New Roman" w:hAnsi="Times New Roman" w:cs="Times New Roman"/>
+          <w:bCs/>
+          <w:sz w:val="24"/>
+          <w:szCs w:val="24"/>
+          <w:lang w:val="en-US"/>
+        </w:rPr>
+        <w:t xml:space="preserve"> J.</w:t>
+      </w:r>
+      <w:r>
+        <w:rPr>
+          <w:rFonts w:ascii="Times New Roman" w:hAnsi="Times New Roman" w:cs="Times New Roman"/>
+          <w:bCs/>
+          <w:sz w:val="24"/>
+          <w:szCs w:val="24"/>
+          <w:lang w:val="en-US"/>
+        </w:rPr>
+        <w:t xml:space="preserve">, Varma, P., Sebastian, P., </w:t>
+      </w:r>
+      <w:proofErr w:type="gramStart"/>
+      <w:r>
+        <w:rPr>
+          <w:rFonts w:ascii="Times New Roman" w:hAnsi="Times New Roman" w:cs="Times New Roman"/>
+          <w:bCs/>
+          <w:sz w:val="24"/>
+          <w:szCs w:val="24"/>
+          <w:lang w:val="en-US"/>
+        </w:rPr>
+        <w:t>Gao</w:t>
+      </w:r>
+      <w:proofErr w:type="gramEnd"/>
+      <w:r>
+        <w:rPr>
+          <w:rFonts w:ascii="Times New Roman" w:hAnsi="Times New Roman" w:cs="Times New Roman"/>
+          <w:bCs/>
+          <w:sz w:val="24"/>
+          <w:szCs w:val="24"/>
+          <w:lang w:val="en-US"/>
+        </w:rPr>
+        <w:t>, R. et al. (2020). Parameterizing neural power spectra into periodic and aperiodic components. Nature neuroscience, 23(12), 1655-1665.</w:t>
       </w:r>
     </w:p>
     <w:p>
@@ -2466,21 +3688,77 @@
         <w:spacing w:line="360" w:lineRule="auto"/>
         <w:rPr>
           <w:rFonts w:ascii="Times New Roman" w:hAnsi="Times New Roman" w:cs="Times New Roman"/>
-          <w:b/>
-          <w:bCs/>
-          <w:sz w:val="24"/>
-          <w:szCs w:val="24"/>
-        </w:rPr>
-      </w:pPr>
-      <w:r>
-        <w:rPr>
-          <w:rFonts w:ascii="Times New Roman" w:hAnsi="Times New Roman" w:cs="Times New Roman"/>
-          <w:b/>
-          <w:bCs/>
-          <w:sz w:val="24"/>
-          <w:szCs w:val="24"/>
-        </w:rPr>
-        <w:t>Vorliegende Daten</w:t>
+          <w:sz w:val="24"/>
+          <w:szCs w:val="24"/>
+          <w:shd w:val="clear" w:color="auto" w:fill="FFFFFF"/>
+          <w:lang w:val="en-US"/>
+        </w:rPr>
+      </w:pPr>
+      <w:proofErr w:type="spellStart"/>
+      <w:r>
+        <w:rPr>
+          <w:rFonts w:ascii="Times New Roman" w:hAnsi="Times New Roman" w:cs="Times New Roman"/>
+          <w:sz w:val="24"/>
+          <w:szCs w:val="24"/>
+          <w:shd w:val="clear" w:color="auto" w:fill="FFFFFF"/>
+          <w:lang w:val="en-US"/>
+        </w:rPr>
+        <w:t>Jankovic</w:t>
+      </w:r>
+      <w:proofErr w:type="spellEnd"/>
+      <w:r>
+        <w:rPr>
+          <w:rFonts w:ascii="Times New Roman" w:hAnsi="Times New Roman" w:cs="Times New Roman"/>
+          <w:sz w:val="24"/>
+          <w:szCs w:val="24"/>
+          <w:shd w:val="clear" w:color="auto" w:fill="FFFFFF"/>
+          <w:lang w:val="en-US"/>
+        </w:rPr>
+        <w:t>, J. (2008). Parkinson’s disease: clinical features and diagnosis. </w:t>
+      </w:r>
+      <w:r>
+        <w:rPr>
+          <w:rFonts w:ascii="Times New Roman" w:hAnsi="Times New Roman" w:cs="Times New Roman"/>
+          <w:i/>
+          <w:iCs/>
+          <w:sz w:val="24"/>
+          <w:szCs w:val="24"/>
+          <w:shd w:val="clear" w:color="auto" w:fill="FFFFFF"/>
+          <w:lang w:val="en-US"/>
+        </w:rPr>
+        <w:t>Journal of neurology, neurosurgery &amp; psychiatry</w:t>
+      </w:r>
+      <w:r>
+        <w:rPr>
+          <w:rFonts w:ascii="Times New Roman" w:hAnsi="Times New Roman" w:cs="Times New Roman"/>
+          <w:sz w:val="24"/>
+          <w:szCs w:val="24"/>
+          <w:shd w:val="clear" w:color="auto" w:fill="FFFFFF"/>
+          <w:lang w:val="en-US"/>
+        </w:rPr>
+        <w:t>, </w:t>
+      </w:r>
+      <w:r>
+        <w:rPr>
+          <w:rFonts w:ascii="Times New Roman" w:hAnsi="Times New Roman" w:cs="Times New Roman"/>
+          <w:i/>
+          <w:iCs/>
+          <w:sz w:val="24"/>
+          <w:szCs w:val="24"/>
+          <w:shd w:val="clear" w:color="auto" w:fill="FFFFFF"/>
+          <w:lang w:val="en-US"/>
+        </w:rPr>
+        <w:t>79</w:t>
+      </w:r>
+      <w:r>
+        <w:rPr>
+          <w:rFonts w:ascii="Times New Roman" w:hAnsi="Times New Roman" w:cs="Times New Roman"/>
+          <w:sz w:val="24"/>
+          <w:szCs w:val="24"/>
+          <w:shd w:val="clear" w:color="auto" w:fill="FFFFFF"/>
+          <w:lang w:val="en-US"/>
+        </w:rPr>
+        <w:t>(4), 368-376.</w:t>
       </w:r>
     </w:p>
     <w:p>
@@ -2488,95 +3766,225 @@
         <w:spacing w:line="360" w:lineRule="auto"/>
         <w:rPr>
           <w:rFonts w:ascii="Times New Roman" w:hAnsi="Times New Roman" w:cs="Times New Roman"/>
-          <w:bCs/>
-          <w:sz w:val="24"/>
-          <w:szCs w:val="24"/>
-        </w:rPr>
-      </w:pPr>
-      <w:r>
-        <w:rPr>
-          <w:rFonts w:ascii="Times New Roman" w:hAnsi="Times New Roman" w:cs="Times New Roman"/>
-          <w:bCs/>
-          <w:sz w:val="24"/>
-          <w:szCs w:val="24"/>
-        </w:rPr>
-        <w:t xml:space="preserve">Die Tiefe der Elektroden ist in dem Namen der Datei codiert. Dabei </w:t>
-      </w:r>
-      <w:r>
-        <w:rPr>
-          <w:rFonts w:ascii="Times New Roman" w:hAnsi="Times New Roman" w:cs="Times New Roman"/>
-          <w:bCs/>
-          <w:sz w:val="24"/>
-          <w:szCs w:val="24"/>
-        </w:rPr>
-        <w:t>ist 0 die anatomische Mitte des STN. Im Namen der Datei ist ebenfalls codiert, von welcher Seit die Elektrode kommt und ob es T1 oder T2 ist.</w:t>
-      </w:r>
-      <w:r>
-        <w:rPr>
-          <w:rFonts w:ascii="Times New Roman" w:hAnsi="Times New Roman" w:cs="Times New Roman"/>
-          <w:bCs/>
-          <w:sz w:val="24"/>
-          <w:szCs w:val="24"/>
-        </w:rPr>
-        <w:t xml:space="preserve"> Jede Datei enthält Informationen über die Anzahl, Art und Messeinheit der Kanäle, die Samplerate und die Anzahl der Samples, ob sich die Elektrode zentral, </w:t>
-      </w:r>
-      <w:proofErr w:type="spellStart"/>
-      <w:r>
-        <w:rPr>
-          <w:rFonts w:ascii="Times New Roman" w:hAnsi="Times New Roman" w:cs="Times New Roman"/>
-          <w:bCs/>
-          <w:sz w:val="24"/>
-          <w:szCs w:val="24"/>
-        </w:rPr>
-        <w:t>anterior</w:t>
-      </w:r>
-      <w:proofErr w:type="spellEnd"/>
-      <w:r>
-        <w:rPr>
-          <w:rFonts w:ascii="Times New Roman" w:hAnsi="Times New Roman" w:cs="Times New Roman"/>
-          <w:bCs/>
-          <w:sz w:val="24"/>
-          <w:szCs w:val="24"/>
-        </w:rPr>
-        <w:t xml:space="preserve"> oder </w:t>
-      </w:r>
-      <w:proofErr w:type="spellStart"/>
-      <w:r>
-        <w:rPr>
-          <w:rFonts w:ascii="Times New Roman" w:hAnsi="Times New Roman" w:cs="Times New Roman"/>
-          <w:bCs/>
-          <w:sz w:val="24"/>
-          <w:szCs w:val="24"/>
-        </w:rPr>
-        <w:t>posterior</w:t>
-      </w:r>
-      <w:proofErr w:type="spellEnd"/>
-      <w:r>
-        <w:rPr>
-          <w:rFonts w:ascii="Times New Roman" w:hAnsi="Times New Roman" w:cs="Times New Roman"/>
-          <w:bCs/>
-          <w:sz w:val="24"/>
-          <w:szCs w:val="24"/>
-        </w:rPr>
-        <w:t xml:space="preserve"> befindet sowie den Messwert der Gehirnaktivität.</w:t>
-      </w:r>
-      <w:r>
-        <w:rPr>
-          <w:rFonts w:ascii="Times New Roman" w:hAnsi="Times New Roman" w:cs="Times New Roman"/>
-          <w:bCs/>
-          <w:sz w:val="24"/>
-          <w:szCs w:val="24"/>
-        </w:rPr>
-        <w:t xml:space="preserve"> Neben den Rohdaten befinden sich in Datensätzen auch bereits </w:t>
-      </w:r>
-      <w:r>
-        <w:rPr>
-          <w:rFonts w:ascii="Times New Roman" w:hAnsi="Times New Roman" w:cs="Times New Roman"/>
-          <w:bCs/>
-          <w:sz w:val="24"/>
-          <w:szCs w:val="24"/>
-        </w:rPr>
-        <w:t>vorgefilterte Daten.</w:t>
+          <w:sz w:val="24"/>
+          <w:szCs w:val="24"/>
+          <w:shd w:val="clear" w:color="auto" w:fill="FFFFFF"/>
+          <w:lang w:val="en-US"/>
+        </w:rPr>
+      </w:pPr>
+      <w:proofErr w:type="spellStart"/>
+      <w:r>
+        <w:rPr>
+          <w:rFonts w:ascii="Times New Roman" w:hAnsi="Times New Roman" w:cs="Times New Roman"/>
+          <w:sz w:val="24"/>
+          <w:szCs w:val="24"/>
+          <w:shd w:val="clear" w:color="auto" w:fill="FFFFFF"/>
+        </w:rPr>
+        <w:t>Koirala</w:t>
+      </w:r>
+      <w:proofErr w:type="spellEnd"/>
+      <w:r>
+        <w:rPr>
+          <w:rFonts w:ascii="Times New Roman" w:hAnsi="Times New Roman" w:cs="Times New Roman"/>
+          <w:sz w:val="24"/>
+          <w:szCs w:val="24"/>
+          <w:shd w:val="clear" w:color="auto" w:fill="FFFFFF"/>
+        </w:rPr>
+        <w:t xml:space="preserve">, </w:t>
+      </w:r>
+      <w:proofErr w:type="gramStart"/>
+      <w:r>
+        <w:rPr>
+          <w:rFonts w:ascii="Times New Roman" w:hAnsi="Times New Roman" w:cs="Times New Roman"/>
+          <w:sz w:val="24"/>
+          <w:szCs w:val="24"/>
+          <w:shd w:val="clear" w:color="auto" w:fill="FFFFFF"/>
+        </w:rPr>
+        <w:t>N.,</w:t>
+      </w:r>
+      <w:proofErr w:type="gramEnd"/>
+      <w:r>
+        <w:rPr>
+          <w:rFonts w:ascii="Times New Roman" w:hAnsi="Times New Roman" w:cs="Times New Roman"/>
+          <w:sz w:val="24"/>
+          <w:szCs w:val="24"/>
+          <w:shd w:val="clear" w:color="auto" w:fill="FFFFFF"/>
+        </w:rPr>
+        <w:t xml:space="preserve"> Serrano, L., Pas</w:t>
+      </w:r>
+      <w:r>
+        <w:rPr>
+          <w:rFonts w:ascii="Times New Roman" w:hAnsi="Times New Roman" w:cs="Times New Roman"/>
+          <w:sz w:val="24"/>
+          <w:szCs w:val="24"/>
+          <w:shd w:val="clear" w:color="auto" w:fill="FFFFFF"/>
+        </w:rPr>
+        <w:t xml:space="preserve">chen, S., Falk, D., </w:t>
+      </w:r>
+      <w:proofErr w:type="spellStart"/>
+      <w:r>
+        <w:rPr>
+          <w:rFonts w:ascii="Times New Roman" w:hAnsi="Times New Roman" w:cs="Times New Roman"/>
+          <w:sz w:val="24"/>
+          <w:szCs w:val="24"/>
+          <w:shd w:val="clear" w:color="auto" w:fill="FFFFFF"/>
+        </w:rPr>
+        <w:t>Anwar</w:t>
+      </w:r>
+      <w:proofErr w:type="spellEnd"/>
+      <w:r>
+        <w:rPr>
+          <w:rFonts w:ascii="Times New Roman" w:hAnsi="Times New Roman" w:cs="Times New Roman"/>
+          <w:sz w:val="24"/>
+          <w:szCs w:val="24"/>
+          <w:shd w:val="clear" w:color="auto" w:fill="FFFFFF"/>
+        </w:rPr>
+        <w:t>, A.</w:t>
+      </w:r>
+      <w:r>
+        <w:rPr>
+          <w:rFonts w:ascii="Times New Roman" w:hAnsi="Times New Roman" w:cs="Times New Roman"/>
+          <w:sz w:val="24"/>
+          <w:szCs w:val="24"/>
+          <w:shd w:val="clear" w:color="auto" w:fill="FFFFFF"/>
+        </w:rPr>
+        <w:t xml:space="preserve"> </w:t>
+      </w:r>
+      <w:r>
+        <w:rPr>
+          <w:rFonts w:ascii="Times New Roman" w:hAnsi="Times New Roman" w:cs="Times New Roman"/>
+          <w:sz w:val="24"/>
+          <w:szCs w:val="24"/>
+          <w:shd w:val="clear" w:color="auto" w:fill="FFFFFF"/>
+        </w:rPr>
+        <w:t>R.</w:t>
+      </w:r>
+      <w:r>
+        <w:rPr>
+          <w:rFonts w:ascii="Times New Roman" w:hAnsi="Times New Roman" w:cs="Times New Roman"/>
+          <w:sz w:val="24"/>
+          <w:szCs w:val="24"/>
+          <w:shd w:val="clear" w:color="auto" w:fill="FFFFFF"/>
+        </w:rPr>
+        <w:t xml:space="preserve">, </w:t>
+      </w:r>
+      <w:proofErr w:type="spellStart"/>
+      <w:r>
+        <w:rPr>
+          <w:rFonts w:ascii="Times New Roman" w:hAnsi="Times New Roman" w:cs="Times New Roman"/>
+          <w:sz w:val="24"/>
+          <w:szCs w:val="24"/>
+          <w:shd w:val="clear" w:color="auto" w:fill="FFFFFF"/>
+        </w:rPr>
+        <w:t>Kuravi</w:t>
+      </w:r>
+      <w:proofErr w:type="spellEnd"/>
+      <w:r>
+        <w:rPr>
+          <w:rFonts w:ascii="Times New Roman" w:hAnsi="Times New Roman" w:cs="Times New Roman"/>
+          <w:sz w:val="24"/>
+          <w:szCs w:val="24"/>
+          <w:shd w:val="clear" w:color="auto" w:fill="FFFFFF"/>
+        </w:rPr>
+        <w:t xml:space="preserve">, P. et al. </w:t>
+      </w:r>
+      <w:r>
+        <w:rPr>
+          <w:rFonts w:ascii="Times New Roman" w:hAnsi="Times New Roman" w:cs="Times New Roman"/>
+          <w:sz w:val="24"/>
+          <w:szCs w:val="24"/>
+          <w:shd w:val="clear" w:color="auto" w:fill="FFFFFF"/>
+          <w:lang w:val="en-US"/>
+        </w:rPr>
+        <w:t xml:space="preserve">(2020). </w:t>
+      </w:r>
+      <w:r>
+        <w:rPr>
+          <w:rFonts w:ascii="Times New Roman" w:hAnsi="Times New Roman" w:cs="Times New Roman"/>
+          <w:sz w:val="24"/>
+          <w:szCs w:val="24"/>
+          <w:shd w:val="clear" w:color="auto" w:fill="FFFFFF"/>
+          <w:lang w:val="en-US"/>
+        </w:rPr>
+        <w:t xml:space="preserve">Mapping of </w:t>
+      </w:r>
+      <w:proofErr w:type="spellStart"/>
+      <w:r>
+        <w:rPr>
+          <w:rFonts w:ascii="Times New Roman" w:hAnsi="Times New Roman" w:cs="Times New Roman"/>
+          <w:sz w:val="24"/>
+          <w:szCs w:val="24"/>
+          <w:shd w:val="clear" w:color="auto" w:fill="FFFFFF"/>
+          <w:lang w:val="en-US"/>
+        </w:rPr>
+        <w:t>subthalamic</w:t>
+      </w:r>
+      <w:proofErr w:type="spellEnd"/>
+      <w:r>
+        <w:rPr>
+          <w:rFonts w:ascii="Times New Roman" w:hAnsi="Times New Roman" w:cs="Times New Roman"/>
+          <w:sz w:val="24"/>
+          <w:szCs w:val="24"/>
+          <w:shd w:val="clear" w:color="auto" w:fill="FFFFFF"/>
+          <w:lang w:val="en-US"/>
+        </w:rPr>
+        <w:t xml:space="preserve"> nucleus using microelectrode recordings during deep brain stimulation. </w:t>
+      </w:r>
+      <w:r>
+        <w:rPr>
+          <w:rFonts w:ascii="Times New Roman" w:hAnsi="Times New Roman" w:cs="Times New Roman"/>
+          <w:i/>
+          <w:iCs/>
+          <w:sz w:val="24"/>
+          <w:szCs w:val="24"/>
+          <w:shd w:val="clear" w:color="auto" w:fill="FFFFFF"/>
+          <w:lang w:val="en-US"/>
+        </w:rPr>
+        <w:t>Scien</w:t>
+      </w:r>
+      <w:r>
+        <w:rPr>
+          <w:rFonts w:ascii="Times New Roman" w:hAnsi="Times New Roman" w:cs="Times New Roman"/>
+          <w:i/>
+          <w:iCs/>
+          <w:sz w:val="24"/>
+          <w:szCs w:val="24"/>
+          <w:shd w:val="clear" w:color="auto" w:fill="FFFFFF"/>
+          <w:lang w:val="en-US"/>
+        </w:rPr>
+        <w:t>tific reports</w:t>
+      </w:r>
+      <w:r>
+        <w:rPr>
+          <w:rFonts w:ascii="Times New Roman" w:hAnsi="Times New Roman" w:cs="Times New Roman"/>
+          <w:sz w:val="24"/>
+          <w:szCs w:val="24"/>
+          <w:shd w:val="clear" w:color="auto" w:fill="FFFFFF"/>
+          <w:lang w:val="en-US"/>
+        </w:rPr>
+        <w:t>, </w:t>
+      </w:r>
+      <w:r>
+        <w:rPr>
+          <w:rFonts w:ascii="Times New Roman" w:hAnsi="Times New Roman" w:cs="Times New Roman"/>
+          <w:i/>
+          <w:iCs/>
+          <w:sz w:val="24"/>
+          <w:szCs w:val="24"/>
+          <w:shd w:val="clear" w:color="auto" w:fill="FFFFFF"/>
+          <w:lang w:val="en-US"/>
+        </w:rPr>
+        <w:t>10</w:t>
+      </w:r>
+      <w:r>
+        <w:rPr>
+          <w:rFonts w:ascii="Times New Roman" w:hAnsi="Times New Roman" w:cs="Times New Roman"/>
+          <w:sz w:val="24"/>
+          <w:szCs w:val="24"/>
+          <w:shd w:val="clear" w:color="auto" w:fill="FFFFFF"/>
+          <w:lang w:val="en-US"/>
+        </w:rPr>
+        <w:t>(1), 1-12.</w:t>
       </w:r>
     </w:p>
     <w:p>
@@ -2584,103 +3992,237 @@
         <w:spacing w:line="360" w:lineRule="auto"/>
         <w:rPr>
           <w:rFonts w:ascii="Times New Roman" w:hAnsi="Times New Roman" w:cs="Times New Roman"/>
-          <w:b/>
-          <w:bCs/>
-          <w:sz w:val="24"/>
-          <w:szCs w:val="24"/>
-          <w:lang w:val="en-US"/>
-        </w:rPr>
-      </w:pPr>
-      <w:proofErr w:type="spellStart"/>
-      <w:r>
-        <w:rPr>
-          <w:rFonts w:ascii="Times New Roman" w:hAnsi="Times New Roman" w:cs="Times New Roman"/>
-          <w:b/>
-          <w:bCs/>
-          <w:sz w:val="24"/>
-          <w:szCs w:val="24"/>
-          <w:lang w:val="en-US"/>
-        </w:rPr>
-        <w:t>Literatur</w:t>
-      </w:r>
-      <w:proofErr w:type="spellEnd"/>
+          <w:sz w:val="24"/>
+          <w:szCs w:val="24"/>
+          <w:shd w:val="clear" w:color="auto" w:fill="FFFFFF"/>
+          <w:lang w:val="en-US"/>
+        </w:rPr>
+      </w:pPr>
+      <w:proofErr w:type="spellStart"/>
+      <w:r>
+        <w:rPr>
+          <w:rFonts w:ascii="Times New Roman" w:hAnsi="Times New Roman" w:cs="Times New Roman"/>
+          <w:sz w:val="24"/>
+          <w:szCs w:val="24"/>
+          <w:shd w:val="clear" w:color="auto" w:fill="FFFFFF"/>
+          <w:lang w:val="en-US"/>
+        </w:rPr>
+        <w:t>Oostenveld</w:t>
+      </w:r>
+      <w:proofErr w:type="spellEnd"/>
+      <w:r>
+        <w:rPr>
+          <w:rFonts w:ascii="Times New Roman" w:hAnsi="Times New Roman" w:cs="Times New Roman"/>
+          <w:sz w:val="24"/>
+          <w:szCs w:val="24"/>
+          <w:shd w:val="clear" w:color="auto" w:fill="FFFFFF"/>
+          <w:lang w:val="en-US"/>
+        </w:rPr>
+        <w:t xml:space="preserve">, R., Fries, P., Maris, E., &amp; </w:t>
+      </w:r>
+      <w:proofErr w:type="spellStart"/>
+      <w:r>
+        <w:rPr>
+          <w:rFonts w:ascii="Times New Roman" w:hAnsi="Times New Roman" w:cs="Times New Roman"/>
+          <w:sz w:val="24"/>
+          <w:szCs w:val="24"/>
+          <w:shd w:val="clear" w:color="auto" w:fill="FFFFFF"/>
+          <w:lang w:val="en-US"/>
+        </w:rPr>
+        <w:t>Schoffelen</w:t>
+      </w:r>
+      <w:proofErr w:type="spellEnd"/>
+      <w:r>
+        <w:rPr>
+          <w:rFonts w:ascii="Times New Roman" w:hAnsi="Times New Roman" w:cs="Times New Roman"/>
+          <w:sz w:val="24"/>
+          <w:szCs w:val="24"/>
+          <w:shd w:val="clear" w:color="auto" w:fill="FFFFFF"/>
+          <w:lang w:val="en-US"/>
+        </w:rPr>
+        <w:t xml:space="preserve">, J. M. (2011). </w:t>
+      </w:r>
+      <w:proofErr w:type="spellStart"/>
+      <w:r>
+        <w:rPr>
+          <w:rFonts w:ascii="Times New Roman" w:hAnsi="Times New Roman" w:cs="Times New Roman"/>
+          <w:sz w:val="24"/>
+          <w:szCs w:val="24"/>
+          <w:shd w:val="clear" w:color="auto" w:fill="FFFFFF"/>
+          <w:lang w:val="en-US"/>
+        </w:rPr>
+        <w:t>FieldTrip</w:t>
+      </w:r>
+      <w:proofErr w:type="spellEnd"/>
+      <w:r>
+        <w:rPr>
+          <w:rFonts w:ascii="Times New Roman" w:hAnsi="Times New Roman" w:cs="Times New Roman"/>
+          <w:sz w:val="24"/>
+          <w:szCs w:val="24"/>
+          <w:shd w:val="clear" w:color="auto" w:fill="FFFFFF"/>
+          <w:lang w:val="en-US"/>
+        </w:rPr>
+        <w:t>: open source software for advanced analysis of MEG, EEG, and invasive electrophysiological data. Computational intelligence and neuroscience, 2011.</w:t>
+      </w:r>
     </w:p>
     <w:p>
       <w:pPr>
         <w:spacing w:line="360" w:lineRule="auto"/>
         <w:rPr>
-          <w:rFonts w:ascii="Times New Roman" w:hAnsi="Times New Roman" w:cs="Times New Roman"/>
-          <w:bCs/>
-          <w:sz w:val="24"/>
-          <w:szCs w:val="24"/>
-          <w:lang w:val="en-US"/>
-        </w:rPr>
-      </w:pPr>
-      <w:r>
-        <w:rPr>
-          <w:rFonts w:ascii="Times New Roman" w:hAnsi="Times New Roman" w:cs="Times New Roman"/>
-          <w:bCs/>
-          <w:sz w:val="24"/>
-          <w:szCs w:val="24"/>
-          <w:lang w:val="en-US"/>
-        </w:rPr>
-        <w:t xml:space="preserve">Donoghue, T., Haller, M., Peterson, E. J., Varma, P., Sebastian, P., </w:t>
-      </w:r>
-      <w:proofErr w:type="gramStart"/>
-      <w:r>
-        <w:rPr>
-          <w:rFonts w:ascii="Times New Roman" w:hAnsi="Times New Roman" w:cs="Times New Roman"/>
-          <w:bCs/>
-          <w:sz w:val="24"/>
-          <w:szCs w:val="24"/>
-          <w:lang w:val="en-US"/>
-        </w:rPr>
-        <w:t>Gao</w:t>
-      </w:r>
-      <w:proofErr w:type="gramEnd"/>
-      <w:r>
-        <w:rPr>
-          <w:rFonts w:ascii="Times New Roman" w:hAnsi="Times New Roman" w:cs="Times New Roman"/>
-          <w:bCs/>
-          <w:sz w:val="24"/>
-          <w:szCs w:val="24"/>
-          <w:lang w:val="en-US"/>
-        </w:rPr>
-        <w:t>, R. et al. (2020). Parameterizing neural power spectra into periodic and aperiodic components. Nature neuroscience, 23(12), 1655-1665.</w:t>
-      </w:r>
-    </w:p>
-    <w:p>
-      <w:pPr>
-        <w:spacing w:line="360" w:lineRule="auto"/>
-        <w:rPr>
-          <w:rFonts w:ascii="Times New Roman" w:hAnsi="Times New Roman" w:cs="Times New Roman"/>
-          <w:sz w:val="24"/>
-          <w:szCs w:val="24"/>
-          <w:shd w:val="clear" w:color="auto" w:fill="FFFFFF"/>
-          <w:lang w:val="en-US"/>
-        </w:rPr>
-      </w:pPr>
-      <w:proofErr w:type="spellStart"/>
-      <w:r>
-        <w:rPr>
-          <w:rFonts w:ascii="Times New Roman" w:hAnsi="Times New Roman" w:cs="Times New Roman"/>
-          <w:sz w:val="24"/>
-          <w:szCs w:val="24"/>
-          <w:shd w:val="clear" w:color="auto" w:fill="FFFFFF"/>
-          <w:lang w:val="en-US"/>
-        </w:rPr>
-        <w:t>Jankovic</w:t>
-      </w:r>
-      <w:proofErr w:type="spellEnd"/>
-      <w:r>
-        <w:rPr>
-          <w:rFonts w:ascii="Times New Roman" w:hAnsi="Times New Roman" w:cs="Times New Roman"/>
-          <w:sz w:val="24"/>
-          <w:szCs w:val="24"/>
-          <w:shd w:val="clear" w:color="auto" w:fill="FFFFFF"/>
-          <w:lang w:val="en-US"/>
-        </w:rPr>
-        <w:t>, J. (2008). Parkinson’s disease: clinical features and diagnosis. </w:t>
+          <w:rStyle w:val="Hyperlink"/>
+          <w:rFonts w:ascii="Times New Roman" w:hAnsi="Times New Roman" w:cs="Times New Roman"/>
+          <w:color w:val="auto"/>
+          <w:sz w:val="24"/>
+          <w:szCs w:val="24"/>
+          <w:shd w:val="clear" w:color="auto" w:fill="FFFFFF"/>
+          <w:lang w:val="en-US"/>
+        </w:rPr>
+      </w:pPr>
+      <w:proofErr w:type="spellStart"/>
+      <w:r>
+        <w:rPr>
+          <w:rFonts w:ascii="Times New Roman" w:hAnsi="Times New Roman" w:cs="Times New Roman"/>
+          <w:sz w:val="24"/>
+          <w:szCs w:val="24"/>
+          <w:shd w:val="clear" w:color="auto" w:fill="FFFFFF"/>
+          <w:lang w:val="en-US"/>
+        </w:rPr>
+        <w:t>Poewe</w:t>
+      </w:r>
+      <w:proofErr w:type="spellEnd"/>
+      <w:r>
+        <w:rPr>
+          <w:rFonts w:ascii="Times New Roman" w:hAnsi="Times New Roman" w:cs="Times New Roman"/>
+          <w:sz w:val="24"/>
+          <w:szCs w:val="24"/>
+          <w:shd w:val="clear" w:color="auto" w:fill="FFFFFF"/>
+          <w:lang w:val="en-US"/>
+        </w:rPr>
+        <w:t xml:space="preserve">, W., </w:t>
+      </w:r>
+      <w:proofErr w:type="spellStart"/>
+      <w:r>
+        <w:rPr>
+          <w:rFonts w:ascii="Times New Roman" w:hAnsi="Times New Roman" w:cs="Times New Roman"/>
+          <w:sz w:val="24"/>
+          <w:szCs w:val="24"/>
+          <w:shd w:val="clear" w:color="auto" w:fill="FFFFFF"/>
+          <w:lang w:val="en-US"/>
+        </w:rPr>
+        <w:t>Seppi</w:t>
+      </w:r>
+      <w:proofErr w:type="spellEnd"/>
+      <w:r>
+        <w:rPr>
+          <w:rFonts w:ascii="Times New Roman" w:hAnsi="Times New Roman" w:cs="Times New Roman"/>
+          <w:sz w:val="24"/>
+          <w:szCs w:val="24"/>
+          <w:shd w:val="clear" w:color="auto" w:fill="FFFFFF"/>
+          <w:lang w:val="en-US"/>
+        </w:rPr>
+        <w:t>, K., Tanner, C.</w:t>
+      </w:r>
+      <w:r>
+        <w:rPr>
+          <w:rFonts w:ascii="Times New Roman" w:hAnsi="Times New Roman" w:cs="Times New Roman"/>
+          <w:sz w:val="24"/>
+          <w:szCs w:val="24"/>
+          <w:shd w:val="clear" w:color="auto" w:fill="FFFFFF"/>
+          <w:lang w:val="en-US"/>
+        </w:rPr>
+        <w:t xml:space="preserve"> M.</w:t>
+      </w:r>
+      <w:r>
+        <w:rPr>
+          <w:rFonts w:ascii="Times New Roman" w:hAnsi="Times New Roman" w:cs="Times New Roman"/>
+          <w:sz w:val="24"/>
+          <w:szCs w:val="24"/>
+          <w:shd w:val="clear" w:color="auto" w:fill="FFFFFF"/>
+          <w:lang w:val="en-US"/>
+        </w:rPr>
+        <w:t>, Halliday, G.</w:t>
+      </w:r>
+      <w:r>
+        <w:rPr>
+          <w:rFonts w:ascii="Times New Roman" w:hAnsi="Times New Roman" w:cs="Times New Roman"/>
+          <w:sz w:val="24"/>
+          <w:szCs w:val="24"/>
+          <w:shd w:val="clear" w:color="auto" w:fill="FFFFFF"/>
+          <w:lang w:val="en-US"/>
+        </w:rPr>
+        <w:t xml:space="preserve"> M.</w:t>
+      </w:r>
+      <w:r>
+        <w:rPr>
+          <w:rFonts w:ascii="Times New Roman" w:hAnsi="Times New Roman" w:cs="Times New Roman"/>
+          <w:sz w:val="24"/>
+          <w:szCs w:val="24"/>
+          <w:shd w:val="clear" w:color="auto" w:fill="FFFFFF"/>
+          <w:lang w:val="en-US"/>
+        </w:rPr>
+        <w:t xml:space="preserve">, </w:t>
+      </w:r>
+      <w:proofErr w:type="spellStart"/>
+      <w:r>
+        <w:rPr>
+          <w:rFonts w:ascii="Times New Roman" w:hAnsi="Times New Roman" w:cs="Times New Roman"/>
+          <w:sz w:val="24"/>
+          <w:szCs w:val="24"/>
+          <w:shd w:val="clear" w:color="auto" w:fill="FFFFFF"/>
+          <w:lang w:val="en-US"/>
+        </w:rPr>
+        <w:t>Brundin</w:t>
+      </w:r>
+      <w:proofErr w:type="spellEnd"/>
+      <w:r>
+        <w:rPr>
+          <w:rFonts w:ascii="Times New Roman" w:hAnsi="Times New Roman" w:cs="Times New Roman"/>
+          <w:sz w:val="24"/>
+          <w:szCs w:val="24"/>
+          <w:shd w:val="clear" w:color="auto" w:fill="FFFFFF"/>
+          <w:lang w:val="en-US"/>
+        </w:rPr>
+        <w:t>, P., Volkmann, J. et al.</w:t>
+      </w:r>
+      <w:r>
+        <w:rPr>
+          <w:rFonts w:ascii="Times New Roman" w:hAnsi="Times New Roman" w:cs="Times New Roman"/>
+          <w:sz w:val="24"/>
+          <w:szCs w:val="24"/>
+          <w:shd w:val="clear" w:color="auto" w:fill="FFFFFF"/>
+          <w:lang w:val="en-US"/>
+        </w:rPr>
+        <w:t xml:space="preserve"> </w:t>
+      </w:r>
+      <w:r>
+        <w:rPr>
+          <w:rFonts w:ascii="Times New Roman" w:hAnsi="Times New Roman" w:cs="Times New Roman"/>
+          <w:sz w:val="24"/>
+          <w:szCs w:val="24"/>
+          <w:shd w:val="clear" w:color="auto" w:fill="FFFFFF"/>
+          <w:lang w:val="en-US"/>
+        </w:rPr>
+        <w:t>(2017)</w:t>
+      </w:r>
+      <w:r>
+        <w:rPr>
+          <w:rFonts w:ascii="Times New Roman" w:hAnsi="Times New Roman" w:cs="Times New Roman"/>
+          <w:sz w:val="24"/>
+          <w:szCs w:val="24"/>
+          <w:shd w:val="clear" w:color="auto" w:fill="FFFFFF"/>
+          <w:lang w:val="en-US"/>
+        </w:rPr>
+        <w:t> </w:t>
+      </w:r>
+      <w:r>
+        <w:rPr>
+          <w:rFonts w:ascii="Times New Roman" w:hAnsi="Times New Roman" w:cs="Times New Roman"/>
+          <w:sz w:val="24"/>
+          <w:szCs w:val="24"/>
+          <w:shd w:val="clear" w:color="auto" w:fill="FFFFFF"/>
+          <w:lang w:val="en-US"/>
+        </w:rPr>
+        <w:t>Parkinson disease. </w:t>
       </w:r>
       <w:r>
         <w:rPr>
@@ -2692,17 +4234,7 @@
           <w:shd w:val="clear" w:color="auto" w:fill="FFFFFF"/>
           <w:lang w:val="en-US"/>
         </w:rPr>
-        <w:t>Journal of neurology, neurosurgery &amp; psychiatry</w:t>
-      </w:r>
-      <w:r>
-        <w:rPr>
-          <w:rFonts w:ascii="Times New Roman" w:hAnsi="Times New Roman" w:cs="Times New Roman"/>
-          <w:sz w:val="24"/>
-          <w:szCs w:val="24"/>
-          <w:shd w:val="clear" w:color="auto" w:fill="FFFFFF"/>
-          <w:lang w:val="en-US"/>
-        </w:rPr>
-        <w:t>, </w:t>
+        <w:t>Nat</w:t>
       </w:r>
       <w:r>
         <w:rPr>
@@ -2714,151 +4246,7 @@
           <w:shd w:val="clear" w:color="auto" w:fill="FFFFFF"/>
           <w:lang w:val="en-US"/>
         </w:rPr>
-        <w:t>79</w:t>
-      </w:r>
-      <w:r>
-        <w:rPr>
-          <w:rFonts w:ascii="Times New Roman" w:hAnsi="Times New Roman" w:cs="Times New Roman"/>
-          <w:sz w:val="24"/>
-          <w:szCs w:val="24"/>
-          <w:shd w:val="clear" w:color="auto" w:fill="FFFFFF"/>
-          <w:lang w:val="en-US"/>
-        </w:rPr>
-        <w:t>(4), 368-376.</w:t>
-      </w:r>
-    </w:p>
-    <w:p>
-      <w:pPr>
-        <w:spacing w:line="360" w:lineRule="auto"/>
-        <w:rPr>
-          <w:rFonts w:ascii="Times New Roman" w:hAnsi="Times New Roman" w:cs="Times New Roman"/>
-          <w:sz w:val="24"/>
-          <w:szCs w:val="24"/>
-          <w:shd w:val="clear" w:color="auto" w:fill="FFFFFF"/>
-          <w:lang w:val="en-US"/>
-        </w:rPr>
-      </w:pPr>
-      <w:proofErr w:type="spellStart"/>
-      <w:r>
-        <w:rPr>
-          <w:rFonts w:ascii="Times New Roman" w:hAnsi="Times New Roman" w:cs="Times New Roman"/>
-          <w:sz w:val="24"/>
-          <w:szCs w:val="24"/>
-          <w:shd w:val="clear" w:color="auto" w:fill="FFFFFF"/>
-          <w:lang w:val="en-US"/>
-        </w:rPr>
-        <w:t>Oostenveld</w:t>
-      </w:r>
-      <w:proofErr w:type="spellEnd"/>
-      <w:r>
-        <w:rPr>
-          <w:rFonts w:ascii="Times New Roman" w:hAnsi="Times New Roman" w:cs="Times New Roman"/>
-          <w:sz w:val="24"/>
-          <w:szCs w:val="24"/>
-          <w:shd w:val="clear" w:color="auto" w:fill="FFFFFF"/>
-          <w:lang w:val="en-US"/>
-        </w:rPr>
-        <w:t xml:space="preserve">, R., Fries, P., Maris, E., &amp; </w:t>
-      </w:r>
-      <w:proofErr w:type="spellStart"/>
-      <w:r>
-        <w:rPr>
-          <w:rFonts w:ascii="Times New Roman" w:hAnsi="Times New Roman" w:cs="Times New Roman"/>
-          <w:sz w:val="24"/>
-          <w:szCs w:val="24"/>
-          <w:shd w:val="clear" w:color="auto" w:fill="FFFFFF"/>
-          <w:lang w:val="en-US"/>
-        </w:rPr>
-        <w:t>Schoffelen</w:t>
-      </w:r>
-      <w:proofErr w:type="spellEnd"/>
-      <w:r>
-        <w:rPr>
-          <w:rFonts w:ascii="Times New Roman" w:hAnsi="Times New Roman" w:cs="Times New Roman"/>
-          <w:sz w:val="24"/>
-          <w:szCs w:val="24"/>
-          <w:shd w:val="clear" w:color="auto" w:fill="FFFFFF"/>
-          <w:lang w:val="en-US"/>
-        </w:rPr>
-        <w:t xml:space="preserve">, J. M. (2011). </w:t>
-      </w:r>
-      <w:proofErr w:type="spellStart"/>
-      <w:r>
-        <w:rPr>
-          <w:rFonts w:ascii="Times New Roman" w:hAnsi="Times New Roman" w:cs="Times New Roman"/>
-          <w:sz w:val="24"/>
-          <w:szCs w:val="24"/>
-          <w:shd w:val="clear" w:color="auto" w:fill="FFFFFF"/>
-          <w:lang w:val="en-US"/>
-        </w:rPr>
-        <w:t>FieldTrip</w:t>
-      </w:r>
-      <w:proofErr w:type="spellEnd"/>
-      <w:r>
-        <w:rPr>
-          <w:rFonts w:ascii="Times New Roman" w:hAnsi="Times New Roman" w:cs="Times New Roman"/>
-          <w:sz w:val="24"/>
-          <w:szCs w:val="24"/>
-          <w:shd w:val="clear" w:color="auto" w:fill="FFFFFF"/>
-          <w:lang w:val="en-US"/>
-        </w:rPr>
-        <w:t>: open source software for advanced analysis of MEG, EEG, and invasive electrophysiological data. Computational intelligence and neuroscience, 2011.</w:t>
-      </w:r>
-    </w:p>
-    <w:p>
-      <w:pPr>
-        <w:spacing w:line="360" w:lineRule="auto"/>
-        <w:rPr>
-          <w:rFonts w:ascii="Times New Roman" w:hAnsi="Times New Roman" w:cs="Times New Roman"/>
-          <w:sz w:val="24"/>
-          <w:szCs w:val="24"/>
-          <w:shd w:val="clear" w:color="auto" w:fill="FFFFFF"/>
-          <w:lang w:val="en-US"/>
-        </w:rPr>
-      </w:pPr>
-      <w:proofErr w:type="spellStart"/>
-      <w:r>
-        <w:rPr>
-          <w:rFonts w:ascii="Times New Roman" w:hAnsi="Times New Roman" w:cs="Times New Roman"/>
-          <w:sz w:val="24"/>
-          <w:szCs w:val="24"/>
-          <w:shd w:val="clear" w:color="auto" w:fill="FFFFFF"/>
-          <w:lang w:val="en-US"/>
-        </w:rPr>
-        <w:t>Poewe</w:t>
-      </w:r>
-      <w:proofErr w:type="spellEnd"/>
-      <w:r>
-        <w:rPr>
-          <w:rFonts w:ascii="Times New Roman" w:hAnsi="Times New Roman" w:cs="Times New Roman"/>
-          <w:sz w:val="24"/>
-          <w:szCs w:val="24"/>
-          <w:shd w:val="clear" w:color="auto" w:fill="FFFFFF"/>
-          <w:lang w:val="en-US"/>
-        </w:rPr>
-        <w:t xml:space="preserve">, W., </w:t>
-      </w:r>
-      <w:proofErr w:type="spellStart"/>
-      <w:r>
-        <w:rPr>
-          <w:rFonts w:ascii="Times New Roman" w:hAnsi="Times New Roman" w:cs="Times New Roman"/>
-          <w:sz w:val="24"/>
-          <w:szCs w:val="24"/>
-          <w:shd w:val="clear" w:color="auto" w:fill="FFFFFF"/>
-          <w:lang w:val="en-US"/>
-        </w:rPr>
-        <w:t>Seppi</w:t>
-      </w:r>
-      <w:proofErr w:type="spellEnd"/>
-      <w:r>
-        <w:rPr>
-          <w:rFonts w:ascii="Times New Roman" w:hAnsi="Times New Roman" w:cs="Times New Roman"/>
-          <w:sz w:val="24"/>
-          <w:szCs w:val="24"/>
-          <w:shd w:val="clear" w:color="auto" w:fill="FFFFFF"/>
-          <w:lang w:val="en-US"/>
-        </w:rPr>
-        <w:t>, K., Tanner, C. </w:t>
+        <w:t>ure</w:t>
       </w:r>
       <w:r>
         <w:rPr>
@@ -2870,17 +4258,7 @@
           <w:shd w:val="clear" w:color="auto" w:fill="FFFFFF"/>
           <w:lang w:val="en-US"/>
         </w:rPr>
-        <w:t>et al.</w:t>
-      </w:r>
-      <w:r>
-        <w:rPr>
-          <w:rFonts w:ascii="Times New Roman" w:hAnsi="Times New Roman" w:cs="Times New Roman"/>
-          <w:sz w:val="24"/>
-          <w:szCs w:val="24"/>
-          <w:shd w:val="clear" w:color="auto" w:fill="FFFFFF"/>
-          <w:lang w:val="en-US"/>
-        </w:rPr>
-        <w:t> Parkinson disease. </w:t>
+        <w:t xml:space="preserve"> Rev</w:t>
       </w:r>
       <w:r>
         <w:rPr>
@@ -2892,11 +4270,61 @@
           <w:shd w:val="clear" w:color="auto" w:fill="FFFFFF"/>
           <w:lang w:val="en-US"/>
         </w:rPr>
-        <w:t>Nat Rev Dis Primers</w:t>
-      </w:r>
-      <w:r>
-        <w:rPr>
-          <w:rFonts w:ascii="Times New Roman" w:hAnsi="Times New Roman" w:cs="Times New Roman"/>
+        <w:t>iews.</w:t>
+      </w:r>
+      <w:r>
+        <w:rPr>
+          <w:rFonts w:ascii="Times New Roman" w:hAnsi="Times New Roman" w:cs="Times New Roman"/>
+          <w:i/>
+          <w:iCs/>
+          <w:sz w:val="24"/>
+          <w:szCs w:val="24"/>
+          <w:shd w:val="clear" w:color="auto" w:fill="FFFFFF"/>
+          <w:lang w:val="en-US"/>
+        </w:rPr>
+        <w:t xml:space="preserve"> Dis</w:t>
+      </w:r>
+      <w:r>
+        <w:rPr>
+          <w:rFonts w:ascii="Times New Roman" w:hAnsi="Times New Roman" w:cs="Times New Roman"/>
+          <w:i/>
+          <w:iCs/>
+          <w:sz w:val="24"/>
+          <w:szCs w:val="24"/>
+          <w:shd w:val="clear" w:color="auto" w:fill="FFFFFF"/>
+          <w:lang w:val="en-US"/>
+        </w:rPr>
+        <w:t>ease p</w:t>
+      </w:r>
+      <w:r>
+        <w:rPr>
+          <w:rFonts w:ascii="Times New Roman" w:hAnsi="Times New Roman" w:cs="Times New Roman"/>
+          <w:i/>
+          <w:iCs/>
+          <w:sz w:val="24"/>
+          <w:szCs w:val="24"/>
+          <w:shd w:val="clear" w:color="auto" w:fill="FFFFFF"/>
+          <w:lang w:val="en-US"/>
+        </w:rPr>
+        <w:t>rimers</w:t>
+      </w:r>
+      <w:r>
+        <w:rPr>
+          <w:rFonts w:ascii="Times New Roman" w:hAnsi="Times New Roman" w:cs="Times New Roman"/>
+          <w:i/>
+          <w:iCs/>
+          <w:sz w:val="24"/>
+          <w:szCs w:val="24"/>
+          <w:shd w:val="clear" w:color="auto" w:fill="FFFFFF"/>
+          <w:lang w:val="en-US"/>
+        </w:rPr>
+        <w:t>, 3,</w:t>
+      </w:r>
+      <w:r>
+        <w:rPr>
+          <w:rFonts w:ascii="Times New Roman" w:hAnsi="Times New Roman" w:cs="Times New Roman"/>
+          <w:b/>
+          <w:bCs/>
           <w:sz w:val="24"/>
           <w:szCs w:val="24"/>
           <w:shd w:val="clear" w:color="auto" w:fill="FFFFFF"/>
@@ -2907,24 +4335,22 @@
       <w:r>
         <w:rPr>
           <w:rFonts w:ascii="Times New Roman" w:hAnsi="Times New Roman" w:cs="Times New Roman"/>
-          <w:b/>
-          <w:bCs/>
-          <w:sz w:val="24"/>
-          <w:szCs w:val="24"/>
-          <w:shd w:val="clear" w:color="auto" w:fill="FFFFFF"/>
-          <w:lang w:val="en-US"/>
-        </w:rPr>
-        <w:t>3, </w:t>
-      </w:r>
-      <w:r>
-        <w:rPr>
-          <w:rFonts w:ascii="Times New Roman" w:hAnsi="Times New Roman" w:cs="Times New Roman"/>
-          <w:sz w:val="24"/>
-          <w:szCs w:val="24"/>
-          <w:shd w:val="clear" w:color="auto" w:fill="FFFFFF"/>
-          <w:lang w:val="en-US"/>
-        </w:rPr>
-        <w:t xml:space="preserve">17013 (2017). </w:t>
+          <w:sz w:val="24"/>
+          <w:szCs w:val="24"/>
+          <w:shd w:val="clear" w:color="auto" w:fill="FFFFFF"/>
+          <w:lang w:val="en-US"/>
+        </w:rPr>
+        <w:t>17013</w:t>
+      </w:r>
+      <w:r>
+        <w:rPr>
+          <w:rFonts w:ascii="Times New Roman" w:hAnsi="Times New Roman" w:cs="Times New Roman"/>
+          <w:sz w:val="24"/>
+          <w:szCs w:val="24"/>
+          <w:shd w:val="clear" w:color="auto" w:fill="FFFFFF"/>
+          <w:lang w:val="en-US"/>
+        </w:rPr>
+        <w:t xml:space="preserve">. </w:t>
       </w:r>
       <w:hyperlink r:id="rId7" w:history="1">
         <w:r>
@@ -2948,140 +4374,63 @@
           <w:rFonts w:ascii="Times New Roman" w:hAnsi="Times New Roman" w:cs="Times New Roman"/>
           <w:sz w:val="24"/>
           <w:szCs w:val="24"/>
-          <w:lang w:val="en-US"/>
-        </w:rPr>
-      </w:pPr>
-      <w:proofErr w:type="spellStart"/>
-      <w:r>
-        <w:rPr>
-          <w:rFonts w:ascii="Times New Roman" w:hAnsi="Times New Roman" w:cs="Times New Roman"/>
-          <w:sz w:val="24"/>
-          <w:szCs w:val="24"/>
-          <w:shd w:val="clear" w:color="auto" w:fill="FFFFFF"/>
-          <w:lang w:val="en-US"/>
-        </w:rPr>
-        <w:t>Telkes</w:t>
-      </w:r>
-      <w:proofErr w:type="spellEnd"/>
-      <w:r>
-        <w:rPr>
-          <w:rFonts w:ascii="Times New Roman" w:hAnsi="Times New Roman" w:cs="Times New Roman"/>
-          <w:sz w:val="24"/>
-          <w:szCs w:val="24"/>
-          <w:shd w:val="clear" w:color="auto" w:fill="FFFFFF"/>
-          <w:lang w:val="en-US"/>
-        </w:rPr>
-        <w:t xml:space="preserve">, I., </w:t>
-      </w:r>
-      <w:proofErr w:type="spellStart"/>
-      <w:r>
-        <w:rPr>
-          <w:rFonts w:ascii="Times New Roman" w:hAnsi="Times New Roman" w:cs="Times New Roman"/>
-          <w:sz w:val="24"/>
-          <w:szCs w:val="24"/>
-          <w:shd w:val="clear" w:color="auto" w:fill="FFFFFF"/>
-          <w:lang w:val="en-US"/>
-        </w:rPr>
-        <w:t>Sabourin</w:t>
-      </w:r>
-      <w:proofErr w:type="spellEnd"/>
-      <w:r>
-        <w:rPr>
-          <w:rFonts w:ascii="Times New Roman" w:hAnsi="Times New Roman" w:cs="Times New Roman"/>
-          <w:sz w:val="24"/>
-          <w:szCs w:val="24"/>
-          <w:shd w:val="clear" w:color="auto" w:fill="FFFFFF"/>
-          <w:lang w:val="en-US"/>
-        </w:rPr>
-        <w:t xml:space="preserve">, S., </w:t>
-      </w:r>
-      <w:proofErr w:type="spellStart"/>
-      <w:r>
-        <w:rPr>
-          <w:rFonts w:ascii="Times New Roman" w:hAnsi="Times New Roman" w:cs="Times New Roman"/>
-          <w:sz w:val="24"/>
-          <w:szCs w:val="24"/>
-          <w:shd w:val="clear" w:color="auto" w:fill="FFFFFF"/>
-          <w:lang w:val="en-US"/>
-        </w:rPr>
-        <w:t>Durphy</w:t>
-      </w:r>
-      <w:proofErr w:type="spellEnd"/>
-      <w:r>
-        <w:rPr>
-          <w:rFonts w:ascii="Times New Roman" w:hAnsi="Times New Roman" w:cs="Times New Roman"/>
-          <w:sz w:val="24"/>
-          <w:szCs w:val="24"/>
-          <w:shd w:val="clear" w:color="auto" w:fill="FFFFFF"/>
-          <w:lang w:val="en-US"/>
-        </w:rPr>
-        <w:t xml:space="preserve">, J., Adam, O., </w:t>
-      </w:r>
-      <w:proofErr w:type="spellStart"/>
-      <w:r>
-        <w:rPr>
-          <w:rFonts w:ascii="Times New Roman" w:hAnsi="Times New Roman" w:cs="Times New Roman"/>
-          <w:sz w:val="24"/>
-          <w:szCs w:val="24"/>
-          <w:shd w:val="clear" w:color="auto" w:fill="FFFFFF"/>
-          <w:lang w:val="en-US"/>
-        </w:rPr>
-        <w:t>Sukul</w:t>
-      </w:r>
-      <w:proofErr w:type="spellEnd"/>
-      <w:r>
-        <w:rPr>
-          <w:rFonts w:ascii="Times New Roman" w:hAnsi="Times New Roman" w:cs="Times New Roman"/>
-          <w:sz w:val="24"/>
-          <w:szCs w:val="24"/>
-          <w:shd w:val="clear" w:color="auto" w:fill="FFFFFF"/>
-          <w:lang w:val="en-US"/>
-        </w:rPr>
-        <w:t xml:space="preserve">, V., </w:t>
-      </w:r>
-      <w:proofErr w:type="spellStart"/>
-      <w:r>
-        <w:rPr>
-          <w:rFonts w:ascii="Times New Roman" w:hAnsi="Times New Roman" w:cs="Times New Roman"/>
-          <w:sz w:val="24"/>
-          <w:szCs w:val="24"/>
-          <w:shd w:val="clear" w:color="auto" w:fill="FFFFFF"/>
-          <w:lang w:val="en-US"/>
-        </w:rPr>
-        <w:t>Raviv</w:t>
-      </w:r>
-      <w:proofErr w:type="spellEnd"/>
-      <w:r>
-        <w:rPr>
-          <w:rFonts w:ascii="Times New Roman" w:hAnsi="Times New Roman" w:cs="Times New Roman"/>
-          <w:sz w:val="24"/>
-          <w:szCs w:val="24"/>
-          <w:shd w:val="clear" w:color="auto" w:fill="FFFFFF"/>
-          <w:lang w:val="en-US"/>
-        </w:rPr>
-        <w:t xml:space="preserve">, N. et al. (2020). Functional use of directional local field potentials in the </w:t>
-      </w:r>
-      <w:proofErr w:type="spellStart"/>
-      <w:r>
-        <w:rPr>
-          <w:rFonts w:ascii="Times New Roman" w:hAnsi="Times New Roman" w:cs="Times New Roman"/>
-          <w:sz w:val="24"/>
-          <w:szCs w:val="24"/>
-          <w:shd w:val="clear" w:color="auto" w:fill="FFFFFF"/>
-          <w:lang w:val="en-US"/>
-        </w:rPr>
-        <w:t>subthalamic</w:t>
-      </w:r>
-      <w:proofErr w:type="spellEnd"/>
-      <w:r>
-        <w:rPr>
-          <w:rFonts w:ascii="Times New Roman" w:hAnsi="Times New Roman" w:cs="Times New Roman"/>
-          <w:sz w:val="24"/>
-          <w:szCs w:val="24"/>
-          <w:shd w:val="clear" w:color="auto" w:fill="FFFFFF"/>
-          <w:lang w:val="en-US"/>
-        </w:rPr>
-        <w:t xml:space="preserve"> nucleus deep brain stimulation. </w:t>
+          <w:shd w:val="clear" w:color="auto" w:fill="FFFFFF"/>
+          <w:lang w:val="en-US"/>
+        </w:rPr>
+      </w:pPr>
+      <w:r>
+        <w:rPr>
+          <w:rFonts w:ascii="Times New Roman" w:hAnsi="Times New Roman" w:cs="Times New Roman"/>
+          <w:sz w:val="24"/>
+          <w:szCs w:val="24"/>
+          <w:shd w:val="clear" w:color="auto" w:fill="FFFFFF"/>
+          <w:lang w:val="en-US"/>
+        </w:rPr>
+        <w:t xml:space="preserve">Rey, H. G., </w:t>
+      </w:r>
+      <w:proofErr w:type="spellStart"/>
+      <w:r>
+        <w:rPr>
+          <w:rFonts w:ascii="Times New Roman" w:hAnsi="Times New Roman" w:cs="Times New Roman"/>
+          <w:sz w:val="24"/>
+          <w:szCs w:val="24"/>
+          <w:shd w:val="clear" w:color="auto" w:fill="FFFFFF"/>
+          <w:lang w:val="en-US"/>
+        </w:rPr>
+        <w:t>Pedreira</w:t>
+      </w:r>
+      <w:proofErr w:type="spellEnd"/>
+      <w:r>
+        <w:rPr>
+          <w:rFonts w:ascii="Times New Roman" w:hAnsi="Times New Roman" w:cs="Times New Roman"/>
+          <w:sz w:val="24"/>
+          <w:szCs w:val="24"/>
+          <w:shd w:val="clear" w:color="auto" w:fill="FFFFFF"/>
+          <w:lang w:val="en-US"/>
+        </w:rPr>
+        <w:t xml:space="preserve">, C., &amp; </w:t>
+      </w:r>
+      <w:proofErr w:type="spellStart"/>
+      <w:r>
+        <w:rPr>
+          <w:rFonts w:ascii="Times New Roman" w:hAnsi="Times New Roman" w:cs="Times New Roman"/>
+          <w:sz w:val="24"/>
+          <w:szCs w:val="24"/>
+          <w:shd w:val="clear" w:color="auto" w:fill="FFFFFF"/>
+          <w:lang w:val="en-US"/>
+        </w:rPr>
+        <w:t>Quiroga</w:t>
+      </w:r>
+      <w:proofErr w:type="spellEnd"/>
+      <w:r>
+        <w:rPr>
+          <w:rFonts w:ascii="Times New Roman" w:hAnsi="Times New Roman" w:cs="Times New Roman"/>
+          <w:sz w:val="24"/>
+          <w:szCs w:val="24"/>
+          <w:shd w:val="clear" w:color="auto" w:fill="FFFFFF"/>
+          <w:lang w:val="en-US"/>
+        </w:rPr>
+        <w:t>, R. Q. (2015). Past, present and future of spike sorting techniques. </w:t>
       </w:r>
       <w:r>
         <w:rPr>
@@ -3091,10 +4440,20 @@
           <w:sz w:val="24"/>
           <w:szCs w:val="24"/>
           <w:shd w:val="clear" w:color="auto" w:fill="FFFFFF"/>
-        </w:rPr>
-        <w:t xml:space="preserve">Frontiers in human </w:t>
-      </w:r>
-      <w:proofErr w:type="spellStart"/>
+          <w:lang w:val="en-US"/>
+        </w:rPr>
+        <w:t>Brain research bulletin</w:t>
+      </w:r>
+      <w:r>
+        <w:rPr>
+          <w:rFonts w:ascii="Times New Roman" w:hAnsi="Times New Roman" w:cs="Times New Roman"/>
+          <w:sz w:val="24"/>
+          <w:szCs w:val="24"/>
+          <w:shd w:val="clear" w:color="auto" w:fill="FFFFFF"/>
+          <w:lang w:val="en-US"/>
+        </w:rPr>
+        <w:t>, </w:t>
+      </w:r>
       <w:r>
         <w:rPr>
           <w:rFonts w:ascii="Times New Roman" w:hAnsi="Times New Roman" w:cs="Times New Roman"/>
@@ -3103,18 +4462,163 @@
           <w:sz w:val="24"/>
           <w:szCs w:val="24"/>
           <w:shd w:val="clear" w:color="auto" w:fill="FFFFFF"/>
-        </w:rPr>
-        <w:t>neuroscience</w:t>
-      </w:r>
-      <w:proofErr w:type="spellEnd"/>
-      <w:r>
-        <w:rPr>
-          <w:rFonts w:ascii="Times New Roman" w:hAnsi="Times New Roman" w:cs="Times New Roman"/>
-          <w:sz w:val="24"/>
-          <w:szCs w:val="24"/>
-          <w:shd w:val="clear" w:color="auto" w:fill="FFFFFF"/>
-        </w:rPr>
-        <w:t>, </w:t>
+          <w:lang w:val="en-US"/>
+        </w:rPr>
+        <w:t>119</w:t>
+      </w:r>
+      <w:r>
+        <w:rPr>
+          <w:rFonts w:ascii="Times New Roman" w:hAnsi="Times New Roman" w:cs="Times New Roman"/>
+          <w:sz w:val="24"/>
+          <w:szCs w:val="24"/>
+          <w:shd w:val="clear" w:color="auto" w:fill="FFFFFF"/>
+          <w:lang w:val="en-US"/>
+        </w:rPr>
+        <w:t>, 106-117.</w:t>
+      </w:r>
+    </w:p>
+    <w:p>
+      <w:pPr>
+        <w:spacing w:line="360" w:lineRule="auto"/>
+        <w:rPr>
+          <w:rFonts w:ascii="Times New Roman" w:hAnsi="Times New Roman" w:cs="Times New Roman"/>
+          <w:sz w:val="24"/>
+          <w:szCs w:val="24"/>
+          <w:shd w:val="clear" w:color="auto" w:fill="FFFFFF"/>
+          <w:lang w:val="en-US"/>
+        </w:rPr>
+      </w:pPr>
+      <w:proofErr w:type="spellStart"/>
+      <w:r>
+        <w:rPr>
+          <w:rFonts w:ascii="Times New Roman" w:hAnsi="Times New Roman" w:cs="Times New Roman"/>
+          <w:sz w:val="24"/>
+          <w:szCs w:val="24"/>
+          <w:shd w:val="clear" w:color="auto" w:fill="FFFFFF"/>
+          <w:lang w:val="en-US"/>
+        </w:rPr>
+        <w:t>Telkes</w:t>
+      </w:r>
+      <w:proofErr w:type="spellEnd"/>
+      <w:r>
+        <w:rPr>
+          <w:rFonts w:ascii="Times New Roman" w:hAnsi="Times New Roman" w:cs="Times New Roman"/>
+          <w:sz w:val="24"/>
+          <w:szCs w:val="24"/>
+          <w:shd w:val="clear" w:color="auto" w:fill="FFFFFF"/>
+          <w:lang w:val="en-US"/>
+        </w:rPr>
+        <w:t xml:space="preserve">, I., </w:t>
+      </w:r>
+      <w:proofErr w:type="spellStart"/>
+      <w:r>
+        <w:rPr>
+          <w:rFonts w:ascii="Times New Roman" w:hAnsi="Times New Roman" w:cs="Times New Roman"/>
+          <w:sz w:val="24"/>
+          <w:szCs w:val="24"/>
+          <w:shd w:val="clear" w:color="auto" w:fill="FFFFFF"/>
+          <w:lang w:val="en-US"/>
+        </w:rPr>
+        <w:t>Sabourin</w:t>
+      </w:r>
+      <w:proofErr w:type="spellEnd"/>
+      <w:r>
+        <w:rPr>
+          <w:rFonts w:ascii="Times New Roman" w:hAnsi="Times New Roman" w:cs="Times New Roman"/>
+          <w:sz w:val="24"/>
+          <w:szCs w:val="24"/>
+          <w:shd w:val="clear" w:color="auto" w:fill="FFFFFF"/>
+          <w:lang w:val="en-US"/>
+        </w:rPr>
+        <w:t xml:space="preserve">, S., </w:t>
+      </w:r>
+      <w:proofErr w:type="spellStart"/>
+      <w:r>
+        <w:rPr>
+          <w:rFonts w:ascii="Times New Roman" w:hAnsi="Times New Roman" w:cs="Times New Roman"/>
+          <w:sz w:val="24"/>
+          <w:szCs w:val="24"/>
+          <w:shd w:val="clear" w:color="auto" w:fill="FFFFFF"/>
+          <w:lang w:val="en-US"/>
+        </w:rPr>
+        <w:t>Durphy</w:t>
+      </w:r>
+      <w:proofErr w:type="spellEnd"/>
+      <w:r>
+        <w:rPr>
+          <w:rFonts w:ascii="Times New Roman" w:hAnsi="Times New Roman" w:cs="Times New Roman"/>
+          <w:sz w:val="24"/>
+          <w:szCs w:val="24"/>
+          <w:shd w:val="clear" w:color="auto" w:fill="FFFFFF"/>
+          <w:lang w:val="en-US"/>
+        </w:rPr>
+        <w:t xml:space="preserve">, J., Adam, O., </w:t>
+      </w:r>
+      <w:proofErr w:type="spellStart"/>
+      <w:r>
+        <w:rPr>
+          <w:rFonts w:ascii="Times New Roman" w:hAnsi="Times New Roman" w:cs="Times New Roman"/>
+          <w:sz w:val="24"/>
+          <w:szCs w:val="24"/>
+          <w:shd w:val="clear" w:color="auto" w:fill="FFFFFF"/>
+          <w:lang w:val="en-US"/>
+        </w:rPr>
+        <w:t>Sukul</w:t>
+      </w:r>
+      <w:proofErr w:type="spellEnd"/>
+      <w:r>
+        <w:rPr>
+          <w:rFonts w:ascii="Times New Roman" w:hAnsi="Times New Roman" w:cs="Times New Roman"/>
+          <w:sz w:val="24"/>
+          <w:szCs w:val="24"/>
+          <w:shd w:val="clear" w:color="auto" w:fill="FFFFFF"/>
+          <w:lang w:val="en-US"/>
+        </w:rPr>
+        <w:t xml:space="preserve">, V., </w:t>
+      </w:r>
+      <w:proofErr w:type="spellStart"/>
+      <w:r>
+        <w:rPr>
+          <w:rFonts w:ascii="Times New Roman" w:hAnsi="Times New Roman" w:cs="Times New Roman"/>
+          <w:sz w:val="24"/>
+          <w:szCs w:val="24"/>
+          <w:shd w:val="clear" w:color="auto" w:fill="FFFFFF"/>
+          <w:lang w:val="en-US"/>
+        </w:rPr>
+        <w:t>Raviv</w:t>
+      </w:r>
+      <w:proofErr w:type="spellEnd"/>
+      <w:r>
+        <w:rPr>
+          <w:rFonts w:ascii="Times New Roman" w:hAnsi="Times New Roman" w:cs="Times New Roman"/>
+          <w:sz w:val="24"/>
+          <w:szCs w:val="24"/>
+          <w:shd w:val="clear" w:color="auto" w:fill="FFFFFF"/>
+          <w:lang w:val="en-US"/>
+        </w:rPr>
+        <w:t xml:space="preserve">, N. et al. (2020). Functional use of directional local field potentials in the </w:t>
+      </w:r>
+      <w:proofErr w:type="spellStart"/>
+      <w:r>
+        <w:rPr>
+          <w:rFonts w:ascii="Times New Roman" w:hAnsi="Times New Roman" w:cs="Times New Roman"/>
+          <w:sz w:val="24"/>
+          <w:szCs w:val="24"/>
+          <w:shd w:val="clear" w:color="auto" w:fill="FFFFFF"/>
+          <w:lang w:val="en-US"/>
+        </w:rPr>
+        <w:t>subthalamic</w:t>
+      </w:r>
+      <w:proofErr w:type="spellEnd"/>
+      <w:r>
+        <w:rPr>
+          <w:rFonts w:ascii="Times New Roman" w:hAnsi="Times New Roman" w:cs="Times New Roman"/>
+          <w:sz w:val="24"/>
+          <w:szCs w:val="24"/>
+          <w:shd w:val="clear" w:color="auto" w:fill="FFFFFF"/>
+          <w:lang w:val="en-US"/>
+        </w:rPr>
+        <w:t xml:space="preserve"> nucleus deep brain stimulation. </w:t>
       </w:r>
       <w:r>
         <w:rPr>
@@ -3124,6 +4628,29 @@
           <w:sz w:val="24"/>
           <w:szCs w:val="24"/>
           <w:shd w:val="clear" w:color="auto" w:fill="FFFFFF"/>
+          <w:lang w:val="en-US"/>
+        </w:rPr>
+        <w:t>Frontiers in human neuroscience</w:t>
+      </w:r>
+      <w:r>
+        <w:rPr>
+          <w:rFonts w:ascii="Times New Roman" w:hAnsi="Times New Roman" w:cs="Times New Roman"/>
+          <w:sz w:val="24"/>
+          <w:szCs w:val="24"/>
+          <w:shd w:val="clear" w:color="auto" w:fill="FFFFFF"/>
+          <w:lang w:val="en-US"/>
+        </w:rPr>
+        <w:t>, </w:t>
+      </w:r>
+      <w:r>
+        <w:rPr>
+          <w:rFonts w:ascii="Times New Roman" w:hAnsi="Times New Roman" w:cs="Times New Roman"/>
+          <w:i/>
+          <w:iCs/>
+          <w:sz w:val="24"/>
+          <w:szCs w:val="24"/>
+          <w:shd w:val="clear" w:color="auto" w:fill="FFFFFF"/>
+          <w:lang w:val="en-US"/>
         </w:rPr>
         <w:t>14</w:t>
       </w:r>
@@ -3133,8 +4660,186 @@
           <w:sz w:val="24"/>
           <w:szCs w:val="24"/>
           <w:shd w:val="clear" w:color="auto" w:fill="FFFFFF"/>
+          <w:lang w:val="en-US"/>
         </w:rPr>
         <w:t>, 145.</w:t>
+      </w:r>
+    </w:p>
+    <w:p>
+      <w:pPr>
+        <w:spacing w:line="360" w:lineRule="auto"/>
+        <w:rPr>
+          <w:rFonts w:ascii="Times New Roman" w:hAnsi="Times New Roman" w:cs="Times New Roman"/>
+          <w:sz w:val="24"/>
+          <w:szCs w:val="24"/>
+          <w:lang w:val="en-US"/>
+        </w:rPr>
+      </w:pPr>
+      <w:r>
+        <w:rPr>
+          <w:rFonts w:ascii="Times New Roman" w:hAnsi="Times New Roman" w:cs="Times New Roman"/>
+          <w:sz w:val="24"/>
+          <w:szCs w:val="24"/>
+          <w:lang w:val="en-US"/>
+        </w:rPr>
+        <w:t>Thompson, J.</w:t>
+      </w:r>
+      <w:r>
+        <w:rPr>
+          <w:rFonts w:ascii="Times New Roman" w:hAnsi="Times New Roman" w:cs="Times New Roman"/>
+          <w:sz w:val="24"/>
+          <w:szCs w:val="24"/>
+          <w:lang w:val="en-US"/>
+        </w:rPr>
+        <w:t xml:space="preserve"> A.</w:t>
+      </w:r>
+      <w:r>
+        <w:rPr>
+          <w:rFonts w:ascii="Times New Roman" w:hAnsi="Times New Roman" w:cs="Times New Roman"/>
+          <w:sz w:val="24"/>
+          <w:szCs w:val="24"/>
+          <w:lang w:val="en-US"/>
+        </w:rPr>
+        <w:t xml:space="preserve">, </w:t>
+      </w:r>
+      <w:proofErr w:type="spellStart"/>
+      <w:r>
+        <w:rPr>
+          <w:rFonts w:ascii="Times New Roman" w:hAnsi="Times New Roman" w:cs="Times New Roman"/>
+          <w:sz w:val="24"/>
+          <w:szCs w:val="24"/>
+          <w:lang w:val="en-US"/>
+        </w:rPr>
+        <w:t>Oukal</w:t>
+      </w:r>
+      <w:proofErr w:type="spellEnd"/>
+      <w:r>
+        <w:rPr>
+          <w:rFonts w:ascii="Times New Roman" w:hAnsi="Times New Roman" w:cs="Times New Roman"/>
+          <w:sz w:val="24"/>
+          <w:szCs w:val="24"/>
+          <w:lang w:val="en-US"/>
+        </w:rPr>
+        <w:t xml:space="preserve">, S., Bergman, H., </w:t>
+      </w:r>
+      <w:proofErr w:type="spellStart"/>
+      <w:r>
+        <w:rPr>
+          <w:rFonts w:ascii="Times New Roman" w:hAnsi="Times New Roman" w:cs="Times New Roman"/>
+          <w:sz w:val="24"/>
+          <w:szCs w:val="24"/>
+          <w:lang w:val="en-US"/>
+        </w:rPr>
+        <w:t>Ojemann</w:t>
+      </w:r>
+      <w:proofErr w:type="spellEnd"/>
+      <w:r>
+        <w:rPr>
+          <w:rFonts w:ascii="Times New Roman" w:hAnsi="Times New Roman" w:cs="Times New Roman"/>
+          <w:sz w:val="24"/>
+          <w:szCs w:val="24"/>
+          <w:lang w:val="en-US"/>
+        </w:rPr>
+        <w:t xml:space="preserve">, S., Hebb, A. O., Hanrahan, S. et al. (2018). </w:t>
+      </w:r>
+      <w:r>
+        <w:rPr>
+          <w:rFonts w:ascii="Times New Roman" w:hAnsi="Times New Roman" w:cs="Times New Roman"/>
+          <w:sz w:val="24"/>
+          <w:szCs w:val="24"/>
+          <w:lang w:val="en-US"/>
+        </w:rPr>
+        <w:t xml:space="preserve">Semi-automated application for estimating </w:t>
+      </w:r>
+      <w:proofErr w:type="spellStart"/>
+      <w:r>
+        <w:rPr>
+          <w:rFonts w:ascii="Times New Roman" w:hAnsi="Times New Roman" w:cs="Times New Roman"/>
+          <w:sz w:val="24"/>
+          <w:szCs w:val="24"/>
+          <w:lang w:val="en-US"/>
+        </w:rPr>
+        <w:t>subthalamic</w:t>
+      </w:r>
+      <w:proofErr w:type="spellEnd"/>
+      <w:r>
+        <w:rPr>
+          <w:rFonts w:ascii="Times New Roman" w:hAnsi="Times New Roman" w:cs="Times New Roman"/>
+          <w:sz w:val="24"/>
+          <w:szCs w:val="24"/>
+          <w:lang w:val="en-US"/>
+        </w:rPr>
+        <w:t xml:space="preserve"> nucleus boundaries and optimal target selection for deep brain stimulation implantation surgery. </w:t>
+      </w:r>
+      <w:r>
+        <w:rPr>
+          <w:rFonts w:ascii="Times New Roman" w:hAnsi="Times New Roman" w:cs="Times New Roman"/>
+          <w:i/>
+          <w:iCs/>
+          <w:sz w:val="24"/>
+          <w:szCs w:val="24"/>
+        </w:rPr>
+        <w:t xml:space="preserve">Journal </w:t>
+      </w:r>
+      <w:proofErr w:type="spellStart"/>
+      <w:r>
+        <w:rPr>
+          <w:rFonts w:ascii="Times New Roman" w:hAnsi="Times New Roman" w:cs="Times New Roman"/>
+          <w:i/>
+          <w:iCs/>
+          <w:sz w:val="24"/>
+          <w:szCs w:val="24"/>
+        </w:rPr>
+        <w:t>of</w:t>
+      </w:r>
+      <w:proofErr w:type="spellEnd"/>
+      <w:r>
+        <w:rPr>
+          <w:rFonts w:ascii="Times New Roman" w:hAnsi="Times New Roman" w:cs="Times New Roman"/>
+          <w:i/>
+          <w:iCs/>
+          <w:sz w:val="24"/>
+          <w:szCs w:val="24"/>
+        </w:rPr>
+        <w:t xml:space="preserve"> </w:t>
+      </w:r>
+      <w:proofErr w:type="spellStart"/>
+      <w:r>
+        <w:rPr>
+          <w:rFonts w:ascii="Times New Roman" w:hAnsi="Times New Roman" w:cs="Times New Roman"/>
+          <w:i/>
+          <w:iCs/>
+          <w:sz w:val="24"/>
+          <w:szCs w:val="24"/>
+        </w:rPr>
+        <w:t>neurosurgery</w:t>
+      </w:r>
+      <w:proofErr w:type="spellEnd"/>
+      <w:r>
+        <w:rPr>
+          <w:rFonts w:ascii="Times New Roman" w:hAnsi="Times New Roman" w:cs="Times New Roman"/>
+          <w:sz w:val="24"/>
+          <w:szCs w:val="24"/>
+        </w:rPr>
+        <w:t>, </w:t>
+      </w:r>
+      <w:r>
+        <w:rPr>
+          <w:rFonts w:ascii="Times New Roman" w:hAnsi="Times New Roman" w:cs="Times New Roman"/>
+          <w:i/>
+          <w:iCs/>
+          <w:sz w:val="24"/>
+          <w:szCs w:val="24"/>
+        </w:rPr>
+        <w:t>1</w:t>
+      </w:r>
+      <w:r>
+        <w:rPr>
+          <w:rFonts w:ascii="Times New Roman" w:hAnsi="Times New Roman" w:cs="Times New Roman"/>
+          <w:sz w:val="24"/>
+          <w:szCs w:val="24"/>
+        </w:rPr>
+        <w:t>, 1-10.</w:t>
       </w:r>
     </w:p>
     <w:sectPr>
@@ -3825,6 +5530,7 @@
   <w:style w:type="character" w:default="1" w:styleId="Absatz-Standardschriftart">
     <w:name w:val="Default Paragraph Font"/>
     <w:uiPriority w:val="1"/>
+    <w:semiHidden/>
     <w:unhideWhenUsed/>
   </w:style>
   <w:style w:type="table" w:default="1" w:styleId="NormaleTabelle">

</xml_diff>